<commit_message>
Borrador Planteamiento del Problema
Redactado por sanaruca
</commit_message>
<xml_diff>
--- a/TEG Grupo 2.docx
+++ b/TEG Grupo 2.docx
@@ -464,8 +464,6 @@
           <w:szCs w:val="24"/>
         </w:rPr>
       </w:pPr>
-      <w:bookmarkStart w:id="0" w:name="_GoBack"/>
-      <w:bookmarkEnd w:id="0"/>
     </w:p>
     <w:p>
       <w:pPr>
@@ -1391,12 +1389,6 @@
         <w:gridCol w:w="789"/>
       </w:tblGrid>
       <w:tr>
-        <w:tblPrEx>
-          <w:tblCellMar>
-            <w:top w:w="0" w:type="dxa"/>
-            <w:bottom w:w="0" w:type="dxa"/>
-          </w:tblCellMar>
-        </w:tblPrEx>
         <w:tc>
           <w:tcPr>
             <w:tcW w:w="7977" w:type="dxa"/>
@@ -1450,12 +1442,6 @@
         </w:tc>
       </w:tr>
       <w:tr>
-        <w:tblPrEx>
-          <w:tblCellMar>
-            <w:top w:w="0" w:type="dxa"/>
-            <w:bottom w:w="0" w:type="dxa"/>
-          </w:tblCellMar>
-        </w:tblPrEx>
         <w:tc>
           <w:tcPr>
             <w:tcW w:w="7977" w:type="dxa"/>
@@ -1515,12 +1501,6 @@
         </w:tc>
       </w:tr>
       <w:tr>
-        <w:tblPrEx>
-          <w:tblCellMar>
-            <w:top w:w="0" w:type="dxa"/>
-            <w:bottom w:w="0" w:type="dxa"/>
-          </w:tblCellMar>
-        </w:tblPrEx>
         <w:tc>
           <w:tcPr>
             <w:tcW w:w="7977" w:type="dxa"/>
@@ -1580,12 +1560,6 @@
         </w:tc>
       </w:tr>
       <w:tr>
-        <w:tblPrEx>
-          <w:tblCellMar>
-            <w:top w:w="0" w:type="dxa"/>
-            <w:bottom w:w="0" w:type="dxa"/>
-          </w:tblCellMar>
-        </w:tblPrEx>
         <w:tc>
           <w:tcPr>
             <w:tcW w:w="7977" w:type="dxa"/>
@@ -1645,12 +1619,6 @@
         </w:tc>
       </w:tr>
       <w:tr>
-        <w:tblPrEx>
-          <w:tblCellMar>
-            <w:top w:w="0" w:type="dxa"/>
-            <w:bottom w:w="0" w:type="dxa"/>
-          </w:tblCellMar>
-        </w:tblPrEx>
         <w:tc>
           <w:tcPr>
             <w:tcW w:w="7977" w:type="dxa"/>
@@ -1710,12 +1678,6 @@
         </w:tc>
       </w:tr>
       <w:tr>
-        <w:tblPrEx>
-          <w:tblCellMar>
-            <w:top w:w="0" w:type="dxa"/>
-            <w:bottom w:w="0" w:type="dxa"/>
-          </w:tblCellMar>
-        </w:tblPrEx>
         <w:tc>
           <w:tcPr>
             <w:tcW w:w="7977" w:type="dxa"/>
@@ -1775,12 +1737,6 @@
         </w:tc>
       </w:tr>
       <w:tr>
-        <w:tblPrEx>
-          <w:tblCellMar>
-            <w:top w:w="0" w:type="dxa"/>
-            <w:bottom w:w="0" w:type="dxa"/>
-          </w:tblCellMar>
-        </w:tblPrEx>
         <w:tc>
           <w:tcPr>
             <w:tcW w:w="7977" w:type="dxa"/>
@@ -1840,12 +1796,6 @@
         </w:tc>
       </w:tr>
       <w:tr>
-        <w:tblPrEx>
-          <w:tblCellMar>
-            <w:top w:w="0" w:type="dxa"/>
-            <w:bottom w:w="0" w:type="dxa"/>
-          </w:tblCellMar>
-        </w:tblPrEx>
         <w:tc>
           <w:tcPr>
             <w:tcW w:w="7977" w:type="dxa"/>
@@ -1905,12 +1855,6 @@
         </w:tc>
       </w:tr>
       <w:tr>
-        <w:tblPrEx>
-          <w:tblCellMar>
-            <w:top w:w="0" w:type="dxa"/>
-            <w:bottom w:w="0" w:type="dxa"/>
-          </w:tblCellMar>
-        </w:tblPrEx>
         <w:tc>
           <w:tcPr>
             <w:tcW w:w="7977" w:type="dxa"/>
@@ -1955,12 +1899,6 @@
         </w:tc>
       </w:tr>
       <w:tr>
-        <w:tblPrEx>
-          <w:tblCellMar>
-            <w:top w:w="0" w:type="dxa"/>
-            <w:bottom w:w="0" w:type="dxa"/>
-          </w:tblCellMar>
-        </w:tblPrEx>
         <w:tc>
           <w:tcPr>
             <w:tcW w:w="7977" w:type="dxa"/>
@@ -2024,12 +1962,6 @@
         </w:tc>
       </w:tr>
       <w:tr>
-        <w:tblPrEx>
-          <w:tblCellMar>
-            <w:top w:w="0" w:type="dxa"/>
-            <w:bottom w:w="0" w:type="dxa"/>
-          </w:tblCellMar>
-        </w:tblPrEx>
         <w:tc>
           <w:tcPr>
             <w:tcW w:w="7977" w:type="dxa"/>
@@ -2082,12 +2014,6 @@
         </w:tc>
       </w:tr>
       <w:tr>
-        <w:tblPrEx>
-          <w:tblCellMar>
-            <w:top w:w="0" w:type="dxa"/>
-            <w:bottom w:w="0" w:type="dxa"/>
-          </w:tblCellMar>
-        </w:tblPrEx>
         <w:tc>
           <w:tcPr>
             <w:tcW w:w="7977" w:type="dxa"/>
@@ -2140,12 +2066,6 @@
         </w:tc>
       </w:tr>
       <w:tr>
-        <w:tblPrEx>
-          <w:tblCellMar>
-            <w:top w:w="0" w:type="dxa"/>
-            <w:bottom w:w="0" w:type="dxa"/>
-          </w:tblCellMar>
-        </w:tblPrEx>
         <w:tc>
           <w:tcPr>
             <w:tcW w:w="7977" w:type="dxa"/>
@@ -2198,12 +2118,6 @@
         </w:tc>
       </w:tr>
       <w:tr>
-        <w:tblPrEx>
-          <w:tblCellMar>
-            <w:top w:w="0" w:type="dxa"/>
-            <w:bottom w:w="0" w:type="dxa"/>
-          </w:tblCellMar>
-        </w:tblPrEx>
         <w:tc>
           <w:tcPr>
             <w:tcW w:w="7977" w:type="dxa"/>
@@ -2256,12 +2170,6 @@
         </w:tc>
       </w:tr>
       <w:tr>
-        <w:tblPrEx>
-          <w:tblCellMar>
-            <w:top w:w="0" w:type="dxa"/>
-            <w:bottom w:w="0" w:type="dxa"/>
-          </w:tblCellMar>
-        </w:tblPrEx>
         <w:tc>
           <w:tcPr>
             <w:tcW w:w="7977" w:type="dxa"/>
@@ -2314,12 +2222,6 @@
         </w:tc>
       </w:tr>
       <w:tr>
-        <w:tblPrEx>
-          <w:tblCellMar>
-            <w:top w:w="0" w:type="dxa"/>
-            <w:bottom w:w="0" w:type="dxa"/>
-          </w:tblCellMar>
-        </w:tblPrEx>
         <w:tc>
           <w:tcPr>
             <w:tcW w:w="7977" w:type="dxa"/>
@@ -2372,12 +2274,6 @@
         </w:tc>
       </w:tr>
       <w:tr>
-        <w:tblPrEx>
-          <w:tblCellMar>
-            <w:top w:w="0" w:type="dxa"/>
-            <w:bottom w:w="0" w:type="dxa"/>
-          </w:tblCellMar>
-        </w:tblPrEx>
         <w:tc>
           <w:tcPr>
             <w:tcW w:w="7977" w:type="dxa"/>
@@ -2430,12 +2326,6 @@
         </w:tc>
       </w:tr>
       <w:tr>
-        <w:tblPrEx>
-          <w:tblCellMar>
-            <w:top w:w="0" w:type="dxa"/>
-            <w:bottom w:w="0" w:type="dxa"/>
-          </w:tblCellMar>
-        </w:tblPrEx>
         <w:tc>
           <w:tcPr>
             <w:tcW w:w="7977" w:type="dxa"/>
@@ -2480,12 +2370,6 @@
         </w:tc>
       </w:tr>
       <w:tr>
-        <w:tblPrEx>
-          <w:tblCellMar>
-            <w:top w:w="0" w:type="dxa"/>
-            <w:bottom w:w="0" w:type="dxa"/>
-          </w:tblCellMar>
-        </w:tblPrEx>
         <w:tc>
           <w:tcPr>
             <w:tcW w:w="7977" w:type="dxa"/>
@@ -2549,12 +2433,6 @@
         </w:tc>
       </w:tr>
       <w:tr>
-        <w:tblPrEx>
-          <w:tblCellMar>
-            <w:top w:w="0" w:type="dxa"/>
-            <w:bottom w:w="0" w:type="dxa"/>
-          </w:tblCellMar>
-        </w:tblPrEx>
         <w:tc>
           <w:tcPr>
             <w:tcW w:w="7977" w:type="dxa"/>
@@ -2607,12 +2485,6 @@
         </w:tc>
       </w:tr>
       <w:tr>
-        <w:tblPrEx>
-          <w:tblCellMar>
-            <w:top w:w="0" w:type="dxa"/>
-            <w:bottom w:w="0" w:type="dxa"/>
-          </w:tblCellMar>
-        </w:tblPrEx>
         <w:tc>
           <w:tcPr>
             <w:tcW w:w="7977" w:type="dxa"/>
@@ -2665,12 +2537,6 @@
         </w:tc>
       </w:tr>
       <w:tr>
-        <w:tblPrEx>
-          <w:tblCellMar>
-            <w:top w:w="0" w:type="dxa"/>
-            <w:bottom w:w="0" w:type="dxa"/>
-          </w:tblCellMar>
-        </w:tblPrEx>
         <w:tc>
           <w:tcPr>
             <w:tcW w:w="7977" w:type="dxa"/>
@@ -2741,12 +2607,6 @@
         </w:tc>
       </w:tr>
       <w:tr>
-        <w:tblPrEx>
-          <w:tblCellMar>
-            <w:top w:w="0" w:type="dxa"/>
-            <w:bottom w:w="0" w:type="dxa"/>
-          </w:tblCellMar>
-        </w:tblPrEx>
         <w:tc>
           <w:tcPr>
             <w:tcW w:w="7977" w:type="dxa"/>
@@ -2817,12 +2677,6 @@
         </w:tc>
       </w:tr>
       <w:tr>
-        <w:tblPrEx>
-          <w:tblCellMar>
-            <w:top w:w="0" w:type="dxa"/>
-            <w:bottom w:w="0" w:type="dxa"/>
-          </w:tblCellMar>
-        </w:tblPrEx>
         <w:tc>
           <w:tcPr>
             <w:tcW w:w="7977" w:type="dxa"/>
@@ -2893,12 +2747,6 @@
         </w:tc>
       </w:tr>
       <w:tr>
-        <w:tblPrEx>
-          <w:tblCellMar>
-            <w:top w:w="0" w:type="dxa"/>
-            <w:bottom w:w="0" w:type="dxa"/>
-          </w:tblCellMar>
-        </w:tblPrEx>
         <w:tc>
           <w:tcPr>
             <w:tcW w:w="7977" w:type="dxa"/>
@@ -2969,12 +2817,6 @@
         </w:tc>
       </w:tr>
       <w:tr>
-        <w:tblPrEx>
-          <w:tblCellMar>
-            <w:top w:w="0" w:type="dxa"/>
-            <w:bottom w:w="0" w:type="dxa"/>
-          </w:tblCellMar>
-        </w:tblPrEx>
         <w:tc>
           <w:tcPr>
             <w:tcW w:w="7977" w:type="dxa"/>
@@ -3027,12 +2869,6 @@
         </w:tc>
       </w:tr>
       <w:tr>
-        <w:tblPrEx>
-          <w:tblCellMar>
-            <w:top w:w="0" w:type="dxa"/>
-            <w:bottom w:w="0" w:type="dxa"/>
-          </w:tblCellMar>
-        </w:tblPrEx>
         <w:trPr>
           <w:trHeight w:val="106"/>
         </w:trPr>
@@ -3106,12 +2942,6 @@
         </w:tc>
       </w:tr>
       <w:tr>
-        <w:tblPrEx>
-          <w:tblCellMar>
-            <w:top w:w="0" w:type="dxa"/>
-            <w:bottom w:w="0" w:type="dxa"/>
-          </w:tblCellMar>
-        </w:tblPrEx>
         <w:tc>
           <w:tcPr>
             <w:tcW w:w="7977" w:type="dxa"/>
@@ -3182,12 +3012,6 @@
         </w:tc>
       </w:tr>
       <w:tr>
-        <w:tblPrEx>
-          <w:tblCellMar>
-            <w:top w:w="0" w:type="dxa"/>
-            <w:bottom w:w="0" w:type="dxa"/>
-          </w:tblCellMar>
-        </w:tblPrEx>
         <w:tc>
           <w:tcPr>
             <w:tcW w:w="7977" w:type="dxa"/>
@@ -3259,12 +3083,6 @@
         </w:tc>
       </w:tr>
       <w:tr>
-        <w:tblPrEx>
-          <w:tblCellMar>
-            <w:top w:w="0" w:type="dxa"/>
-            <w:bottom w:w="0" w:type="dxa"/>
-          </w:tblCellMar>
-        </w:tblPrEx>
         <w:tc>
           <w:tcPr>
             <w:tcW w:w="7977" w:type="dxa"/>
@@ -3317,12 +3135,6 @@
         </w:tc>
       </w:tr>
       <w:tr>
-        <w:tblPrEx>
-          <w:tblCellMar>
-            <w:top w:w="0" w:type="dxa"/>
-            <w:bottom w:w="0" w:type="dxa"/>
-          </w:tblCellMar>
-        </w:tblPrEx>
         <w:tc>
           <w:tcPr>
             <w:tcW w:w="7977" w:type="dxa"/>
@@ -3366,12 +3178,6 @@
         </w:tc>
       </w:tr>
       <w:tr>
-        <w:tblPrEx>
-          <w:tblCellMar>
-            <w:top w:w="0" w:type="dxa"/>
-            <w:bottom w:w="0" w:type="dxa"/>
-          </w:tblCellMar>
-        </w:tblPrEx>
         <w:tc>
           <w:tcPr>
             <w:tcW w:w="7977" w:type="dxa"/>
@@ -3435,12 +3241,6 @@
         </w:tc>
       </w:tr>
       <w:tr>
-        <w:tblPrEx>
-          <w:tblCellMar>
-            <w:top w:w="0" w:type="dxa"/>
-            <w:bottom w:w="0" w:type="dxa"/>
-          </w:tblCellMar>
-        </w:tblPrEx>
         <w:tc>
           <w:tcPr>
             <w:tcW w:w="7977" w:type="dxa"/>
@@ -3493,12 +3293,6 @@
         </w:tc>
       </w:tr>
       <w:tr>
-        <w:tblPrEx>
-          <w:tblCellMar>
-            <w:top w:w="0" w:type="dxa"/>
-            <w:bottom w:w="0" w:type="dxa"/>
-          </w:tblCellMar>
-        </w:tblPrEx>
         <w:tc>
           <w:tcPr>
             <w:tcW w:w="7977" w:type="dxa"/>
@@ -3551,12 +3345,6 @@
         </w:tc>
       </w:tr>
       <w:tr>
-        <w:tblPrEx>
-          <w:tblCellMar>
-            <w:top w:w="0" w:type="dxa"/>
-            <w:bottom w:w="0" w:type="dxa"/>
-          </w:tblCellMar>
-        </w:tblPrEx>
         <w:tc>
           <w:tcPr>
             <w:tcW w:w="7977" w:type="dxa"/>
@@ -3609,12 +3397,6 @@
         </w:tc>
       </w:tr>
       <w:tr>
-        <w:tblPrEx>
-          <w:tblCellMar>
-            <w:top w:w="0" w:type="dxa"/>
-            <w:bottom w:w="0" w:type="dxa"/>
-          </w:tblCellMar>
-        </w:tblPrEx>
         <w:tc>
           <w:tcPr>
             <w:tcW w:w="7977" w:type="dxa"/>
@@ -3672,12 +3454,6 @@
         </w:tc>
       </w:tr>
       <w:tr>
-        <w:tblPrEx>
-          <w:tblCellMar>
-            <w:top w:w="0" w:type="dxa"/>
-            <w:bottom w:w="0" w:type="dxa"/>
-          </w:tblCellMar>
-        </w:tblPrEx>
         <w:tc>
           <w:tcPr>
             <w:tcW w:w="7977" w:type="dxa"/>
@@ -3735,12 +3511,6 @@
         </w:tc>
       </w:tr>
       <w:tr>
-        <w:tblPrEx>
-          <w:tblCellMar>
-            <w:top w:w="0" w:type="dxa"/>
-            <w:bottom w:w="0" w:type="dxa"/>
-          </w:tblCellMar>
-        </w:tblPrEx>
         <w:tc>
           <w:tcPr>
             <w:tcW w:w="7977" w:type="dxa"/>
@@ -3798,12 +3568,6 @@
         </w:tc>
       </w:tr>
       <w:tr>
-        <w:tblPrEx>
-          <w:tblCellMar>
-            <w:top w:w="0" w:type="dxa"/>
-            <w:bottom w:w="0" w:type="dxa"/>
-          </w:tblCellMar>
-        </w:tblPrEx>
         <w:tc>
           <w:tcPr>
             <w:tcW w:w="7977" w:type="dxa"/>
@@ -3861,12 +3625,6 @@
         </w:tc>
       </w:tr>
       <w:tr>
-        <w:tblPrEx>
-          <w:tblCellMar>
-            <w:top w:w="0" w:type="dxa"/>
-            <w:bottom w:w="0" w:type="dxa"/>
-          </w:tblCellMar>
-        </w:tblPrEx>
         <w:tc>
           <w:tcPr>
             <w:tcW w:w="7977" w:type="dxa"/>
@@ -3919,12 +3677,6 @@
         </w:tc>
       </w:tr>
       <w:tr>
-        <w:tblPrEx>
-          <w:tblCellMar>
-            <w:top w:w="0" w:type="dxa"/>
-            <w:bottom w:w="0" w:type="dxa"/>
-          </w:tblCellMar>
-        </w:tblPrEx>
         <w:tc>
           <w:tcPr>
             <w:tcW w:w="7977" w:type="dxa"/>
@@ -3982,12 +3734,6 @@
         </w:tc>
       </w:tr>
       <w:tr>
-        <w:tblPrEx>
-          <w:tblCellMar>
-            <w:top w:w="0" w:type="dxa"/>
-            <w:bottom w:w="0" w:type="dxa"/>
-          </w:tblCellMar>
-        </w:tblPrEx>
         <w:tc>
           <w:tcPr>
             <w:tcW w:w="7977" w:type="dxa"/>
@@ -4045,12 +3791,6 @@
         </w:tc>
       </w:tr>
       <w:tr>
-        <w:tblPrEx>
-          <w:tblCellMar>
-            <w:top w:w="0" w:type="dxa"/>
-            <w:bottom w:w="0" w:type="dxa"/>
-          </w:tblCellMar>
-        </w:tblPrEx>
         <w:tc>
           <w:tcPr>
             <w:tcW w:w="7977" w:type="dxa"/>
@@ -4108,12 +3848,6 @@
         </w:tc>
       </w:tr>
       <w:tr>
-        <w:tblPrEx>
-          <w:tblCellMar>
-            <w:top w:w="0" w:type="dxa"/>
-            <w:bottom w:w="0" w:type="dxa"/>
-          </w:tblCellMar>
-        </w:tblPrEx>
         <w:tc>
           <w:tcPr>
             <w:tcW w:w="7977" w:type="dxa"/>
@@ -4162,12 +3896,6 @@
         </w:tc>
       </w:tr>
       <w:tr>
-        <w:tblPrEx>
-          <w:tblCellMar>
-            <w:top w:w="0" w:type="dxa"/>
-            <w:bottom w:w="0" w:type="dxa"/>
-          </w:tblCellMar>
-        </w:tblPrEx>
         <w:tc>
           <w:tcPr>
             <w:tcW w:w="7977" w:type="dxa"/>
@@ -4256,12 +3984,6 @@
         </w:tc>
       </w:tr>
       <w:tr>
-        <w:tblPrEx>
-          <w:tblCellMar>
-            <w:top w:w="0" w:type="dxa"/>
-            <w:bottom w:w="0" w:type="dxa"/>
-          </w:tblCellMar>
-        </w:tblPrEx>
         <w:tc>
           <w:tcPr>
             <w:tcW w:w="7977" w:type="dxa"/>
@@ -4318,12 +4040,6 @@
         </w:tc>
       </w:tr>
       <w:tr>
-        <w:tblPrEx>
-          <w:tblCellMar>
-            <w:top w:w="0" w:type="dxa"/>
-            <w:bottom w:w="0" w:type="dxa"/>
-          </w:tblCellMar>
-        </w:tblPrEx>
         <w:tc>
           <w:tcPr>
             <w:tcW w:w="7977" w:type="dxa"/>
@@ -4380,12 +4096,6 @@
         </w:tc>
       </w:tr>
       <w:tr>
-        <w:tblPrEx>
-          <w:tblCellMar>
-            <w:top w:w="0" w:type="dxa"/>
-            <w:bottom w:w="0" w:type="dxa"/>
-          </w:tblCellMar>
-        </w:tblPrEx>
         <w:tc>
           <w:tcPr>
             <w:tcW w:w="7977" w:type="dxa"/>
@@ -4443,12 +4153,6 @@
         </w:tc>
       </w:tr>
       <w:tr>
-        <w:tblPrEx>
-          <w:tblCellMar>
-            <w:top w:w="0" w:type="dxa"/>
-            <w:bottom w:w="0" w:type="dxa"/>
-          </w:tblCellMar>
-        </w:tblPrEx>
         <w:tc>
           <w:tcPr>
             <w:tcW w:w="7977" w:type="dxa"/>
@@ -4526,12 +4230,6 @@
         </w:tc>
       </w:tr>
       <w:tr>
-        <w:tblPrEx>
-          <w:tblCellMar>
-            <w:top w:w="0" w:type="dxa"/>
-            <w:bottom w:w="0" w:type="dxa"/>
-          </w:tblCellMar>
-        </w:tblPrEx>
         <w:tc>
           <w:tcPr>
             <w:tcW w:w="7977" w:type="dxa"/>
@@ -4589,12 +4287,6 @@
         </w:tc>
       </w:tr>
       <w:tr>
-        <w:tblPrEx>
-          <w:tblCellMar>
-            <w:top w:w="0" w:type="dxa"/>
-            <w:bottom w:w="0" w:type="dxa"/>
-          </w:tblCellMar>
-        </w:tblPrEx>
         <w:tc>
           <w:tcPr>
             <w:tcW w:w="7977" w:type="dxa"/>
@@ -4652,12 +4344,6 @@
         </w:tc>
       </w:tr>
       <w:tr>
-        <w:tblPrEx>
-          <w:tblCellMar>
-            <w:top w:w="0" w:type="dxa"/>
-            <w:bottom w:w="0" w:type="dxa"/>
-          </w:tblCellMar>
-        </w:tblPrEx>
         <w:tc>
           <w:tcPr>
             <w:tcW w:w="7977" w:type="dxa"/>
@@ -4715,12 +4401,6 @@
         </w:tc>
       </w:tr>
       <w:tr>
-        <w:tblPrEx>
-          <w:tblCellMar>
-            <w:top w:w="0" w:type="dxa"/>
-            <w:bottom w:w="0" w:type="dxa"/>
-          </w:tblCellMar>
-        </w:tblPrEx>
         <w:tc>
           <w:tcPr>
             <w:tcW w:w="7977" w:type="dxa"/>
@@ -4778,12 +4458,6 @@
         </w:tc>
       </w:tr>
       <w:tr>
-        <w:tblPrEx>
-          <w:tblCellMar>
-            <w:top w:w="0" w:type="dxa"/>
-            <w:bottom w:w="0" w:type="dxa"/>
-          </w:tblCellMar>
-        </w:tblPrEx>
         <w:tc>
           <w:tcPr>
             <w:tcW w:w="7977" w:type="dxa"/>
@@ -4849,12 +4523,6 @@
         </w:tc>
       </w:tr>
       <w:tr>
-        <w:tblPrEx>
-          <w:tblCellMar>
-            <w:top w:w="0" w:type="dxa"/>
-            <w:bottom w:w="0" w:type="dxa"/>
-          </w:tblCellMar>
-        </w:tblPrEx>
         <w:tc>
           <w:tcPr>
             <w:tcW w:w="7977" w:type="dxa"/>
@@ -4912,12 +4580,6 @@
         </w:tc>
       </w:tr>
       <w:tr>
-        <w:tblPrEx>
-          <w:tblCellMar>
-            <w:top w:w="0" w:type="dxa"/>
-            <w:bottom w:w="0" w:type="dxa"/>
-          </w:tblCellMar>
-        </w:tblPrEx>
         <w:tc>
           <w:tcPr>
             <w:tcW w:w="7977" w:type="dxa"/>
@@ -4975,12 +4637,6 @@
         </w:tc>
       </w:tr>
       <w:tr>
-        <w:tblPrEx>
-          <w:tblCellMar>
-            <w:top w:w="0" w:type="dxa"/>
-            <w:bottom w:w="0" w:type="dxa"/>
-          </w:tblCellMar>
-        </w:tblPrEx>
         <w:tc>
           <w:tcPr>
             <w:tcW w:w="7977" w:type="dxa"/>
@@ -5038,12 +4694,6 @@
         </w:tc>
       </w:tr>
       <w:tr>
-        <w:tblPrEx>
-          <w:tblCellMar>
-            <w:top w:w="0" w:type="dxa"/>
-            <w:bottom w:w="0" w:type="dxa"/>
-          </w:tblCellMar>
-        </w:tblPrEx>
         <w:tc>
           <w:tcPr>
             <w:tcW w:w="7977" w:type="dxa"/>
@@ -5100,12 +4750,6 @@
         </w:tc>
       </w:tr>
       <w:tr>
-        <w:tblPrEx>
-          <w:tblCellMar>
-            <w:top w:w="0" w:type="dxa"/>
-            <w:bottom w:w="0" w:type="dxa"/>
-          </w:tblCellMar>
-        </w:tblPrEx>
         <w:tc>
           <w:tcPr>
             <w:tcW w:w="7977" w:type="dxa"/>
@@ -5164,12 +4808,6 @@
         </w:tc>
       </w:tr>
       <w:tr>
-        <w:tblPrEx>
-          <w:tblCellMar>
-            <w:top w:w="0" w:type="dxa"/>
-            <w:bottom w:w="0" w:type="dxa"/>
-          </w:tblCellMar>
-        </w:tblPrEx>
         <w:tc>
           <w:tcPr>
             <w:tcW w:w="7977" w:type="dxa"/>
@@ -5227,12 +4865,6 @@
         </w:tc>
       </w:tr>
       <w:tr>
-        <w:tblPrEx>
-          <w:tblCellMar>
-            <w:top w:w="0" w:type="dxa"/>
-            <w:bottom w:w="0" w:type="dxa"/>
-          </w:tblCellMar>
-        </w:tblPrEx>
         <w:tc>
           <w:tcPr>
             <w:tcW w:w="7977" w:type="dxa"/>
@@ -5290,12 +4922,6 @@
         </w:tc>
       </w:tr>
       <w:tr>
-        <w:tblPrEx>
-          <w:tblCellMar>
-            <w:top w:w="0" w:type="dxa"/>
-            <w:bottom w:w="0" w:type="dxa"/>
-          </w:tblCellMar>
-        </w:tblPrEx>
         <w:tc>
           <w:tcPr>
             <w:tcW w:w="7977" w:type="dxa"/>
@@ -5353,12 +4979,6 @@
         </w:tc>
       </w:tr>
       <w:tr>
-        <w:tblPrEx>
-          <w:tblCellMar>
-            <w:top w:w="0" w:type="dxa"/>
-            <w:bottom w:w="0" w:type="dxa"/>
-          </w:tblCellMar>
-        </w:tblPrEx>
         <w:tc>
           <w:tcPr>
             <w:tcW w:w="7977" w:type="dxa"/>
@@ -5416,12 +5036,6 @@
         </w:tc>
       </w:tr>
       <w:tr>
-        <w:tblPrEx>
-          <w:tblCellMar>
-            <w:top w:w="0" w:type="dxa"/>
-            <w:bottom w:w="0" w:type="dxa"/>
-          </w:tblCellMar>
-        </w:tblPrEx>
         <w:tc>
           <w:tcPr>
             <w:tcW w:w="7977" w:type="dxa"/>
@@ -5479,12 +5093,6 @@
         </w:tc>
       </w:tr>
       <w:tr>
-        <w:tblPrEx>
-          <w:tblCellMar>
-            <w:top w:w="0" w:type="dxa"/>
-            <w:bottom w:w="0" w:type="dxa"/>
-          </w:tblCellMar>
-        </w:tblPrEx>
         <w:tc>
           <w:tcPr>
             <w:tcW w:w="7977" w:type="dxa"/>
@@ -5541,12 +5149,6 @@
         </w:tc>
       </w:tr>
       <w:tr>
-        <w:tblPrEx>
-          <w:tblCellMar>
-            <w:top w:w="0" w:type="dxa"/>
-            <w:bottom w:w="0" w:type="dxa"/>
-          </w:tblCellMar>
-        </w:tblPrEx>
         <w:tc>
           <w:tcPr>
             <w:tcW w:w="7977" w:type="dxa"/>
@@ -5604,12 +5206,6 @@
         </w:tc>
       </w:tr>
       <w:tr>
-        <w:tblPrEx>
-          <w:tblCellMar>
-            <w:top w:w="0" w:type="dxa"/>
-            <w:bottom w:w="0" w:type="dxa"/>
-          </w:tblCellMar>
-        </w:tblPrEx>
         <w:tc>
           <w:tcPr>
             <w:tcW w:w="7977" w:type="dxa"/>
@@ -5666,12 +5262,6 @@
         </w:tc>
       </w:tr>
       <w:tr>
-        <w:tblPrEx>
-          <w:tblCellMar>
-            <w:top w:w="0" w:type="dxa"/>
-            <w:bottom w:w="0" w:type="dxa"/>
-          </w:tblCellMar>
-        </w:tblPrEx>
         <w:tc>
           <w:tcPr>
             <w:tcW w:w="7977" w:type="dxa"/>
@@ -5729,12 +5319,6 @@
         </w:tc>
       </w:tr>
       <w:tr>
-        <w:tblPrEx>
-          <w:tblCellMar>
-            <w:top w:w="0" w:type="dxa"/>
-            <w:bottom w:w="0" w:type="dxa"/>
-          </w:tblCellMar>
-        </w:tblPrEx>
         <w:tc>
           <w:tcPr>
             <w:tcW w:w="7977" w:type="dxa"/>
@@ -5786,12 +5370,6 @@
         </w:tc>
       </w:tr>
       <w:tr>
-        <w:tblPrEx>
-          <w:tblCellMar>
-            <w:top w:w="0" w:type="dxa"/>
-            <w:bottom w:w="0" w:type="dxa"/>
-          </w:tblCellMar>
-        </w:tblPrEx>
         <w:tc>
           <w:tcPr>
             <w:tcW w:w="7977" w:type="dxa"/>
@@ -5843,12 +5421,6 @@
         </w:tc>
       </w:tr>
       <w:tr>
-        <w:tblPrEx>
-          <w:tblCellMar>
-            <w:top w:w="0" w:type="dxa"/>
-            <w:bottom w:w="0" w:type="dxa"/>
-          </w:tblCellMar>
-        </w:tblPrEx>
         <w:tc>
           <w:tcPr>
             <w:tcW w:w="7977" w:type="dxa"/>
@@ -6036,12 +5608,6 @@
         <w:gridCol w:w="784"/>
       </w:tblGrid>
       <w:tr>
-        <w:tblPrEx>
-          <w:tblCellMar>
-            <w:top w:w="0" w:type="dxa"/>
-            <w:bottom w:w="0" w:type="dxa"/>
-          </w:tblCellMar>
-        </w:tblPrEx>
         <w:trPr>
           <w:trHeight w:val="65"/>
         </w:trPr>
@@ -6125,12 +5691,6 @@
         </w:tc>
       </w:tr>
       <w:tr>
-        <w:tblPrEx>
-          <w:tblCellMar>
-            <w:top w:w="0" w:type="dxa"/>
-            <w:bottom w:w="0" w:type="dxa"/>
-          </w:tblCellMar>
-        </w:tblPrEx>
         <w:trPr>
           <w:trHeight w:val="65"/>
         </w:trPr>
@@ -6219,12 +5779,6 @@
         </w:tc>
       </w:tr>
       <w:tr>
-        <w:tblPrEx>
-          <w:tblCellMar>
-            <w:top w:w="0" w:type="dxa"/>
-            <w:bottom w:w="0" w:type="dxa"/>
-          </w:tblCellMar>
-        </w:tblPrEx>
         <w:trPr>
           <w:trHeight w:val="1"/>
         </w:trPr>
@@ -6313,12 +5867,6 @@
         </w:tc>
       </w:tr>
       <w:tr>
-        <w:tblPrEx>
-          <w:tblCellMar>
-            <w:top w:w="0" w:type="dxa"/>
-            <w:bottom w:w="0" w:type="dxa"/>
-          </w:tblCellMar>
-        </w:tblPrEx>
         <w:trPr>
           <w:trHeight w:val="1"/>
         </w:trPr>
@@ -6678,12 +6226,6 @@
         <w:gridCol w:w="784"/>
       </w:tblGrid>
       <w:tr>
-        <w:tblPrEx>
-          <w:tblCellMar>
-            <w:top w:w="0" w:type="dxa"/>
-            <w:bottom w:w="0" w:type="dxa"/>
-          </w:tblCellMar>
-        </w:tblPrEx>
         <w:trPr>
           <w:trHeight w:val="65"/>
         </w:trPr>
@@ -6767,12 +6309,6 @@
         </w:tc>
       </w:tr>
       <w:tr>
-        <w:tblPrEx>
-          <w:tblCellMar>
-            <w:top w:w="0" w:type="dxa"/>
-            <w:bottom w:w="0" w:type="dxa"/>
-          </w:tblCellMar>
-        </w:tblPrEx>
         <w:trPr>
           <w:trHeight w:val="65"/>
         </w:trPr>
@@ -6861,12 +6397,6 @@
         </w:tc>
       </w:tr>
       <w:tr>
-        <w:tblPrEx>
-          <w:tblCellMar>
-            <w:top w:w="0" w:type="dxa"/>
-            <w:bottom w:w="0" w:type="dxa"/>
-          </w:tblCellMar>
-        </w:tblPrEx>
         <w:trPr>
           <w:trHeight w:val="1"/>
         </w:trPr>
@@ -6955,12 +6485,6 @@
         </w:tc>
       </w:tr>
       <w:tr>
-        <w:tblPrEx>
-          <w:tblCellMar>
-            <w:top w:w="0" w:type="dxa"/>
-            <w:bottom w:w="0" w:type="dxa"/>
-          </w:tblCellMar>
-        </w:tblPrEx>
         <w:trPr>
           <w:trHeight w:val="1"/>
         </w:trPr>
@@ -7524,12 +7048,6 @@
         <w:gridCol w:w="1885"/>
       </w:tblGrid>
       <w:tr>
-        <w:tblPrEx>
-          <w:tblCellMar>
-            <w:top w:w="0" w:type="dxa"/>
-            <w:bottom w:w="0" w:type="dxa"/>
-          </w:tblCellMar>
-        </w:tblPrEx>
         <w:trPr>
           <w:trHeight w:val="1"/>
         </w:trPr>
@@ -7612,12 +7130,6 @@
         </w:tc>
       </w:tr>
       <w:tr>
-        <w:tblPrEx>
-          <w:tblCellMar>
-            <w:top w:w="0" w:type="dxa"/>
-            <w:bottom w:w="0" w:type="dxa"/>
-          </w:tblCellMar>
-        </w:tblPrEx>
         <w:trPr>
           <w:trHeight w:val="72"/>
         </w:trPr>
@@ -8145,66 +7657,935 @@
     </w:p>
     <w:p>
       <w:pPr>
-        <w:rPr>
-          <w:rFonts w:ascii="Arial" w:hAnsi="Arial" w:cs="Arial"/>
-          <w:sz w:val="24"/>
-          <w:szCs w:val="24"/>
-        </w:rPr>
-      </w:pPr>
-      <w:r>
-        <w:rPr>
-          <w:rFonts w:ascii="Arial" w:hAnsi="Arial" w:cs="Arial"/>
-          <w:sz w:val="24"/>
-          <w:szCs w:val="24"/>
-        </w:rPr>
-        <w:tab/>
-      </w:r>
-      <w:proofErr w:type="gramStart"/>
-      <w:r>
-        <w:rPr>
-          <w:rFonts w:ascii="Arial" w:hAnsi="Arial" w:cs="Arial"/>
-          <w:sz w:val="24"/>
-          <w:szCs w:val="24"/>
-        </w:rPr>
-        <w:t>xxxxxxxxxxxxxxxxxxxxxxxxxxxxxxxxxxxxxxxxxxxxxxxxxxxxxxxxxxxxxxxxxxxxxxxxxxxxxxxxxxxxxxxxxxxxxxxxxxxxxxxxxxxxxxxxxxx</w:t>
-      </w:r>
-      <w:proofErr w:type="gramEnd"/>
-    </w:p>
-    <w:p>
-      <w:pPr>
-        <w:rPr>
-          <w:rFonts w:ascii="Arial" w:hAnsi="Arial" w:cs="Arial"/>
-          <w:sz w:val="24"/>
-          <w:szCs w:val="24"/>
-        </w:rPr>
-      </w:pPr>
-    </w:p>
-    <w:p>
-      <w:pPr>
-        <w:rPr>
-          <w:rFonts w:ascii="Arial" w:hAnsi="Arial" w:cs="Arial"/>
-          <w:sz w:val="24"/>
-          <w:szCs w:val="24"/>
-        </w:rPr>
-      </w:pPr>
-      <w:r>
-        <w:rPr>
-          <w:rFonts w:ascii="Arial" w:hAnsi="Arial" w:cs="Arial"/>
-          <w:sz w:val="24"/>
-          <w:szCs w:val="24"/>
-        </w:rPr>
-        <w:tab/>
-      </w:r>
-      <w:proofErr w:type="gramStart"/>
-      <w:r>
-        <w:rPr>
-          <w:rFonts w:ascii="Arial" w:hAnsi="Arial" w:cs="Arial"/>
-          <w:sz w:val="24"/>
-          <w:szCs w:val="24"/>
-        </w:rPr>
-        <w:t>xxxxxxxxxxxxxxxxxxxxxxxxxxxxxxxxxxxxxxxxxxxxxxxxxxxxxxxxxxxxxxxxxxxxxxxxxxxxxxxxxxxxxxxxxxxxxxxxxxxxxxxxxxxxxxxxxxxxxxxxxxxxxxxxxxxxxxxxxxxxxxxxxxxxxxxxxxxxxxxxxxxx</w:t>
-      </w:r>
-      <w:proofErr w:type="gramEnd"/>
+        <w:ind w:firstLine="397"/>
+        <w:rPr>
+          <w:rFonts w:ascii="Arial" w:hAnsi="Arial" w:cs="Arial"/>
+          <w:spacing w:val="5"/>
+          <w:sz w:val="24"/>
+          <w:szCs w:val="27"/>
+          <w:shd w:val="clear" w:color="auto" w:fill="FFFFFF"/>
+        </w:rPr>
+      </w:pPr>
+      <w:r>
+        <w:rPr>
+          <w:rFonts w:ascii="Arial" w:hAnsi="Arial" w:cs="Arial"/>
+          <w:sz w:val="24"/>
+          <w:szCs w:val="24"/>
+        </w:rPr>
+        <w:t xml:space="preserve">En los últimos años, las tecnologías de la información han jugado un papel central en el desarrollo de diversos sectores sociales a </w:t>
+      </w:r>
+      <w:r>
+        <w:rPr>
+          <w:rFonts w:ascii="Arial" w:hAnsi="Arial" w:cs="Arial"/>
+          <w:sz w:val="24"/>
+          <w:szCs w:val="24"/>
+        </w:rPr>
+        <w:t xml:space="preserve">nivel mundial. A nivel mundial </w:t>
+      </w:r>
+      <w:r>
+        <w:rPr>
+          <w:rFonts w:ascii="Arial" w:hAnsi="Arial" w:cs="Arial"/>
+          <w:sz w:val="24"/>
+          <w:szCs w:val="24"/>
+        </w:rPr>
+        <w:t>“</w:t>
+      </w:r>
+      <w:r>
+        <w:rPr>
+          <w:rFonts w:ascii="Arial" w:hAnsi="Arial" w:cs="Arial"/>
+          <w:sz w:val="24"/>
+          <w:szCs w:val="24"/>
+        </w:rPr>
+        <w:t>la automatización y virtualización de los procesos ha creado cierto nivel de dependencia a los dispositivos, lo cual priva cada vez más a los colaboradores de realizar sus tareas cotidianas con materiales y equipos distintos a un ordenad</w:t>
+      </w:r>
+      <w:r>
+        <w:rPr>
+          <w:rFonts w:ascii="Arial" w:hAnsi="Arial" w:cs="Arial"/>
+          <w:sz w:val="24"/>
+          <w:szCs w:val="24"/>
+        </w:rPr>
+        <w:t xml:space="preserve">or, una </w:t>
+      </w:r>
+      <w:proofErr w:type="spellStart"/>
+      <w:r>
+        <w:rPr>
+          <w:rFonts w:ascii="Arial" w:hAnsi="Arial" w:cs="Arial"/>
+          <w:sz w:val="24"/>
+          <w:szCs w:val="24"/>
+        </w:rPr>
+        <w:t>tablet</w:t>
+      </w:r>
+      <w:proofErr w:type="spellEnd"/>
+      <w:r>
+        <w:rPr>
+          <w:rFonts w:ascii="Arial" w:hAnsi="Arial" w:cs="Arial"/>
+          <w:sz w:val="24"/>
+          <w:szCs w:val="24"/>
+        </w:rPr>
+        <w:t xml:space="preserve"> o un </w:t>
+      </w:r>
+      <w:proofErr w:type="spellStart"/>
+      <w:r>
+        <w:rPr>
+          <w:rFonts w:ascii="Arial" w:hAnsi="Arial" w:cs="Arial"/>
+          <w:sz w:val="24"/>
+          <w:szCs w:val="24"/>
+        </w:rPr>
+        <w:t>smartphone</w:t>
+      </w:r>
+      <w:proofErr w:type="spellEnd"/>
+      <w:r>
+        <w:rPr>
+          <w:rFonts w:ascii="Arial" w:hAnsi="Arial" w:cs="Arial"/>
+          <w:sz w:val="24"/>
+          <w:szCs w:val="24"/>
+        </w:rPr>
+        <w:t>”</w:t>
+      </w:r>
+      <w:r>
+        <w:rPr>
+          <w:rFonts w:ascii="Arial" w:hAnsi="Arial" w:cs="Arial"/>
+          <w:sz w:val="24"/>
+          <w:szCs w:val="24"/>
+        </w:rPr>
+        <w:t xml:space="preserve"> [1]</w:t>
+      </w:r>
+      <w:r>
+        <w:rPr>
+          <w:rFonts w:ascii="Arial" w:hAnsi="Arial" w:cs="Arial"/>
+          <w:sz w:val="24"/>
+          <w:szCs w:val="24"/>
+        </w:rPr>
+        <w:t xml:space="preserve">. Según </w:t>
+      </w:r>
+      <w:proofErr w:type="spellStart"/>
+      <w:r>
+        <w:rPr>
+          <w:rFonts w:ascii="Arial" w:hAnsi="Arial" w:cs="Arial"/>
+          <w:spacing w:val="5"/>
+          <w:sz w:val="24"/>
+          <w:szCs w:val="27"/>
+          <w:shd w:val="clear" w:color="auto" w:fill="FFFFFF"/>
+        </w:rPr>
+        <w:t>Drees</w:t>
+      </w:r>
+      <w:r>
+        <w:rPr>
+          <w:rFonts w:ascii="Arial" w:hAnsi="Arial" w:cs="Arial"/>
+          <w:spacing w:val="5"/>
+          <w:sz w:val="24"/>
+          <w:szCs w:val="27"/>
+          <w:shd w:val="clear" w:color="auto" w:fill="FFFFFF"/>
+        </w:rPr>
+        <w:t>-Gross</w:t>
+      </w:r>
+      <w:proofErr w:type="spellEnd"/>
+      <w:r>
+        <w:rPr>
+          <w:rFonts w:ascii="Arial" w:hAnsi="Arial" w:cs="Arial"/>
+          <w:spacing w:val="5"/>
+          <w:sz w:val="24"/>
+          <w:szCs w:val="27"/>
+          <w:shd w:val="clear" w:color="auto" w:fill="FFFFFF"/>
+        </w:rPr>
+        <w:t xml:space="preserve"> F. y</w:t>
+      </w:r>
+      <w:r>
+        <w:rPr>
+          <w:rFonts w:ascii="Arial" w:hAnsi="Arial" w:cs="Arial"/>
+          <w:spacing w:val="5"/>
+          <w:sz w:val="24"/>
+          <w:szCs w:val="27"/>
+          <w:shd w:val="clear" w:color="auto" w:fill="FFFFFF"/>
+        </w:rPr>
+        <w:t xml:space="preserve"> Zhang, P. </w:t>
+      </w:r>
+      <w:r>
+        <w:rPr>
+          <w:rFonts w:ascii="Arial" w:hAnsi="Arial" w:cs="Arial"/>
+          <w:spacing w:val="5"/>
+          <w:sz w:val="24"/>
+          <w:szCs w:val="27"/>
+          <w:highlight w:val="cyan"/>
+          <w:shd w:val="clear" w:color="auto" w:fill="FFFFFF"/>
+        </w:rPr>
+        <w:t>“En la actualidad, menos del 50 % de la población de América Latina y el Caribe tiene conectividad de banda ancha fija y solo el 9,9 %  cuenta con fibra de alta calidad en el hogar. Si bien el 87 % de la población vive dentro del alcance de una señal de 4G, el uso y la penetración reales siguen siendo</w:t>
+      </w:r>
+      <w:r>
+        <w:rPr>
+          <w:rFonts w:ascii="Arial" w:hAnsi="Arial" w:cs="Arial"/>
+          <w:spacing w:val="5"/>
+          <w:sz w:val="24"/>
+          <w:szCs w:val="27"/>
+          <w:highlight w:val="cyan"/>
+          <w:shd w:val="clear" w:color="auto" w:fill="FFFFFF"/>
+        </w:rPr>
+        <w:t xml:space="preserve"> bajos (37%)</w:t>
+      </w:r>
+      <w:r>
+        <w:rPr>
+          <w:rFonts w:ascii="Arial" w:hAnsi="Arial" w:cs="Arial"/>
+          <w:spacing w:val="5"/>
+          <w:sz w:val="24"/>
+          <w:szCs w:val="27"/>
+          <w:highlight w:val="cyan"/>
+          <w:shd w:val="clear" w:color="auto" w:fill="FFFFFF"/>
+        </w:rPr>
+        <w:t>. Y solo 4 de cada 10 latinoamericanos de zonas rurales tienen opciones de conectividad en comparación con el 71 % de la población de zonas urbanas”</w:t>
+      </w:r>
+      <w:r>
+        <w:rPr>
+          <w:rFonts w:ascii="Arial" w:hAnsi="Arial" w:cs="Arial"/>
+          <w:spacing w:val="5"/>
+          <w:sz w:val="24"/>
+          <w:szCs w:val="27"/>
+          <w:shd w:val="clear" w:color="auto" w:fill="FFFFFF"/>
+        </w:rPr>
+        <w:t xml:space="preserve"> [2]</w:t>
+      </w:r>
+      <w:r>
+        <w:rPr>
+          <w:rFonts w:ascii="Arial" w:hAnsi="Arial" w:cs="Arial"/>
+          <w:spacing w:val="5"/>
+          <w:sz w:val="24"/>
+          <w:szCs w:val="27"/>
+          <w:shd w:val="clear" w:color="auto" w:fill="FFFFFF"/>
+        </w:rPr>
+        <w:t xml:space="preserve"> y de acuerdo a </w:t>
+      </w:r>
+      <w:r>
+        <w:rPr>
+          <w:rFonts w:ascii="Arial" w:hAnsi="Arial" w:cs="Arial"/>
+          <w:bCs/>
+          <w:sz w:val="24"/>
+          <w:szCs w:val="27"/>
+          <w:shd w:val="clear" w:color="auto" w:fill="FFFFFF"/>
+        </w:rPr>
+        <w:t>la</w:t>
+      </w:r>
+      <w:r>
+        <w:rPr>
+          <w:rFonts w:ascii="Arial" w:hAnsi="Arial" w:cs="Arial"/>
+          <w:bCs/>
+          <w:sz w:val="24"/>
+          <w:szCs w:val="27"/>
+          <w:shd w:val="clear" w:color="auto" w:fill="FFFFFF"/>
+        </w:rPr>
+        <w:t xml:space="preserve"> Comisión Económica para América Latina (CEPAL)</w:t>
+      </w:r>
+      <w:r>
+        <w:rPr>
+          <w:rFonts w:ascii="Arial" w:hAnsi="Arial" w:cs="Arial"/>
+          <w:bCs/>
+          <w:sz w:val="24"/>
+          <w:szCs w:val="27"/>
+          <w:shd w:val="clear" w:color="auto" w:fill="FFFFFF"/>
+        </w:rPr>
+        <w:t xml:space="preserve"> </w:t>
+      </w:r>
+      <w:r>
+        <w:rPr>
+          <w:rFonts w:ascii="Arial" w:hAnsi="Arial" w:cs="Arial"/>
+          <w:spacing w:val="5"/>
+          <w:sz w:val="24"/>
+          <w:szCs w:val="27"/>
+          <w:shd w:val="clear" w:color="auto" w:fill="FFFFFF"/>
+        </w:rPr>
+        <w:t>“</w:t>
+      </w:r>
+      <w:r>
+        <w:rPr>
+          <w:rFonts w:ascii="Arial" w:hAnsi="Arial" w:cs="Arial"/>
+          <w:spacing w:val="5"/>
+          <w:sz w:val="24"/>
+          <w:szCs w:val="27"/>
+          <w:highlight w:val="yellow"/>
+          <w:shd w:val="clear" w:color="auto" w:fill="FFFFFF"/>
+        </w:rPr>
+        <w:t xml:space="preserve">En los hogares latinoamericanos existen importantes disparidades en el acceso a las nuevas tecnologías de la información y la comunicación (TIC). Estas diferencias se refieren a desigualdad en el acceso, uso o impacto de las TIC entre grupos sociales (denominada brecha digital) que tiene dos dimensiones. Por un lado, la brecha internacional que pone de manifiesto el avance de América Latina en cuanto al uso de las TIC en las naciones más desarrolladas. Por otro lado, las disparidades al interior de los países latinoamericanos que están vinculadas a factores como el nivel de ingresos, el lugar de </w:t>
+      </w:r>
+      <w:r>
+        <w:rPr>
+          <w:rFonts w:ascii="Arial" w:hAnsi="Arial" w:cs="Arial"/>
+          <w:spacing w:val="5"/>
+          <w:sz w:val="24"/>
+          <w:szCs w:val="27"/>
+          <w:highlight w:val="yellow"/>
+          <w:shd w:val="clear" w:color="auto" w:fill="FFFFFF"/>
+        </w:rPr>
+        <w:t>residencia y el ciclo familiar</w:t>
+      </w:r>
+      <w:r>
+        <w:rPr>
+          <w:rFonts w:ascii="Arial" w:hAnsi="Arial" w:cs="Arial"/>
+          <w:spacing w:val="5"/>
+          <w:sz w:val="24"/>
+          <w:szCs w:val="27"/>
+          <w:highlight w:val="yellow"/>
+          <w:shd w:val="clear" w:color="auto" w:fill="FFFFFF"/>
+        </w:rPr>
+        <w:t>.</w:t>
+      </w:r>
+      <w:r>
+        <w:rPr>
+          <w:rFonts w:ascii="Arial" w:hAnsi="Arial" w:cs="Arial"/>
+          <w:spacing w:val="5"/>
+          <w:sz w:val="24"/>
+          <w:szCs w:val="27"/>
+          <w:highlight w:val="yellow"/>
+          <w:shd w:val="clear" w:color="auto" w:fill="FFFFFF"/>
+        </w:rPr>
+        <w:t xml:space="preserve"> </w:t>
+      </w:r>
+      <w:r>
+        <w:rPr>
+          <w:rFonts w:ascii="Arial" w:hAnsi="Arial" w:cs="Arial"/>
+          <w:spacing w:val="5"/>
+          <w:sz w:val="24"/>
+          <w:szCs w:val="27"/>
+          <w:highlight w:val="yellow"/>
+          <w:shd w:val="clear" w:color="auto" w:fill="FFFFFF"/>
+        </w:rPr>
+        <w:t xml:space="preserve">Los países latinoamericanos han desarrollado políticas </w:t>
+      </w:r>
+      <w:r>
+        <w:rPr>
+          <w:rFonts w:ascii="Arial" w:hAnsi="Arial" w:cs="Arial"/>
+          <w:spacing w:val="5"/>
+          <w:sz w:val="24"/>
+          <w:szCs w:val="27"/>
+          <w:highlight w:val="yellow"/>
+          <w:shd w:val="clear" w:color="auto" w:fill="FFFFFF"/>
+        </w:rPr>
+        <w:lastRenderedPageBreak/>
+        <w:t xml:space="preserve">nacionales de TIC en la educación como forma de compensar las disparidades. La Red Latinoamericana de Portales Educativos (RELPES), creada en 2004 como un acuerdo regional de cooperación en políticas de informática educativa, representa el compromiso de las autoridades educativas de la región con el uso de las TIC en la educación en 16 países. </w:t>
+      </w:r>
+      <w:r>
+        <w:rPr>
+          <w:rFonts w:ascii="Arial" w:hAnsi="Arial" w:cs="Arial"/>
+          <w:spacing w:val="5"/>
+          <w:sz w:val="24"/>
+          <w:szCs w:val="27"/>
+          <w:highlight w:val="yellow"/>
+          <w:shd w:val="clear" w:color="auto" w:fill="FFFFFF"/>
+        </w:rPr>
+        <w:t>Representa</w:t>
+      </w:r>
+      <w:r>
+        <w:rPr>
+          <w:rFonts w:ascii="Arial" w:hAnsi="Arial" w:cs="Arial"/>
+          <w:spacing w:val="5"/>
+          <w:sz w:val="24"/>
+          <w:szCs w:val="27"/>
+          <w:highlight w:val="yellow"/>
+          <w:shd w:val="clear" w:color="auto" w:fill="FFFFFF"/>
+        </w:rPr>
+        <w:t xml:space="preserve"> la idea de que la educación puede ser un espacio estratégico para superar la brecha digital. Sin embargo, para que esta política se haga realidad son necesarios programas públicos de alfabetización informacional como los que se han implementado en Costa Rica, Chile, Brasil y México</w:t>
+      </w:r>
+      <w:r>
+        <w:rPr>
+          <w:rFonts w:ascii="Arial" w:hAnsi="Arial" w:cs="Arial"/>
+          <w:spacing w:val="5"/>
+          <w:sz w:val="24"/>
+          <w:szCs w:val="27"/>
+          <w:highlight w:val="yellow"/>
+          <w:shd w:val="clear" w:color="auto" w:fill="FFFFFF"/>
+        </w:rPr>
+        <w:t xml:space="preserve">. </w:t>
+      </w:r>
+      <w:r>
+        <w:rPr>
+          <w:rFonts w:ascii="Arial" w:hAnsi="Arial" w:cs="Arial"/>
+          <w:spacing w:val="5"/>
+          <w:sz w:val="24"/>
+          <w:szCs w:val="27"/>
+          <w:highlight w:val="yellow"/>
+          <w:shd w:val="clear" w:color="auto" w:fill="FFFFFF"/>
+        </w:rPr>
+        <w:t>Sin embargo, la disponibilidad de recursos tecnológicos en las escuelas no es más que la base que hace posible la integración de las TI</w:t>
+      </w:r>
+      <w:r>
+        <w:rPr>
+          <w:rFonts w:ascii="Arial" w:hAnsi="Arial" w:cs="Arial"/>
+          <w:spacing w:val="5"/>
+          <w:sz w:val="24"/>
+          <w:szCs w:val="27"/>
+          <w:highlight w:val="yellow"/>
+          <w:shd w:val="clear" w:color="auto" w:fill="FFFFFF"/>
+        </w:rPr>
+        <w:t xml:space="preserve">C en las prácticas pedagógicas. </w:t>
+      </w:r>
+      <w:r>
+        <w:rPr>
+          <w:rFonts w:ascii="Arial" w:hAnsi="Arial" w:cs="Arial"/>
+          <w:spacing w:val="5"/>
+          <w:sz w:val="24"/>
+          <w:szCs w:val="27"/>
+          <w:highlight w:val="yellow"/>
+          <w:shd w:val="clear" w:color="auto" w:fill="FFFFFF"/>
+        </w:rPr>
+        <w:t>En otras palabras, no se trata sólo de instalar tecnología en las escuelas y esperar que los profesores la utilicen con fines didácticos. Lo más importante es que la clave del éxito de los proyectos informáticos de la escuela está en la capacidad de los profesores para utilizar la tecnología de forma eficaz, de modo que puedan incorporarla al proceso de enseñanza-aprendizaje.</w:t>
+      </w:r>
+      <w:r>
+        <w:rPr>
+          <w:rFonts w:ascii="Arial" w:hAnsi="Arial" w:cs="Arial"/>
+          <w:spacing w:val="5"/>
+          <w:sz w:val="24"/>
+          <w:szCs w:val="27"/>
+          <w:highlight w:val="yellow"/>
+          <w:shd w:val="clear" w:color="auto" w:fill="FFFFFF"/>
+        </w:rPr>
+        <w:t>”</w:t>
+      </w:r>
+      <w:r>
+        <w:rPr>
+          <w:rFonts w:ascii="Arial" w:hAnsi="Arial" w:cs="Arial"/>
+          <w:spacing w:val="5"/>
+          <w:sz w:val="24"/>
+          <w:szCs w:val="27"/>
+          <w:shd w:val="clear" w:color="auto" w:fill="FFFFFF"/>
+        </w:rPr>
+        <w:t xml:space="preserve"> [3]</w:t>
+      </w:r>
+      <w:r>
+        <w:rPr>
+          <w:rFonts w:ascii="Arial" w:hAnsi="Arial" w:cs="Arial"/>
+          <w:spacing w:val="5"/>
+          <w:sz w:val="24"/>
+          <w:szCs w:val="27"/>
+          <w:shd w:val="clear" w:color="auto" w:fill="FFFFFF"/>
+        </w:rPr>
+        <w:t xml:space="preserve"> redactan que las TIC no </w:t>
+      </w:r>
+      <w:r>
+        <w:rPr>
+          <w:rFonts w:ascii="Arial" w:hAnsi="Arial" w:cs="Arial"/>
+          <w:spacing w:val="5"/>
+          <w:sz w:val="24"/>
+          <w:szCs w:val="27"/>
+          <w:shd w:val="clear" w:color="auto" w:fill="FFFFFF"/>
+        </w:rPr>
+        <w:t>tienen</w:t>
+      </w:r>
+      <w:r>
+        <w:rPr>
+          <w:rFonts w:ascii="Arial" w:hAnsi="Arial" w:cs="Arial"/>
+          <w:spacing w:val="5"/>
+          <w:sz w:val="24"/>
+          <w:szCs w:val="27"/>
+          <w:shd w:val="clear" w:color="auto" w:fill="FFFFFF"/>
+        </w:rPr>
+        <w:t xml:space="preserve"> una implementación significativa</w:t>
+      </w:r>
+      <w:r>
+        <w:rPr>
+          <w:rFonts w:ascii="Arial" w:hAnsi="Arial" w:cs="Arial"/>
+          <w:spacing w:val="5"/>
+          <w:sz w:val="24"/>
+          <w:szCs w:val="27"/>
+          <w:shd w:val="clear" w:color="auto" w:fill="FFFFFF"/>
+        </w:rPr>
+        <w:t xml:space="preserve"> para la educación y que el acceso a internet a pesar de estar presente, este se ha quedado en </w:t>
+      </w:r>
+      <w:r>
+        <w:rPr>
+          <w:rFonts w:ascii="Arial" w:hAnsi="Arial" w:cs="Arial"/>
+          <w:spacing w:val="5"/>
+          <w:sz w:val="24"/>
+          <w:szCs w:val="27"/>
+          <w:shd w:val="clear" w:color="auto" w:fill="FFFFFF"/>
+        </w:rPr>
+        <w:t>estándares obsoletos</w:t>
+      </w:r>
+      <w:r>
+        <w:rPr>
+          <w:rFonts w:ascii="Arial" w:hAnsi="Arial" w:cs="Arial"/>
+          <w:spacing w:val="5"/>
+          <w:sz w:val="24"/>
+          <w:szCs w:val="27"/>
+          <w:shd w:val="clear" w:color="auto" w:fill="FFFFFF"/>
+        </w:rPr>
+        <w:t xml:space="preserve"> que al </w:t>
+      </w:r>
+      <w:r>
+        <w:rPr>
+          <w:rFonts w:ascii="Arial" w:hAnsi="Arial" w:cs="Arial"/>
+          <w:spacing w:val="5"/>
+          <w:sz w:val="24"/>
+          <w:szCs w:val="27"/>
+          <w:shd w:val="clear" w:color="auto" w:fill="FFFFFF"/>
+        </w:rPr>
+        <w:t>día</w:t>
+      </w:r>
+      <w:r>
+        <w:rPr>
+          <w:rFonts w:ascii="Arial" w:hAnsi="Arial" w:cs="Arial"/>
+          <w:spacing w:val="5"/>
+          <w:sz w:val="24"/>
+          <w:szCs w:val="27"/>
+          <w:shd w:val="clear" w:color="auto" w:fill="FFFFFF"/>
+        </w:rPr>
+        <w:t xml:space="preserve"> de hoy no satisface las necesidades de conectividad </w:t>
+      </w:r>
+      <w:r>
+        <w:rPr>
+          <w:rFonts w:ascii="Arial" w:hAnsi="Arial" w:cs="Arial"/>
+          <w:spacing w:val="5"/>
+          <w:sz w:val="24"/>
+          <w:szCs w:val="27"/>
+          <w:shd w:val="clear" w:color="auto" w:fill="FFFFFF"/>
+        </w:rPr>
+        <w:t xml:space="preserve">en la región de </w:t>
+      </w:r>
+      <w:r>
+        <w:rPr>
+          <w:rFonts w:ascii="Arial" w:hAnsi="Arial" w:cs="Arial"/>
+          <w:spacing w:val="5"/>
+          <w:sz w:val="24"/>
+          <w:szCs w:val="27"/>
+          <w:shd w:val="clear" w:color="auto" w:fill="FFFFFF"/>
+        </w:rPr>
+        <w:t>América la Latina.</w:t>
+      </w:r>
+      <w:bookmarkStart w:id="0" w:name="_GoBack"/>
+    </w:p>
+    <w:bookmarkEnd w:id="0"/>
+    <w:p>
+      <w:pPr>
+        <w:ind w:firstLine="397"/>
+        <w:rPr>
+          <w:rFonts w:ascii="Arial" w:hAnsi="Arial" w:cs="Arial"/>
+          <w:color w:val="000000"/>
+          <w:spacing w:val="5"/>
+          <w:sz w:val="24"/>
+          <w:szCs w:val="27"/>
+          <w:shd w:val="clear" w:color="auto" w:fill="FFFFFF"/>
+        </w:rPr>
+      </w:pPr>
+    </w:p>
+    <w:p>
+      <w:pPr>
+        <w:ind w:firstLine="397"/>
+        <w:rPr>
+          <w:rFonts w:ascii="Arial" w:hAnsi="Arial" w:cs="Arial"/>
+          <w:color w:val="000000"/>
+          <w:spacing w:val="5"/>
+          <w:sz w:val="24"/>
+          <w:szCs w:val="27"/>
+          <w:shd w:val="clear" w:color="auto" w:fill="FFFFFF"/>
+        </w:rPr>
+      </w:pPr>
+    </w:p>
+    <w:p>
+      <w:pPr>
+        <w:ind w:firstLine="397"/>
+        <w:rPr>
+          <w:color w:val="000000"/>
+          <w:spacing w:val="5"/>
+          <w:sz w:val="27"/>
+          <w:szCs w:val="27"/>
+          <w:shd w:val="clear" w:color="auto" w:fill="FFFFFF"/>
+        </w:rPr>
+      </w:pPr>
+    </w:p>
+    <w:p>
+      <w:pPr>
+        <w:ind w:firstLine="397"/>
+        <w:rPr>
+          <w:color w:val="000000"/>
+          <w:spacing w:val="5"/>
+          <w:sz w:val="27"/>
+          <w:szCs w:val="27"/>
+          <w:shd w:val="clear" w:color="auto" w:fill="FFFFFF"/>
+        </w:rPr>
+      </w:pPr>
+      <w:r>
+        <w:rPr>
+          <w:color w:val="000000"/>
+          <w:spacing w:val="5"/>
+          <w:sz w:val="27"/>
+          <w:szCs w:val="27"/>
+          <w:shd w:val="clear" w:color="auto" w:fill="FFFFFF"/>
+        </w:rPr>
+        <w:t>Referencias</w:t>
+      </w:r>
+    </w:p>
+    <w:p>
+      <w:pPr>
+        <w:pStyle w:val="bib-item"/>
+        <w:shd w:val="clear" w:color="auto" w:fill="FFFFFF"/>
+        <w:spacing w:before="0" w:beforeAutospacing="0" w:after="0" w:afterAutospacing="0"/>
+        <w:textAlignment w:val="baseline"/>
+        <w:rPr>
+          <w:color w:val="000000"/>
+          <w:spacing w:val="5"/>
+          <w:sz w:val="27"/>
+          <w:szCs w:val="27"/>
+        </w:rPr>
+      </w:pPr>
+      <w:r>
+        <w:rPr>
+          <w:b/>
+          <w:bCs/>
+          <w:color w:val="000000"/>
+          <w:spacing w:val="5"/>
+          <w:sz w:val="27"/>
+          <w:szCs w:val="27"/>
+        </w:rPr>
+        <w:t>1. </w:t>
+      </w:r>
+      <w:proofErr w:type="spellStart"/>
+      <w:r>
+        <w:rPr>
+          <w:rStyle w:val="csl-entry"/>
+          <w:color w:val="000000"/>
+          <w:spacing w:val="5"/>
+          <w:sz w:val="27"/>
+          <w:szCs w:val="27"/>
+          <w:bdr w:val="none" w:sz="0" w:space="0" w:color="auto" w:frame="1"/>
+        </w:rPr>
+        <w:t>Ofiprix</w:t>
+      </w:r>
+      <w:proofErr w:type="spellEnd"/>
+      <w:r>
+        <w:rPr>
+          <w:rStyle w:val="csl-entry"/>
+          <w:color w:val="000000"/>
+          <w:spacing w:val="5"/>
+          <w:sz w:val="27"/>
+          <w:szCs w:val="27"/>
+          <w:bdr w:val="none" w:sz="0" w:space="0" w:color="auto" w:frame="1"/>
+        </w:rPr>
+        <w:t xml:space="preserve">. (2017, </w:t>
+      </w:r>
+      <w:proofErr w:type="spellStart"/>
+      <w:r>
+        <w:rPr>
+          <w:rStyle w:val="csl-entry"/>
+          <w:color w:val="000000"/>
+          <w:spacing w:val="5"/>
+          <w:sz w:val="27"/>
+          <w:szCs w:val="27"/>
+          <w:bdr w:val="none" w:sz="0" w:space="0" w:color="auto" w:frame="1"/>
+        </w:rPr>
+        <w:t>February</w:t>
+      </w:r>
+      <w:proofErr w:type="spellEnd"/>
+      <w:r>
+        <w:rPr>
+          <w:rStyle w:val="csl-entry"/>
+          <w:color w:val="000000"/>
+          <w:spacing w:val="5"/>
+          <w:sz w:val="27"/>
+          <w:szCs w:val="27"/>
+          <w:bdr w:val="none" w:sz="0" w:space="0" w:color="auto" w:frame="1"/>
+        </w:rPr>
+        <w:t xml:space="preserve"> 3). Los problemas más comunes por el uso de la tecnología en la oficina. </w:t>
+      </w:r>
+      <w:proofErr w:type="spellStart"/>
+      <w:r>
+        <w:rPr>
+          <w:rStyle w:val="csl-entry"/>
+          <w:color w:val="000000"/>
+          <w:spacing w:val="5"/>
+          <w:sz w:val="27"/>
+          <w:szCs w:val="27"/>
+          <w:bdr w:val="none" w:sz="0" w:space="0" w:color="auto" w:frame="1"/>
+        </w:rPr>
+        <w:t>Retrieved</w:t>
+      </w:r>
+      <w:proofErr w:type="spellEnd"/>
+      <w:r>
+        <w:rPr>
+          <w:rStyle w:val="csl-entry"/>
+          <w:color w:val="000000"/>
+          <w:spacing w:val="5"/>
+          <w:sz w:val="27"/>
+          <w:szCs w:val="27"/>
+          <w:bdr w:val="none" w:sz="0" w:space="0" w:color="auto" w:frame="1"/>
+        </w:rPr>
+        <w:t xml:space="preserve"> from </w:t>
+      </w:r>
+      <w:hyperlink r:id="rId10" w:history="1">
+        <w:r>
+          <w:rPr>
+            <w:rStyle w:val="Hipervnculo"/>
+            <w:color w:val="7777E6"/>
+            <w:spacing w:val="5"/>
+            <w:sz w:val="27"/>
+            <w:szCs w:val="27"/>
+            <w:bdr w:val="none" w:sz="0" w:space="0" w:color="auto" w:frame="1"/>
+          </w:rPr>
+          <w:t>https://www.ofiprix.com/blog/problemas-tecnologia-en-la-oficina/</w:t>
+        </w:r>
+      </w:hyperlink>
+      <w:r>
+        <w:rPr>
+          <w:color w:val="000000"/>
+          <w:spacing w:val="5"/>
+          <w:sz w:val="27"/>
+          <w:szCs w:val="27"/>
+        </w:rPr>
+        <w:t>.</w:t>
+      </w:r>
+    </w:p>
+    <w:p>
+      <w:pPr>
+        <w:pStyle w:val="bib-item"/>
+        <w:shd w:val="clear" w:color="auto" w:fill="FFFFFF"/>
+        <w:spacing w:before="0" w:beforeAutospacing="0" w:after="0" w:afterAutospacing="0"/>
+        <w:textAlignment w:val="baseline"/>
+        <w:rPr>
+          <w:color w:val="000000"/>
+          <w:spacing w:val="5"/>
+          <w:sz w:val="27"/>
+          <w:szCs w:val="27"/>
+        </w:rPr>
+      </w:pPr>
+      <w:r>
+        <w:rPr>
+          <w:b/>
+          <w:bCs/>
+          <w:color w:val="000000"/>
+          <w:spacing w:val="5"/>
+          <w:sz w:val="27"/>
+          <w:szCs w:val="27"/>
+        </w:rPr>
+        <w:t>2. </w:t>
+      </w:r>
+      <w:proofErr w:type="spellStart"/>
+      <w:r>
+        <w:rPr>
+          <w:rStyle w:val="csl-entry"/>
+          <w:color w:val="000000"/>
+          <w:spacing w:val="5"/>
+          <w:sz w:val="27"/>
+          <w:szCs w:val="27"/>
+          <w:bdr w:val="none" w:sz="0" w:space="0" w:color="auto" w:frame="1"/>
+        </w:rPr>
+        <w:t>Drees-Gross</w:t>
+      </w:r>
+      <w:proofErr w:type="spellEnd"/>
+      <w:r>
+        <w:rPr>
+          <w:rStyle w:val="csl-entry"/>
+          <w:color w:val="000000"/>
+          <w:spacing w:val="5"/>
+          <w:sz w:val="27"/>
+          <w:szCs w:val="27"/>
+          <w:bdr w:val="none" w:sz="0" w:space="0" w:color="auto" w:frame="1"/>
+        </w:rPr>
+        <w:t xml:space="preserve">, F., &amp; Zhang, P. (2021, </w:t>
+      </w:r>
+      <w:proofErr w:type="spellStart"/>
+      <w:r>
+        <w:rPr>
+          <w:rStyle w:val="csl-entry"/>
+          <w:color w:val="000000"/>
+          <w:spacing w:val="5"/>
+          <w:sz w:val="27"/>
+          <w:szCs w:val="27"/>
+          <w:bdr w:val="none" w:sz="0" w:space="0" w:color="auto" w:frame="1"/>
+        </w:rPr>
+        <w:t>July</w:t>
+      </w:r>
+      <w:proofErr w:type="spellEnd"/>
+      <w:r>
+        <w:rPr>
+          <w:rStyle w:val="csl-entry"/>
+          <w:color w:val="000000"/>
+          <w:spacing w:val="5"/>
+          <w:sz w:val="27"/>
+          <w:szCs w:val="27"/>
+          <w:bdr w:val="none" w:sz="0" w:space="0" w:color="auto" w:frame="1"/>
+        </w:rPr>
+        <w:t xml:space="preserve"> 4). El escaso acceso digital frena a América Latina y el Caribe ¿Cómo solucionar este problema? </w:t>
+      </w:r>
+      <w:proofErr w:type="spellStart"/>
+      <w:r>
+        <w:rPr>
+          <w:rStyle w:val="csl-entry"/>
+          <w:color w:val="000000"/>
+          <w:spacing w:val="5"/>
+          <w:sz w:val="27"/>
+          <w:szCs w:val="27"/>
+          <w:bdr w:val="none" w:sz="0" w:space="0" w:color="auto" w:frame="1"/>
+        </w:rPr>
+        <w:lastRenderedPageBreak/>
+        <w:t>Retrieved</w:t>
+      </w:r>
+      <w:proofErr w:type="spellEnd"/>
+      <w:r>
+        <w:rPr>
+          <w:rStyle w:val="csl-entry"/>
+          <w:color w:val="000000"/>
+          <w:spacing w:val="5"/>
+          <w:sz w:val="27"/>
+          <w:szCs w:val="27"/>
+          <w:bdr w:val="none" w:sz="0" w:space="0" w:color="auto" w:frame="1"/>
+        </w:rPr>
+        <w:t xml:space="preserve"> </w:t>
+      </w:r>
+      <w:proofErr w:type="spellStart"/>
+      <w:r>
+        <w:rPr>
+          <w:rStyle w:val="csl-entry"/>
+          <w:color w:val="000000"/>
+          <w:spacing w:val="5"/>
+          <w:sz w:val="27"/>
+          <w:szCs w:val="27"/>
+          <w:bdr w:val="none" w:sz="0" w:space="0" w:color="auto" w:frame="1"/>
+        </w:rPr>
+        <w:t>from</w:t>
+      </w:r>
+      <w:proofErr w:type="spellEnd"/>
+      <w:r>
+        <w:rPr>
+          <w:rStyle w:val="csl-entry"/>
+          <w:color w:val="000000"/>
+          <w:spacing w:val="5"/>
+          <w:sz w:val="27"/>
+          <w:szCs w:val="27"/>
+          <w:bdr w:val="none" w:sz="0" w:space="0" w:color="auto" w:frame="1"/>
+        </w:rPr>
+        <w:t xml:space="preserve"> </w:t>
+      </w:r>
+      <w:hyperlink r:id="rId11" w:history="1">
+        <w:r>
+          <w:rPr>
+            <w:rStyle w:val="Hipervnculo"/>
+            <w:spacing w:val="5"/>
+            <w:sz w:val="27"/>
+            <w:szCs w:val="27"/>
+            <w:bdr w:val="none" w:sz="0" w:space="0" w:color="auto" w:frame="1"/>
+          </w:rPr>
+          <w:t>https://blogs.worldbank.org/es/latinamerica/el-escaso-acceso-digital-frena-america-latina-y-el-caribe-como-solucionar-este</w:t>
+        </w:r>
+      </w:hyperlink>
+      <w:r>
+        <w:rPr>
+          <w:color w:val="000000"/>
+          <w:spacing w:val="5"/>
+          <w:sz w:val="27"/>
+          <w:szCs w:val="27"/>
+        </w:rPr>
+        <w:t>.</w:t>
+      </w:r>
+    </w:p>
+    <w:p>
+      <w:pPr>
+        <w:pStyle w:val="bib-item"/>
+        <w:shd w:val="clear" w:color="auto" w:fill="FFFFFF"/>
+        <w:spacing w:before="0" w:beforeAutospacing="0" w:after="0" w:afterAutospacing="0"/>
+        <w:textAlignment w:val="baseline"/>
+        <w:rPr>
+          <w:color w:val="000000"/>
+          <w:spacing w:val="5"/>
+          <w:sz w:val="27"/>
+          <w:szCs w:val="27"/>
+        </w:rPr>
+      </w:pPr>
+      <w:r>
+        <w:rPr>
+          <w:b/>
+          <w:bCs/>
+          <w:color w:val="000000"/>
+          <w:spacing w:val="5"/>
+          <w:sz w:val="27"/>
+          <w:szCs w:val="27"/>
+          <w:shd w:val="clear" w:color="auto" w:fill="FFFFFF"/>
+        </w:rPr>
+        <w:t>3. </w:t>
+      </w:r>
+      <w:r>
+        <w:rPr>
+          <w:rStyle w:val="csl-entry"/>
+          <w:rFonts w:eastAsiaTheme="majorEastAsia"/>
+          <w:color w:val="000000"/>
+          <w:spacing w:val="5"/>
+          <w:sz w:val="27"/>
+          <w:szCs w:val="27"/>
+          <w:bdr w:val="none" w:sz="0" w:space="0" w:color="auto" w:frame="1"/>
+          <w:shd w:val="clear" w:color="auto" w:fill="FFFFFF"/>
+        </w:rPr>
+        <w:t xml:space="preserve">CEPAL. (2014, September 1). Las tecnologías de la información y la comunicación (TIC) en educación en América Latina: una exploración de indicadores. </w:t>
+      </w:r>
+      <w:proofErr w:type="spellStart"/>
+      <w:r>
+        <w:rPr>
+          <w:rStyle w:val="csl-entry"/>
+          <w:rFonts w:eastAsiaTheme="majorEastAsia"/>
+          <w:color w:val="000000"/>
+          <w:spacing w:val="5"/>
+          <w:sz w:val="27"/>
+          <w:szCs w:val="27"/>
+          <w:bdr w:val="none" w:sz="0" w:space="0" w:color="auto" w:frame="1"/>
+          <w:shd w:val="clear" w:color="auto" w:fill="FFFFFF"/>
+        </w:rPr>
+        <w:t>Retrieved</w:t>
+      </w:r>
+      <w:proofErr w:type="spellEnd"/>
+      <w:r>
+        <w:rPr>
+          <w:rStyle w:val="csl-entry"/>
+          <w:rFonts w:eastAsiaTheme="majorEastAsia"/>
+          <w:color w:val="000000"/>
+          <w:spacing w:val="5"/>
+          <w:sz w:val="27"/>
+          <w:szCs w:val="27"/>
+          <w:bdr w:val="none" w:sz="0" w:space="0" w:color="auto" w:frame="1"/>
+          <w:shd w:val="clear" w:color="auto" w:fill="FFFFFF"/>
+        </w:rPr>
+        <w:t xml:space="preserve"> </w:t>
+      </w:r>
+      <w:proofErr w:type="spellStart"/>
+      <w:r>
+        <w:rPr>
+          <w:rStyle w:val="csl-entry"/>
+          <w:rFonts w:eastAsiaTheme="majorEastAsia"/>
+          <w:color w:val="000000"/>
+          <w:spacing w:val="5"/>
+          <w:sz w:val="27"/>
+          <w:szCs w:val="27"/>
+          <w:bdr w:val="none" w:sz="0" w:space="0" w:color="auto" w:frame="1"/>
+          <w:shd w:val="clear" w:color="auto" w:fill="FFFFFF"/>
+        </w:rPr>
+        <w:t>from</w:t>
+      </w:r>
+      <w:proofErr w:type="spellEnd"/>
+      <w:r>
+        <w:rPr>
+          <w:rStyle w:val="csl-entry"/>
+          <w:rFonts w:eastAsiaTheme="majorEastAsia"/>
+          <w:color w:val="000000"/>
+          <w:spacing w:val="5"/>
+          <w:sz w:val="27"/>
+          <w:szCs w:val="27"/>
+          <w:bdr w:val="none" w:sz="0" w:space="0" w:color="auto" w:frame="1"/>
+          <w:shd w:val="clear" w:color="auto" w:fill="FFFFFF"/>
+        </w:rPr>
+        <w:t xml:space="preserve"> https://www.cepal.org/es/publicaciones/6133-tecnologias-la-informacion-la-comunicacion-tic-educacion-america-latina</w:t>
+      </w:r>
+      <w:r>
+        <w:rPr>
+          <w:color w:val="000000"/>
+          <w:spacing w:val="5"/>
+          <w:sz w:val="27"/>
+          <w:szCs w:val="27"/>
+          <w:shd w:val="clear" w:color="auto" w:fill="FFFFFF"/>
+        </w:rPr>
+        <w:t>.</w:t>
+      </w:r>
+    </w:p>
+    <w:p>
+      <w:pPr>
+        <w:ind w:firstLine="397"/>
+        <w:rPr>
+          <w:rFonts w:ascii="Arial" w:hAnsi="Arial" w:cs="Arial"/>
+          <w:sz w:val="24"/>
+          <w:szCs w:val="24"/>
+        </w:rPr>
+      </w:pPr>
     </w:p>
     <w:p>
       <w:pPr>
@@ -8454,7 +8835,6 @@
           <w:sz w:val="24"/>
           <w:szCs w:val="24"/>
         </w:rPr>
-        <w:lastRenderedPageBreak/>
         <w:t xml:space="preserve">Diseñar </w:t>
       </w:r>
       <w:proofErr w:type="spellStart"/>
@@ -8575,6 +8955,7 @@
           <w:sz w:val="24"/>
           <w:szCs w:val="24"/>
         </w:rPr>
+        <w:lastRenderedPageBreak/>
         <w:tab/>
         <w:t>Xxxxxxxxxxxxxxxxxxxxxxxxxxxxxxxxxxxxxxxxxxxxxxxxxxxxxxxxxxxxxxxxxxxxxxxxxxxxxxxxxxxxxxxxxxxxxxxxxxxxxxxxxxxxxxxxxxxxxxxxxxxxxxxxxxxxxxxxxxxxxxxxxxxxxxxxxxxxxxxx</w:t>
       </w:r>
@@ -12766,7 +13147,7 @@
         <w:b/>
         <w:noProof/>
       </w:rPr>
-      <w:t>ii</w:t>
+      <w:t>12</w:t>
     </w:r>
     <w:r>
       <w:fldChar w:fldCharType="end"/>
@@ -15279,6 +15660,25 @@
       <w:sz w:val="20"/>
     </w:rPr>
   </w:style>
+  <w:style w:type="paragraph" w:customStyle="1" w:styleId="bib-item">
+    <w:name w:val="bib-item"/>
+    <w:basedOn w:val="Normal"/>
+    <w:rsid w:val="0031464C"/>
+    <w:pPr>
+      <w:spacing w:before="100" w:beforeAutospacing="1" w:after="100" w:afterAutospacing="1" w:line="240" w:lineRule="auto"/>
+      <w:jc w:val="left"/>
+    </w:pPr>
+    <w:rPr>
+      <w:rFonts w:ascii="Times New Roman" w:eastAsia="Times New Roman" w:hAnsi="Times New Roman" w:cs="Times New Roman"/>
+      <w:sz w:val="24"/>
+      <w:szCs w:val="24"/>
+    </w:rPr>
+  </w:style>
+  <w:style w:type="character" w:customStyle="1" w:styleId="csl-entry">
+    <w:name w:val="csl-entry"/>
+    <w:basedOn w:val="Fuentedeprrafopredeter"/>
+    <w:rsid w:val="0031464C"/>
+  </w:style>
 </w:styles>
 </file>
 
@@ -15566,7 +15966,7 @@
 </file>
 
 <file path=customXml/itemProps1.xml><?xml version="1.0" encoding="utf-8"?>
-<ds:datastoreItem xmlns:ds="http://schemas.openxmlformats.org/officeDocument/2006/customXml" ds:itemID="{B5B89F82-B5EA-46DE-93D9-4E6D0FDA42BE}">
+<ds:datastoreItem xmlns:ds="http://schemas.openxmlformats.org/officeDocument/2006/customXml" ds:itemID="{40E6C635-1D42-468E-8F1D-7F140EA08AA6}">
   <ds:schemaRefs>
     <ds:schemaRef ds:uri="http://schemas.openxmlformats.org/officeDocument/2006/bibliography"/>
   </ds:schemaRefs>

</xml_diff>

<commit_message>
Avance de Panteamiento del problema añadido
</commit_message>
<xml_diff>
--- a/TEG Grupo 2.docx
+++ b/TEG Grupo 2.docx
@@ -464,8 +464,6 @@
           <w:szCs w:val="24"/>
         </w:rPr>
       </w:pPr>
-      <w:bookmarkStart w:id="0" w:name="_GoBack"/>
-      <w:bookmarkEnd w:id="0"/>
     </w:p>
     <w:p>
       <w:pPr>
@@ -1391,12 +1389,6 @@
         <w:gridCol w:w="789"/>
       </w:tblGrid>
       <w:tr>
-        <w:tblPrEx>
-          <w:tblCellMar>
-            <w:top w:w="0" w:type="dxa"/>
-            <w:bottom w:w="0" w:type="dxa"/>
-          </w:tblCellMar>
-        </w:tblPrEx>
         <w:tc>
           <w:tcPr>
             <w:tcW w:w="7977" w:type="dxa"/>
@@ -1450,12 +1442,6 @@
         </w:tc>
       </w:tr>
       <w:tr>
-        <w:tblPrEx>
-          <w:tblCellMar>
-            <w:top w:w="0" w:type="dxa"/>
-            <w:bottom w:w="0" w:type="dxa"/>
-          </w:tblCellMar>
-        </w:tblPrEx>
         <w:tc>
           <w:tcPr>
             <w:tcW w:w="7977" w:type="dxa"/>
@@ -1515,12 +1501,6 @@
         </w:tc>
       </w:tr>
       <w:tr>
-        <w:tblPrEx>
-          <w:tblCellMar>
-            <w:top w:w="0" w:type="dxa"/>
-            <w:bottom w:w="0" w:type="dxa"/>
-          </w:tblCellMar>
-        </w:tblPrEx>
         <w:tc>
           <w:tcPr>
             <w:tcW w:w="7977" w:type="dxa"/>
@@ -1580,12 +1560,6 @@
         </w:tc>
       </w:tr>
       <w:tr>
-        <w:tblPrEx>
-          <w:tblCellMar>
-            <w:top w:w="0" w:type="dxa"/>
-            <w:bottom w:w="0" w:type="dxa"/>
-          </w:tblCellMar>
-        </w:tblPrEx>
         <w:tc>
           <w:tcPr>
             <w:tcW w:w="7977" w:type="dxa"/>
@@ -1645,12 +1619,6 @@
         </w:tc>
       </w:tr>
       <w:tr>
-        <w:tblPrEx>
-          <w:tblCellMar>
-            <w:top w:w="0" w:type="dxa"/>
-            <w:bottom w:w="0" w:type="dxa"/>
-          </w:tblCellMar>
-        </w:tblPrEx>
         <w:tc>
           <w:tcPr>
             <w:tcW w:w="7977" w:type="dxa"/>
@@ -1710,12 +1678,6 @@
         </w:tc>
       </w:tr>
       <w:tr>
-        <w:tblPrEx>
-          <w:tblCellMar>
-            <w:top w:w="0" w:type="dxa"/>
-            <w:bottom w:w="0" w:type="dxa"/>
-          </w:tblCellMar>
-        </w:tblPrEx>
         <w:tc>
           <w:tcPr>
             <w:tcW w:w="7977" w:type="dxa"/>
@@ -1775,12 +1737,6 @@
         </w:tc>
       </w:tr>
       <w:tr>
-        <w:tblPrEx>
-          <w:tblCellMar>
-            <w:top w:w="0" w:type="dxa"/>
-            <w:bottom w:w="0" w:type="dxa"/>
-          </w:tblCellMar>
-        </w:tblPrEx>
         <w:tc>
           <w:tcPr>
             <w:tcW w:w="7977" w:type="dxa"/>
@@ -1840,12 +1796,6 @@
         </w:tc>
       </w:tr>
       <w:tr>
-        <w:tblPrEx>
-          <w:tblCellMar>
-            <w:top w:w="0" w:type="dxa"/>
-            <w:bottom w:w="0" w:type="dxa"/>
-          </w:tblCellMar>
-        </w:tblPrEx>
         <w:tc>
           <w:tcPr>
             <w:tcW w:w="7977" w:type="dxa"/>
@@ -1905,12 +1855,6 @@
         </w:tc>
       </w:tr>
       <w:tr>
-        <w:tblPrEx>
-          <w:tblCellMar>
-            <w:top w:w="0" w:type="dxa"/>
-            <w:bottom w:w="0" w:type="dxa"/>
-          </w:tblCellMar>
-        </w:tblPrEx>
         <w:tc>
           <w:tcPr>
             <w:tcW w:w="7977" w:type="dxa"/>
@@ -1955,12 +1899,6 @@
         </w:tc>
       </w:tr>
       <w:tr>
-        <w:tblPrEx>
-          <w:tblCellMar>
-            <w:top w:w="0" w:type="dxa"/>
-            <w:bottom w:w="0" w:type="dxa"/>
-          </w:tblCellMar>
-        </w:tblPrEx>
         <w:tc>
           <w:tcPr>
             <w:tcW w:w="7977" w:type="dxa"/>
@@ -2024,12 +1962,6 @@
         </w:tc>
       </w:tr>
       <w:tr>
-        <w:tblPrEx>
-          <w:tblCellMar>
-            <w:top w:w="0" w:type="dxa"/>
-            <w:bottom w:w="0" w:type="dxa"/>
-          </w:tblCellMar>
-        </w:tblPrEx>
         <w:tc>
           <w:tcPr>
             <w:tcW w:w="7977" w:type="dxa"/>
@@ -2082,12 +2014,6 @@
         </w:tc>
       </w:tr>
       <w:tr>
-        <w:tblPrEx>
-          <w:tblCellMar>
-            <w:top w:w="0" w:type="dxa"/>
-            <w:bottom w:w="0" w:type="dxa"/>
-          </w:tblCellMar>
-        </w:tblPrEx>
         <w:tc>
           <w:tcPr>
             <w:tcW w:w="7977" w:type="dxa"/>
@@ -2140,12 +2066,6 @@
         </w:tc>
       </w:tr>
       <w:tr>
-        <w:tblPrEx>
-          <w:tblCellMar>
-            <w:top w:w="0" w:type="dxa"/>
-            <w:bottom w:w="0" w:type="dxa"/>
-          </w:tblCellMar>
-        </w:tblPrEx>
         <w:tc>
           <w:tcPr>
             <w:tcW w:w="7977" w:type="dxa"/>
@@ -2198,12 +2118,6 @@
         </w:tc>
       </w:tr>
       <w:tr>
-        <w:tblPrEx>
-          <w:tblCellMar>
-            <w:top w:w="0" w:type="dxa"/>
-            <w:bottom w:w="0" w:type="dxa"/>
-          </w:tblCellMar>
-        </w:tblPrEx>
         <w:tc>
           <w:tcPr>
             <w:tcW w:w="7977" w:type="dxa"/>
@@ -2256,12 +2170,6 @@
         </w:tc>
       </w:tr>
       <w:tr>
-        <w:tblPrEx>
-          <w:tblCellMar>
-            <w:top w:w="0" w:type="dxa"/>
-            <w:bottom w:w="0" w:type="dxa"/>
-          </w:tblCellMar>
-        </w:tblPrEx>
         <w:tc>
           <w:tcPr>
             <w:tcW w:w="7977" w:type="dxa"/>
@@ -2314,12 +2222,6 @@
         </w:tc>
       </w:tr>
       <w:tr>
-        <w:tblPrEx>
-          <w:tblCellMar>
-            <w:top w:w="0" w:type="dxa"/>
-            <w:bottom w:w="0" w:type="dxa"/>
-          </w:tblCellMar>
-        </w:tblPrEx>
         <w:tc>
           <w:tcPr>
             <w:tcW w:w="7977" w:type="dxa"/>
@@ -2372,12 +2274,6 @@
         </w:tc>
       </w:tr>
       <w:tr>
-        <w:tblPrEx>
-          <w:tblCellMar>
-            <w:top w:w="0" w:type="dxa"/>
-            <w:bottom w:w="0" w:type="dxa"/>
-          </w:tblCellMar>
-        </w:tblPrEx>
         <w:tc>
           <w:tcPr>
             <w:tcW w:w="7977" w:type="dxa"/>
@@ -2430,12 +2326,6 @@
         </w:tc>
       </w:tr>
       <w:tr>
-        <w:tblPrEx>
-          <w:tblCellMar>
-            <w:top w:w="0" w:type="dxa"/>
-            <w:bottom w:w="0" w:type="dxa"/>
-          </w:tblCellMar>
-        </w:tblPrEx>
         <w:tc>
           <w:tcPr>
             <w:tcW w:w="7977" w:type="dxa"/>
@@ -2480,12 +2370,6 @@
         </w:tc>
       </w:tr>
       <w:tr>
-        <w:tblPrEx>
-          <w:tblCellMar>
-            <w:top w:w="0" w:type="dxa"/>
-            <w:bottom w:w="0" w:type="dxa"/>
-          </w:tblCellMar>
-        </w:tblPrEx>
         <w:tc>
           <w:tcPr>
             <w:tcW w:w="7977" w:type="dxa"/>
@@ -2549,12 +2433,6 @@
         </w:tc>
       </w:tr>
       <w:tr>
-        <w:tblPrEx>
-          <w:tblCellMar>
-            <w:top w:w="0" w:type="dxa"/>
-            <w:bottom w:w="0" w:type="dxa"/>
-          </w:tblCellMar>
-        </w:tblPrEx>
         <w:tc>
           <w:tcPr>
             <w:tcW w:w="7977" w:type="dxa"/>
@@ -2607,12 +2485,6 @@
         </w:tc>
       </w:tr>
       <w:tr>
-        <w:tblPrEx>
-          <w:tblCellMar>
-            <w:top w:w="0" w:type="dxa"/>
-            <w:bottom w:w="0" w:type="dxa"/>
-          </w:tblCellMar>
-        </w:tblPrEx>
         <w:tc>
           <w:tcPr>
             <w:tcW w:w="7977" w:type="dxa"/>
@@ -2665,12 +2537,6 @@
         </w:tc>
       </w:tr>
       <w:tr>
-        <w:tblPrEx>
-          <w:tblCellMar>
-            <w:top w:w="0" w:type="dxa"/>
-            <w:bottom w:w="0" w:type="dxa"/>
-          </w:tblCellMar>
-        </w:tblPrEx>
         <w:tc>
           <w:tcPr>
             <w:tcW w:w="7977" w:type="dxa"/>
@@ -2741,12 +2607,6 @@
         </w:tc>
       </w:tr>
       <w:tr>
-        <w:tblPrEx>
-          <w:tblCellMar>
-            <w:top w:w="0" w:type="dxa"/>
-            <w:bottom w:w="0" w:type="dxa"/>
-          </w:tblCellMar>
-        </w:tblPrEx>
         <w:tc>
           <w:tcPr>
             <w:tcW w:w="7977" w:type="dxa"/>
@@ -2817,12 +2677,6 @@
         </w:tc>
       </w:tr>
       <w:tr>
-        <w:tblPrEx>
-          <w:tblCellMar>
-            <w:top w:w="0" w:type="dxa"/>
-            <w:bottom w:w="0" w:type="dxa"/>
-          </w:tblCellMar>
-        </w:tblPrEx>
         <w:tc>
           <w:tcPr>
             <w:tcW w:w="7977" w:type="dxa"/>
@@ -2893,12 +2747,6 @@
         </w:tc>
       </w:tr>
       <w:tr>
-        <w:tblPrEx>
-          <w:tblCellMar>
-            <w:top w:w="0" w:type="dxa"/>
-            <w:bottom w:w="0" w:type="dxa"/>
-          </w:tblCellMar>
-        </w:tblPrEx>
         <w:tc>
           <w:tcPr>
             <w:tcW w:w="7977" w:type="dxa"/>
@@ -2969,12 +2817,6 @@
         </w:tc>
       </w:tr>
       <w:tr>
-        <w:tblPrEx>
-          <w:tblCellMar>
-            <w:top w:w="0" w:type="dxa"/>
-            <w:bottom w:w="0" w:type="dxa"/>
-          </w:tblCellMar>
-        </w:tblPrEx>
         <w:tc>
           <w:tcPr>
             <w:tcW w:w="7977" w:type="dxa"/>
@@ -3027,12 +2869,6 @@
         </w:tc>
       </w:tr>
       <w:tr>
-        <w:tblPrEx>
-          <w:tblCellMar>
-            <w:top w:w="0" w:type="dxa"/>
-            <w:bottom w:w="0" w:type="dxa"/>
-          </w:tblCellMar>
-        </w:tblPrEx>
         <w:trPr>
           <w:trHeight w:val="106"/>
         </w:trPr>
@@ -3106,12 +2942,6 @@
         </w:tc>
       </w:tr>
       <w:tr>
-        <w:tblPrEx>
-          <w:tblCellMar>
-            <w:top w:w="0" w:type="dxa"/>
-            <w:bottom w:w="0" w:type="dxa"/>
-          </w:tblCellMar>
-        </w:tblPrEx>
         <w:tc>
           <w:tcPr>
             <w:tcW w:w="7977" w:type="dxa"/>
@@ -3182,12 +3012,6 @@
         </w:tc>
       </w:tr>
       <w:tr>
-        <w:tblPrEx>
-          <w:tblCellMar>
-            <w:top w:w="0" w:type="dxa"/>
-            <w:bottom w:w="0" w:type="dxa"/>
-          </w:tblCellMar>
-        </w:tblPrEx>
         <w:tc>
           <w:tcPr>
             <w:tcW w:w="7977" w:type="dxa"/>
@@ -3259,12 +3083,6 @@
         </w:tc>
       </w:tr>
       <w:tr>
-        <w:tblPrEx>
-          <w:tblCellMar>
-            <w:top w:w="0" w:type="dxa"/>
-            <w:bottom w:w="0" w:type="dxa"/>
-          </w:tblCellMar>
-        </w:tblPrEx>
         <w:tc>
           <w:tcPr>
             <w:tcW w:w="7977" w:type="dxa"/>
@@ -3317,12 +3135,6 @@
         </w:tc>
       </w:tr>
       <w:tr>
-        <w:tblPrEx>
-          <w:tblCellMar>
-            <w:top w:w="0" w:type="dxa"/>
-            <w:bottom w:w="0" w:type="dxa"/>
-          </w:tblCellMar>
-        </w:tblPrEx>
         <w:tc>
           <w:tcPr>
             <w:tcW w:w="7977" w:type="dxa"/>
@@ -3366,12 +3178,6 @@
         </w:tc>
       </w:tr>
       <w:tr>
-        <w:tblPrEx>
-          <w:tblCellMar>
-            <w:top w:w="0" w:type="dxa"/>
-            <w:bottom w:w="0" w:type="dxa"/>
-          </w:tblCellMar>
-        </w:tblPrEx>
         <w:tc>
           <w:tcPr>
             <w:tcW w:w="7977" w:type="dxa"/>
@@ -3435,12 +3241,6 @@
         </w:tc>
       </w:tr>
       <w:tr>
-        <w:tblPrEx>
-          <w:tblCellMar>
-            <w:top w:w="0" w:type="dxa"/>
-            <w:bottom w:w="0" w:type="dxa"/>
-          </w:tblCellMar>
-        </w:tblPrEx>
         <w:tc>
           <w:tcPr>
             <w:tcW w:w="7977" w:type="dxa"/>
@@ -3493,12 +3293,6 @@
         </w:tc>
       </w:tr>
       <w:tr>
-        <w:tblPrEx>
-          <w:tblCellMar>
-            <w:top w:w="0" w:type="dxa"/>
-            <w:bottom w:w="0" w:type="dxa"/>
-          </w:tblCellMar>
-        </w:tblPrEx>
         <w:tc>
           <w:tcPr>
             <w:tcW w:w="7977" w:type="dxa"/>
@@ -3551,12 +3345,6 @@
         </w:tc>
       </w:tr>
       <w:tr>
-        <w:tblPrEx>
-          <w:tblCellMar>
-            <w:top w:w="0" w:type="dxa"/>
-            <w:bottom w:w="0" w:type="dxa"/>
-          </w:tblCellMar>
-        </w:tblPrEx>
         <w:tc>
           <w:tcPr>
             <w:tcW w:w="7977" w:type="dxa"/>
@@ -3609,12 +3397,6 @@
         </w:tc>
       </w:tr>
       <w:tr>
-        <w:tblPrEx>
-          <w:tblCellMar>
-            <w:top w:w="0" w:type="dxa"/>
-            <w:bottom w:w="0" w:type="dxa"/>
-          </w:tblCellMar>
-        </w:tblPrEx>
         <w:tc>
           <w:tcPr>
             <w:tcW w:w="7977" w:type="dxa"/>
@@ -3672,12 +3454,6 @@
         </w:tc>
       </w:tr>
       <w:tr>
-        <w:tblPrEx>
-          <w:tblCellMar>
-            <w:top w:w="0" w:type="dxa"/>
-            <w:bottom w:w="0" w:type="dxa"/>
-          </w:tblCellMar>
-        </w:tblPrEx>
         <w:tc>
           <w:tcPr>
             <w:tcW w:w="7977" w:type="dxa"/>
@@ -3735,12 +3511,6 @@
         </w:tc>
       </w:tr>
       <w:tr>
-        <w:tblPrEx>
-          <w:tblCellMar>
-            <w:top w:w="0" w:type="dxa"/>
-            <w:bottom w:w="0" w:type="dxa"/>
-          </w:tblCellMar>
-        </w:tblPrEx>
         <w:tc>
           <w:tcPr>
             <w:tcW w:w="7977" w:type="dxa"/>
@@ -3798,12 +3568,6 @@
         </w:tc>
       </w:tr>
       <w:tr>
-        <w:tblPrEx>
-          <w:tblCellMar>
-            <w:top w:w="0" w:type="dxa"/>
-            <w:bottom w:w="0" w:type="dxa"/>
-          </w:tblCellMar>
-        </w:tblPrEx>
         <w:tc>
           <w:tcPr>
             <w:tcW w:w="7977" w:type="dxa"/>
@@ -3861,12 +3625,6 @@
         </w:tc>
       </w:tr>
       <w:tr>
-        <w:tblPrEx>
-          <w:tblCellMar>
-            <w:top w:w="0" w:type="dxa"/>
-            <w:bottom w:w="0" w:type="dxa"/>
-          </w:tblCellMar>
-        </w:tblPrEx>
         <w:tc>
           <w:tcPr>
             <w:tcW w:w="7977" w:type="dxa"/>
@@ -3919,12 +3677,6 @@
         </w:tc>
       </w:tr>
       <w:tr>
-        <w:tblPrEx>
-          <w:tblCellMar>
-            <w:top w:w="0" w:type="dxa"/>
-            <w:bottom w:w="0" w:type="dxa"/>
-          </w:tblCellMar>
-        </w:tblPrEx>
         <w:tc>
           <w:tcPr>
             <w:tcW w:w="7977" w:type="dxa"/>
@@ -3982,12 +3734,6 @@
         </w:tc>
       </w:tr>
       <w:tr>
-        <w:tblPrEx>
-          <w:tblCellMar>
-            <w:top w:w="0" w:type="dxa"/>
-            <w:bottom w:w="0" w:type="dxa"/>
-          </w:tblCellMar>
-        </w:tblPrEx>
         <w:tc>
           <w:tcPr>
             <w:tcW w:w="7977" w:type="dxa"/>
@@ -4045,12 +3791,6 @@
         </w:tc>
       </w:tr>
       <w:tr>
-        <w:tblPrEx>
-          <w:tblCellMar>
-            <w:top w:w="0" w:type="dxa"/>
-            <w:bottom w:w="0" w:type="dxa"/>
-          </w:tblCellMar>
-        </w:tblPrEx>
         <w:tc>
           <w:tcPr>
             <w:tcW w:w="7977" w:type="dxa"/>
@@ -4108,12 +3848,6 @@
         </w:tc>
       </w:tr>
       <w:tr>
-        <w:tblPrEx>
-          <w:tblCellMar>
-            <w:top w:w="0" w:type="dxa"/>
-            <w:bottom w:w="0" w:type="dxa"/>
-          </w:tblCellMar>
-        </w:tblPrEx>
         <w:tc>
           <w:tcPr>
             <w:tcW w:w="7977" w:type="dxa"/>
@@ -4162,12 +3896,6 @@
         </w:tc>
       </w:tr>
       <w:tr>
-        <w:tblPrEx>
-          <w:tblCellMar>
-            <w:top w:w="0" w:type="dxa"/>
-            <w:bottom w:w="0" w:type="dxa"/>
-          </w:tblCellMar>
-        </w:tblPrEx>
         <w:tc>
           <w:tcPr>
             <w:tcW w:w="7977" w:type="dxa"/>
@@ -4256,12 +3984,6 @@
         </w:tc>
       </w:tr>
       <w:tr>
-        <w:tblPrEx>
-          <w:tblCellMar>
-            <w:top w:w="0" w:type="dxa"/>
-            <w:bottom w:w="0" w:type="dxa"/>
-          </w:tblCellMar>
-        </w:tblPrEx>
         <w:tc>
           <w:tcPr>
             <w:tcW w:w="7977" w:type="dxa"/>
@@ -4318,12 +4040,6 @@
         </w:tc>
       </w:tr>
       <w:tr>
-        <w:tblPrEx>
-          <w:tblCellMar>
-            <w:top w:w="0" w:type="dxa"/>
-            <w:bottom w:w="0" w:type="dxa"/>
-          </w:tblCellMar>
-        </w:tblPrEx>
         <w:tc>
           <w:tcPr>
             <w:tcW w:w="7977" w:type="dxa"/>
@@ -4380,12 +4096,6 @@
         </w:tc>
       </w:tr>
       <w:tr>
-        <w:tblPrEx>
-          <w:tblCellMar>
-            <w:top w:w="0" w:type="dxa"/>
-            <w:bottom w:w="0" w:type="dxa"/>
-          </w:tblCellMar>
-        </w:tblPrEx>
         <w:tc>
           <w:tcPr>
             <w:tcW w:w="7977" w:type="dxa"/>
@@ -4443,12 +4153,6 @@
         </w:tc>
       </w:tr>
       <w:tr>
-        <w:tblPrEx>
-          <w:tblCellMar>
-            <w:top w:w="0" w:type="dxa"/>
-            <w:bottom w:w="0" w:type="dxa"/>
-          </w:tblCellMar>
-        </w:tblPrEx>
         <w:tc>
           <w:tcPr>
             <w:tcW w:w="7977" w:type="dxa"/>
@@ -4526,12 +4230,6 @@
         </w:tc>
       </w:tr>
       <w:tr>
-        <w:tblPrEx>
-          <w:tblCellMar>
-            <w:top w:w="0" w:type="dxa"/>
-            <w:bottom w:w="0" w:type="dxa"/>
-          </w:tblCellMar>
-        </w:tblPrEx>
         <w:tc>
           <w:tcPr>
             <w:tcW w:w="7977" w:type="dxa"/>
@@ -4589,12 +4287,6 @@
         </w:tc>
       </w:tr>
       <w:tr>
-        <w:tblPrEx>
-          <w:tblCellMar>
-            <w:top w:w="0" w:type="dxa"/>
-            <w:bottom w:w="0" w:type="dxa"/>
-          </w:tblCellMar>
-        </w:tblPrEx>
         <w:tc>
           <w:tcPr>
             <w:tcW w:w="7977" w:type="dxa"/>
@@ -4652,12 +4344,6 @@
         </w:tc>
       </w:tr>
       <w:tr>
-        <w:tblPrEx>
-          <w:tblCellMar>
-            <w:top w:w="0" w:type="dxa"/>
-            <w:bottom w:w="0" w:type="dxa"/>
-          </w:tblCellMar>
-        </w:tblPrEx>
         <w:tc>
           <w:tcPr>
             <w:tcW w:w="7977" w:type="dxa"/>
@@ -4715,12 +4401,6 @@
         </w:tc>
       </w:tr>
       <w:tr>
-        <w:tblPrEx>
-          <w:tblCellMar>
-            <w:top w:w="0" w:type="dxa"/>
-            <w:bottom w:w="0" w:type="dxa"/>
-          </w:tblCellMar>
-        </w:tblPrEx>
         <w:tc>
           <w:tcPr>
             <w:tcW w:w="7977" w:type="dxa"/>
@@ -4778,12 +4458,6 @@
         </w:tc>
       </w:tr>
       <w:tr>
-        <w:tblPrEx>
-          <w:tblCellMar>
-            <w:top w:w="0" w:type="dxa"/>
-            <w:bottom w:w="0" w:type="dxa"/>
-          </w:tblCellMar>
-        </w:tblPrEx>
         <w:tc>
           <w:tcPr>
             <w:tcW w:w="7977" w:type="dxa"/>
@@ -4849,12 +4523,6 @@
         </w:tc>
       </w:tr>
       <w:tr>
-        <w:tblPrEx>
-          <w:tblCellMar>
-            <w:top w:w="0" w:type="dxa"/>
-            <w:bottom w:w="0" w:type="dxa"/>
-          </w:tblCellMar>
-        </w:tblPrEx>
         <w:tc>
           <w:tcPr>
             <w:tcW w:w="7977" w:type="dxa"/>
@@ -4912,12 +4580,6 @@
         </w:tc>
       </w:tr>
       <w:tr>
-        <w:tblPrEx>
-          <w:tblCellMar>
-            <w:top w:w="0" w:type="dxa"/>
-            <w:bottom w:w="0" w:type="dxa"/>
-          </w:tblCellMar>
-        </w:tblPrEx>
         <w:tc>
           <w:tcPr>
             <w:tcW w:w="7977" w:type="dxa"/>
@@ -4975,12 +4637,6 @@
         </w:tc>
       </w:tr>
       <w:tr>
-        <w:tblPrEx>
-          <w:tblCellMar>
-            <w:top w:w="0" w:type="dxa"/>
-            <w:bottom w:w="0" w:type="dxa"/>
-          </w:tblCellMar>
-        </w:tblPrEx>
         <w:tc>
           <w:tcPr>
             <w:tcW w:w="7977" w:type="dxa"/>
@@ -5038,12 +4694,6 @@
         </w:tc>
       </w:tr>
       <w:tr>
-        <w:tblPrEx>
-          <w:tblCellMar>
-            <w:top w:w="0" w:type="dxa"/>
-            <w:bottom w:w="0" w:type="dxa"/>
-          </w:tblCellMar>
-        </w:tblPrEx>
         <w:tc>
           <w:tcPr>
             <w:tcW w:w="7977" w:type="dxa"/>
@@ -5100,12 +4750,6 @@
         </w:tc>
       </w:tr>
       <w:tr>
-        <w:tblPrEx>
-          <w:tblCellMar>
-            <w:top w:w="0" w:type="dxa"/>
-            <w:bottom w:w="0" w:type="dxa"/>
-          </w:tblCellMar>
-        </w:tblPrEx>
         <w:tc>
           <w:tcPr>
             <w:tcW w:w="7977" w:type="dxa"/>
@@ -5164,12 +4808,6 @@
         </w:tc>
       </w:tr>
       <w:tr>
-        <w:tblPrEx>
-          <w:tblCellMar>
-            <w:top w:w="0" w:type="dxa"/>
-            <w:bottom w:w="0" w:type="dxa"/>
-          </w:tblCellMar>
-        </w:tblPrEx>
         <w:tc>
           <w:tcPr>
             <w:tcW w:w="7977" w:type="dxa"/>
@@ -5227,12 +4865,6 @@
         </w:tc>
       </w:tr>
       <w:tr>
-        <w:tblPrEx>
-          <w:tblCellMar>
-            <w:top w:w="0" w:type="dxa"/>
-            <w:bottom w:w="0" w:type="dxa"/>
-          </w:tblCellMar>
-        </w:tblPrEx>
         <w:tc>
           <w:tcPr>
             <w:tcW w:w="7977" w:type="dxa"/>
@@ -5290,12 +4922,6 @@
         </w:tc>
       </w:tr>
       <w:tr>
-        <w:tblPrEx>
-          <w:tblCellMar>
-            <w:top w:w="0" w:type="dxa"/>
-            <w:bottom w:w="0" w:type="dxa"/>
-          </w:tblCellMar>
-        </w:tblPrEx>
         <w:tc>
           <w:tcPr>
             <w:tcW w:w="7977" w:type="dxa"/>
@@ -5353,12 +4979,6 @@
         </w:tc>
       </w:tr>
       <w:tr>
-        <w:tblPrEx>
-          <w:tblCellMar>
-            <w:top w:w="0" w:type="dxa"/>
-            <w:bottom w:w="0" w:type="dxa"/>
-          </w:tblCellMar>
-        </w:tblPrEx>
         <w:tc>
           <w:tcPr>
             <w:tcW w:w="7977" w:type="dxa"/>
@@ -5416,12 +5036,6 @@
         </w:tc>
       </w:tr>
       <w:tr>
-        <w:tblPrEx>
-          <w:tblCellMar>
-            <w:top w:w="0" w:type="dxa"/>
-            <w:bottom w:w="0" w:type="dxa"/>
-          </w:tblCellMar>
-        </w:tblPrEx>
         <w:tc>
           <w:tcPr>
             <w:tcW w:w="7977" w:type="dxa"/>
@@ -5479,12 +5093,6 @@
         </w:tc>
       </w:tr>
       <w:tr>
-        <w:tblPrEx>
-          <w:tblCellMar>
-            <w:top w:w="0" w:type="dxa"/>
-            <w:bottom w:w="0" w:type="dxa"/>
-          </w:tblCellMar>
-        </w:tblPrEx>
         <w:tc>
           <w:tcPr>
             <w:tcW w:w="7977" w:type="dxa"/>
@@ -5541,12 +5149,6 @@
         </w:tc>
       </w:tr>
       <w:tr>
-        <w:tblPrEx>
-          <w:tblCellMar>
-            <w:top w:w="0" w:type="dxa"/>
-            <w:bottom w:w="0" w:type="dxa"/>
-          </w:tblCellMar>
-        </w:tblPrEx>
         <w:tc>
           <w:tcPr>
             <w:tcW w:w="7977" w:type="dxa"/>
@@ -5604,12 +5206,6 @@
         </w:tc>
       </w:tr>
       <w:tr>
-        <w:tblPrEx>
-          <w:tblCellMar>
-            <w:top w:w="0" w:type="dxa"/>
-            <w:bottom w:w="0" w:type="dxa"/>
-          </w:tblCellMar>
-        </w:tblPrEx>
         <w:tc>
           <w:tcPr>
             <w:tcW w:w="7977" w:type="dxa"/>
@@ -5666,12 +5262,6 @@
         </w:tc>
       </w:tr>
       <w:tr>
-        <w:tblPrEx>
-          <w:tblCellMar>
-            <w:top w:w="0" w:type="dxa"/>
-            <w:bottom w:w="0" w:type="dxa"/>
-          </w:tblCellMar>
-        </w:tblPrEx>
         <w:tc>
           <w:tcPr>
             <w:tcW w:w="7977" w:type="dxa"/>
@@ -5729,12 +5319,6 @@
         </w:tc>
       </w:tr>
       <w:tr>
-        <w:tblPrEx>
-          <w:tblCellMar>
-            <w:top w:w="0" w:type="dxa"/>
-            <w:bottom w:w="0" w:type="dxa"/>
-          </w:tblCellMar>
-        </w:tblPrEx>
         <w:tc>
           <w:tcPr>
             <w:tcW w:w="7977" w:type="dxa"/>
@@ -5786,12 +5370,6 @@
         </w:tc>
       </w:tr>
       <w:tr>
-        <w:tblPrEx>
-          <w:tblCellMar>
-            <w:top w:w="0" w:type="dxa"/>
-            <w:bottom w:w="0" w:type="dxa"/>
-          </w:tblCellMar>
-        </w:tblPrEx>
         <w:tc>
           <w:tcPr>
             <w:tcW w:w="7977" w:type="dxa"/>
@@ -5843,12 +5421,6 @@
         </w:tc>
       </w:tr>
       <w:tr>
-        <w:tblPrEx>
-          <w:tblCellMar>
-            <w:top w:w="0" w:type="dxa"/>
-            <w:bottom w:w="0" w:type="dxa"/>
-          </w:tblCellMar>
-        </w:tblPrEx>
         <w:tc>
           <w:tcPr>
             <w:tcW w:w="7977" w:type="dxa"/>
@@ -6036,12 +5608,6 @@
         <w:gridCol w:w="784"/>
       </w:tblGrid>
       <w:tr>
-        <w:tblPrEx>
-          <w:tblCellMar>
-            <w:top w:w="0" w:type="dxa"/>
-            <w:bottom w:w="0" w:type="dxa"/>
-          </w:tblCellMar>
-        </w:tblPrEx>
         <w:trPr>
           <w:trHeight w:val="65"/>
         </w:trPr>
@@ -6125,12 +5691,6 @@
         </w:tc>
       </w:tr>
       <w:tr>
-        <w:tblPrEx>
-          <w:tblCellMar>
-            <w:top w:w="0" w:type="dxa"/>
-            <w:bottom w:w="0" w:type="dxa"/>
-          </w:tblCellMar>
-        </w:tblPrEx>
         <w:trPr>
           <w:trHeight w:val="65"/>
         </w:trPr>
@@ -6219,12 +5779,6 @@
         </w:tc>
       </w:tr>
       <w:tr>
-        <w:tblPrEx>
-          <w:tblCellMar>
-            <w:top w:w="0" w:type="dxa"/>
-            <w:bottom w:w="0" w:type="dxa"/>
-          </w:tblCellMar>
-        </w:tblPrEx>
         <w:trPr>
           <w:trHeight w:val="1"/>
         </w:trPr>
@@ -6313,12 +5867,6 @@
         </w:tc>
       </w:tr>
       <w:tr>
-        <w:tblPrEx>
-          <w:tblCellMar>
-            <w:top w:w="0" w:type="dxa"/>
-            <w:bottom w:w="0" w:type="dxa"/>
-          </w:tblCellMar>
-        </w:tblPrEx>
         <w:trPr>
           <w:trHeight w:val="1"/>
         </w:trPr>
@@ -6678,12 +6226,6 @@
         <w:gridCol w:w="784"/>
       </w:tblGrid>
       <w:tr>
-        <w:tblPrEx>
-          <w:tblCellMar>
-            <w:top w:w="0" w:type="dxa"/>
-            <w:bottom w:w="0" w:type="dxa"/>
-          </w:tblCellMar>
-        </w:tblPrEx>
         <w:trPr>
           <w:trHeight w:val="65"/>
         </w:trPr>
@@ -6767,12 +6309,6 @@
         </w:tc>
       </w:tr>
       <w:tr>
-        <w:tblPrEx>
-          <w:tblCellMar>
-            <w:top w:w="0" w:type="dxa"/>
-            <w:bottom w:w="0" w:type="dxa"/>
-          </w:tblCellMar>
-        </w:tblPrEx>
         <w:trPr>
           <w:trHeight w:val="65"/>
         </w:trPr>
@@ -6861,12 +6397,6 @@
         </w:tc>
       </w:tr>
       <w:tr>
-        <w:tblPrEx>
-          <w:tblCellMar>
-            <w:top w:w="0" w:type="dxa"/>
-            <w:bottom w:w="0" w:type="dxa"/>
-          </w:tblCellMar>
-        </w:tblPrEx>
         <w:trPr>
           <w:trHeight w:val="1"/>
         </w:trPr>
@@ -6955,12 +6485,6 @@
         </w:tc>
       </w:tr>
       <w:tr>
-        <w:tblPrEx>
-          <w:tblCellMar>
-            <w:top w:w="0" w:type="dxa"/>
-            <w:bottom w:w="0" w:type="dxa"/>
-          </w:tblCellMar>
-        </w:tblPrEx>
         <w:trPr>
           <w:trHeight w:val="1"/>
         </w:trPr>
@@ -7524,12 +7048,6 @@
         <w:gridCol w:w="1885"/>
       </w:tblGrid>
       <w:tr>
-        <w:tblPrEx>
-          <w:tblCellMar>
-            <w:top w:w="0" w:type="dxa"/>
-            <w:bottom w:w="0" w:type="dxa"/>
-          </w:tblCellMar>
-        </w:tblPrEx>
         <w:trPr>
           <w:trHeight w:val="1"/>
         </w:trPr>
@@ -7612,12 +7130,6 @@
         </w:tc>
       </w:tr>
       <w:tr>
-        <w:tblPrEx>
-          <w:tblCellMar>
-            <w:top w:w="0" w:type="dxa"/>
-            <w:bottom w:w="0" w:type="dxa"/>
-          </w:tblCellMar>
-        </w:tblPrEx>
         <w:trPr>
           <w:trHeight w:val="72"/>
         </w:trPr>
@@ -8159,61 +7671,92 @@
         </w:rPr>
         <w:tab/>
       </w:r>
-      <w:proofErr w:type="gramStart"/>
-      <w:r>
-        <w:rPr>
-          <w:rFonts w:ascii="Arial" w:hAnsi="Arial" w:cs="Arial"/>
-          <w:sz w:val="24"/>
-          <w:szCs w:val="24"/>
-        </w:rPr>
-        <w:t>xxxxxxxxxxxxxxxxxxxxxxxxxxxxxxxxxxxxxxxxxxxxxxxxxxxxxxxxxxxxxxxxxxxxxxxxxxxxxxxxxxxxxxxxxxxxxxxxxxxxxxxxxxxxxxxxxxx</w:t>
-      </w:r>
-      <w:proofErr w:type="gramEnd"/>
-    </w:p>
-    <w:p>
-      <w:pPr>
-        <w:rPr>
-          <w:rFonts w:ascii="Arial" w:hAnsi="Arial" w:cs="Arial"/>
-          <w:sz w:val="24"/>
-          <w:szCs w:val="24"/>
-        </w:rPr>
-      </w:pPr>
-    </w:p>
-    <w:p>
-      <w:pPr>
-        <w:rPr>
-          <w:rFonts w:ascii="Arial" w:hAnsi="Arial" w:cs="Arial"/>
-          <w:sz w:val="24"/>
-          <w:szCs w:val="24"/>
-        </w:rPr>
-      </w:pPr>
-      <w:r>
-        <w:rPr>
-          <w:rFonts w:ascii="Arial" w:hAnsi="Arial" w:cs="Arial"/>
-          <w:sz w:val="24"/>
-          <w:szCs w:val="24"/>
-        </w:rPr>
-        <w:tab/>
-      </w:r>
-      <w:proofErr w:type="gramStart"/>
-      <w:r>
-        <w:rPr>
-          <w:rFonts w:ascii="Arial" w:hAnsi="Arial" w:cs="Arial"/>
-          <w:sz w:val="24"/>
-          <w:szCs w:val="24"/>
-        </w:rPr>
-        <w:t>xxxxxxxxxxxxxxxxxxxxxxxxxxxxxxxxxxxxxxxxxxxxxxxxxxxxxxxxxxxxxxxxxxxxxxxxxxxxxxxxxxxxxxxxxxxxxxxxxxxxxxxxxxxxxxxxxxxxxxxxxxxxxxxxxxxxxxxxxxxxxxxxxxxxxxxxxxxxxxxxxxxx</w:t>
-      </w:r>
-      <w:proofErr w:type="gramEnd"/>
-    </w:p>
-    <w:p>
-      <w:pPr>
-        <w:rPr>
-          <w:rFonts w:ascii="Arial" w:hAnsi="Arial" w:cs="Arial"/>
-          <w:sz w:val="24"/>
-          <w:szCs w:val="24"/>
-        </w:rPr>
-      </w:pPr>
+      <w:r>
+        <w:rPr>
+          <w:rFonts w:ascii="Arial" w:hAnsi="Arial" w:cs="Arial"/>
+          <w:sz w:val="24"/>
+          <w:szCs w:val="24"/>
+        </w:rPr>
+        <w:t xml:space="preserve">Es preciso señalar que hemos detectado en el Liceo nacional Miguel José Sanz, ubicado en la parroquia San Simón, </w:t>
+      </w:r>
+      <w:r>
+        <w:rPr>
+          <w:rFonts w:ascii="Arial" w:hAnsi="Arial" w:cs="Arial"/>
+          <w:sz w:val="24"/>
+          <w:szCs w:val="24"/>
+        </w:rPr>
+        <w:t>Maturín</w:t>
+      </w:r>
+      <w:r>
+        <w:rPr>
+          <w:rFonts w:ascii="Arial" w:hAnsi="Arial" w:cs="Arial"/>
+          <w:sz w:val="24"/>
+          <w:szCs w:val="24"/>
+        </w:rPr>
+        <w:t xml:space="preserve"> estado </w:t>
+      </w:r>
+      <w:r>
+        <w:rPr>
+          <w:rFonts w:ascii="Arial" w:hAnsi="Arial" w:cs="Arial"/>
+          <w:sz w:val="24"/>
+          <w:szCs w:val="24"/>
+        </w:rPr>
+        <w:t>Monagas</w:t>
+      </w:r>
+      <w:r>
+        <w:rPr>
+          <w:rFonts w:ascii="Arial" w:hAnsi="Arial" w:cs="Arial"/>
+          <w:sz w:val="24"/>
+          <w:szCs w:val="24"/>
+        </w:rPr>
+        <w:t xml:space="preserve"> problemas internos de orden tecnológico qué comprometen al área de la informática debido a que la institución educativa no cuenta con el diseño de una base de datos para el registro de las notas en las diferentes asignaturas qué les asignan a los estudiantes; asimismo, observamos que tampoco la casa de estudio cuenta con una aplicación para que los alumnos descarguen sus horarios de clases y menos aún Eliseo no tiene una página web que ayude a realizar cualquier tipo de investigación interna de la institución en cuestión.</w:t>
+      </w:r>
+    </w:p>
+    <w:p>
+      <w:pPr>
+        <w:ind w:firstLine="397"/>
+        <w:rPr>
+          <w:rFonts w:ascii="Arial" w:hAnsi="Arial" w:cs="Arial"/>
+          <w:sz w:val="24"/>
+          <w:szCs w:val="24"/>
+        </w:rPr>
+      </w:pPr>
+      <w:r>
+        <w:rPr>
+          <w:rFonts w:ascii="Arial" w:hAnsi="Arial" w:cs="Arial"/>
+          <w:sz w:val="24"/>
+          <w:szCs w:val="24"/>
+        </w:rPr>
+        <w:t>Tomando en cuenta lo anterior, manifestamos que los estudiantes de este Centro educativo son los más afectados, por cuánto a esto influye directamente en su calidad educativa, por el tiempo valioso que pierden al no conseguir como apoderarse de sus registro de notas, de horario de clases o informarse de alguna situación del Liceo, trayendo como consecuencia un mal rendimiento académico de los estudiantes.</w:t>
+      </w:r>
+    </w:p>
+    <w:p>
+      <w:pPr>
+        <w:ind w:firstLine="397"/>
+        <w:rPr>
+          <w:rFonts w:ascii="Arial" w:hAnsi="Arial" w:cs="Arial"/>
+          <w:sz w:val="24"/>
+          <w:szCs w:val="24"/>
+        </w:rPr>
+      </w:pPr>
+      <w:r>
+        <w:rPr>
+          <w:rFonts w:ascii="Arial" w:hAnsi="Arial" w:cs="Arial"/>
+          <w:sz w:val="24"/>
+          <w:szCs w:val="24"/>
+        </w:rPr>
+        <w:t>Por la razón anterior, nosotros los estudiantes de la universidad bolivariana de Venezuela en la especialidad de informática para la gestión social nos vimos en la imperiosa necesidad de hacer algunas propuestas correspondientes a la tecnología informática al Liceo nacional Miguel José Sanz para aliviar en parte algunas de las problemáticas que presenta dicha institución</w:t>
+      </w:r>
+      <w:r>
+        <w:rPr>
+          <w:rFonts w:ascii="Arial" w:hAnsi="Arial" w:cs="Arial"/>
+          <w:sz w:val="24"/>
+          <w:szCs w:val="24"/>
+        </w:rPr>
+        <w:t>.</w:t>
+      </w:r>
+      <w:bookmarkStart w:id="0" w:name="_GoBack"/>
+      <w:bookmarkEnd w:id="0"/>
     </w:p>
     <w:p>
       <w:pPr>
@@ -8266,6 +7809,7 @@
           <w:sz w:val="24"/>
           <w:szCs w:val="24"/>
         </w:rPr>
+        <w:lastRenderedPageBreak/>
         <w:tab/>
         <w:t>Los elementos expuestos anteriormente, conllevan a la necesidad de realizar un estudio con los siguientes objetivos:</w:t>
       </w:r>
@@ -8454,7 +7998,6 @@
           <w:sz w:val="24"/>
           <w:szCs w:val="24"/>
         </w:rPr>
-        <w:lastRenderedPageBreak/>
         <w:t xml:space="preserve">Diseñar </w:t>
       </w:r>
       <w:proofErr w:type="spellStart"/>
@@ -12766,7 +12309,7 @@
         <w:b/>
         <w:noProof/>
       </w:rPr>
-      <w:t>ii</w:t>
+      <w:t>12</w:t>
     </w:r>
     <w:r>
       <w:fldChar w:fldCharType="end"/>
@@ -15566,7 +15109,7 @@
 </file>
 
 <file path=customXml/itemProps1.xml><?xml version="1.0" encoding="utf-8"?>
-<ds:datastoreItem xmlns:ds="http://schemas.openxmlformats.org/officeDocument/2006/customXml" ds:itemID="{B5B89F82-B5EA-46DE-93D9-4E6D0FDA42BE}">
+<ds:datastoreItem xmlns:ds="http://schemas.openxmlformats.org/officeDocument/2006/customXml" ds:itemID="{2945D858-2225-4426-A87B-EC2C86AFE968}">
   <ds:schemaRefs>
     <ds:schemaRef ds:uri="http://schemas.openxmlformats.org/officeDocument/2006/bibliography"/>
   </ds:schemaRefs>

</xml_diff>

<commit_message>
Avance de la introduccion añadido
</commit_message>
<xml_diff>
--- a/TEG Grupo 2.docx
+++ b/TEG Grupo 2.docx
@@ -7401,110 +7401,244 @@
     </w:p>
     <w:p>
       <w:pPr>
-        <w:rPr>
-          <w:rFonts w:ascii="Arial" w:hAnsi="Arial" w:cs="Arial"/>
-          <w:sz w:val="24"/>
-          <w:szCs w:val="24"/>
-        </w:rPr>
-      </w:pPr>
-      <w:r>
-        <w:rPr>
-          <w:rFonts w:ascii="Arial" w:hAnsi="Arial" w:cs="Arial"/>
-          <w:sz w:val="24"/>
-          <w:szCs w:val="24"/>
-        </w:rPr>
-        <w:tab/>
-      </w:r>
-      <w:proofErr w:type="gramStart"/>
-      <w:r>
-        <w:rPr>
-          <w:rFonts w:ascii="Arial" w:hAnsi="Arial" w:cs="Arial"/>
-          <w:sz w:val="24"/>
-          <w:szCs w:val="24"/>
-        </w:rPr>
-        <w:t>xxxxxxxxxxxxxxxxxxxxxxxxxxxxxxxxxxxxxxxxxxxxxxxxxxxxxxxxxxxxxxxxxxxxxxxxxxxxxxxxxxxxxxxxxxxxxx</w:t>
-      </w:r>
-      <w:proofErr w:type="gramEnd"/>
-      <w:r>
-        <w:rPr>
-          <w:rFonts w:ascii="Arial" w:hAnsi="Arial" w:cs="Arial"/>
-          <w:sz w:val="24"/>
-          <w:szCs w:val="24"/>
-        </w:rPr>
-        <w:t>.</w:t>
-      </w:r>
-    </w:p>
-    <w:p>
-      <w:pPr>
-        <w:rPr>
-          <w:rFonts w:ascii="Arial" w:hAnsi="Arial" w:cs="Arial"/>
-          <w:sz w:val="24"/>
-          <w:szCs w:val="24"/>
-        </w:rPr>
-      </w:pPr>
-    </w:p>
-    <w:p>
-      <w:pPr>
-        <w:rPr>
-          <w:rFonts w:ascii="Arial" w:hAnsi="Arial" w:cs="Arial"/>
-          <w:sz w:val="24"/>
-          <w:szCs w:val="24"/>
-        </w:rPr>
-      </w:pPr>
-      <w:r>
-        <w:rPr>
-          <w:rFonts w:ascii="Arial" w:hAnsi="Arial" w:cs="Arial"/>
-          <w:sz w:val="24"/>
-          <w:szCs w:val="24"/>
-        </w:rPr>
-        <w:tab/>
-      </w:r>
-      <w:proofErr w:type="gramStart"/>
-      <w:r>
-        <w:rPr>
-          <w:rFonts w:ascii="Arial" w:hAnsi="Arial" w:cs="Arial"/>
-          <w:sz w:val="24"/>
-          <w:szCs w:val="24"/>
-        </w:rPr>
-        <w:t>xxxxxxxxxxxxxxxxxxxxxxxxxxxxxxxxxxxxxxxxxxxxxxxxxxxxxxxxxxxxxxxxxxxxxxxxxxxxxxxxxxxxxxxxxxxxxxxxxxxxxxxxxxxxxxxxxxxxxxxxxxxxxxxxxxxxxxxxxxxxxxxxxxxxxxxxxxxxxxxxxxxxxxx</w:t>
-      </w:r>
-      <w:proofErr w:type="gramEnd"/>
-    </w:p>
-    <w:p>
-      <w:pPr>
-        <w:rPr>
-          <w:rFonts w:ascii="Arial" w:hAnsi="Arial" w:cs="Arial"/>
-          <w:sz w:val="24"/>
-          <w:szCs w:val="24"/>
-        </w:rPr>
-      </w:pPr>
-    </w:p>
-    <w:p>
-      <w:pPr>
-        <w:rPr>
-          <w:rFonts w:ascii="Arial" w:hAnsi="Arial" w:cs="Arial"/>
-          <w:sz w:val="24"/>
-          <w:szCs w:val="24"/>
-        </w:rPr>
-      </w:pPr>
-    </w:p>
-    <w:p>
-      <w:pPr>
-        <w:rPr>
-          <w:rFonts w:ascii="Arial" w:hAnsi="Arial" w:cs="Arial"/>
-          <w:sz w:val="24"/>
-          <w:szCs w:val="24"/>
-        </w:rPr>
-      </w:pPr>
-    </w:p>
-    <w:p>
-      <w:pPr>
-        <w:rPr>
-          <w:rFonts w:ascii="Arial" w:hAnsi="Arial" w:cs="Arial"/>
-          <w:sz w:val="24"/>
-          <w:szCs w:val="24"/>
-        </w:rPr>
-      </w:pPr>
+        <w:ind w:firstLine="397"/>
+        <w:rPr>
+          <w:rFonts w:ascii="Arial" w:hAnsi="Arial" w:cs="Arial"/>
+          <w:spacing w:val="5"/>
+          <w:sz w:val="24"/>
+          <w:szCs w:val="27"/>
+          <w:shd w:val="clear" w:color="auto" w:fill="FFFFFF"/>
+        </w:rPr>
+      </w:pPr>
+      <w:r>
+        <w:rPr>
+          <w:rFonts w:ascii="Arial" w:hAnsi="Arial" w:cs="Arial"/>
+          <w:sz w:val="24"/>
+          <w:szCs w:val="24"/>
+        </w:rPr>
+        <w:t xml:space="preserve">En los últimos años, las tecnologías de la información han jugado un papel central en el desarrollo de diversos sectores sociales a nivel mundial. A nivel mundial “la automatización y virtualización de los procesos ha creado cierto nivel de dependencia a los dispositivos, lo cual priva cada vez más a los colaboradores de realizar sus tareas cotidianas con materiales y equipos distintos a un ordenador, una </w:t>
+      </w:r>
+      <w:proofErr w:type="spellStart"/>
+      <w:r>
+        <w:rPr>
+          <w:rFonts w:ascii="Arial" w:hAnsi="Arial" w:cs="Arial"/>
+          <w:sz w:val="24"/>
+          <w:szCs w:val="24"/>
+        </w:rPr>
+        <w:t>tablet</w:t>
+      </w:r>
+      <w:proofErr w:type="spellEnd"/>
+      <w:r>
+        <w:rPr>
+          <w:rFonts w:ascii="Arial" w:hAnsi="Arial" w:cs="Arial"/>
+          <w:sz w:val="24"/>
+          <w:szCs w:val="24"/>
+        </w:rPr>
+        <w:t xml:space="preserve"> o un </w:t>
+      </w:r>
+      <w:proofErr w:type="spellStart"/>
+      <w:r>
+        <w:rPr>
+          <w:rFonts w:ascii="Arial" w:hAnsi="Arial" w:cs="Arial"/>
+          <w:sz w:val="24"/>
+          <w:szCs w:val="24"/>
+        </w:rPr>
+        <w:t>smartphone</w:t>
+      </w:r>
+      <w:proofErr w:type="spellEnd"/>
+      <w:r>
+        <w:rPr>
+          <w:rFonts w:ascii="Arial" w:hAnsi="Arial" w:cs="Arial"/>
+          <w:sz w:val="24"/>
+          <w:szCs w:val="24"/>
+        </w:rPr>
+        <w:t xml:space="preserve">” </w:t>
+      </w:r>
+      <w:r>
+        <w:rPr>
+          <w:rFonts w:ascii="Arial" w:hAnsi="Arial" w:cs="Arial"/>
+          <w:sz w:val="24"/>
+          <w:szCs w:val="24"/>
+          <w:highlight w:val="cyan"/>
+        </w:rPr>
+        <w:t>[1]</w:t>
+      </w:r>
+      <w:r>
+        <w:rPr>
+          <w:rFonts w:ascii="Arial" w:hAnsi="Arial" w:cs="Arial"/>
+          <w:sz w:val="24"/>
+          <w:szCs w:val="24"/>
+        </w:rPr>
+        <w:t xml:space="preserve">. Según </w:t>
+      </w:r>
+      <w:proofErr w:type="spellStart"/>
+      <w:r>
+        <w:rPr>
+          <w:rFonts w:ascii="Arial" w:hAnsi="Arial" w:cs="Arial"/>
+          <w:spacing w:val="5"/>
+          <w:sz w:val="24"/>
+          <w:szCs w:val="27"/>
+          <w:shd w:val="clear" w:color="auto" w:fill="FFFFFF"/>
+        </w:rPr>
+        <w:t>Drees-Gross</w:t>
+      </w:r>
+      <w:proofErr w:type="spellEnd"/>
+      <w:r>
+        <w:rPr>
+          <w:rFonts w:ascii="Arial" w:hAnsi="Arial" w:cs="Arial"/>
+          <w:spacing w:val="5"/>
+          <w:sz w:val="24"/>
+          <w:szCs w:val="27"/>
+          <w:shd w:val="clear" w:color="auto" w:fill="FFFFFF"/>
+        </w:rPr>
+        <w:t xml:space="preserve"> F. y Zhang, P. “En la actualidad, menos del 50 % de la población de América Latina y el Caribe tiene conectividad de banda ancha fija y solo el 9,9 %  cuenta con fibra de alta calidad en el hogar. Si bien el 87 % de la población vive dentro del alcance de una señal de 4G, el uso y la penetración reales siguen siendo bajos (37%). Y solo 4 de cada 10 latinoamericanos de zonas rurales tienen opciones de conectividad en comparación con el 71 % de la población de zonas urbanas” </w:t>
+      </w:r>
+      <w:r>
+        <w:rPr>
+          <w:rFonts w:ascii="Arial" w:hAnsi="Arial" w:cs="Arial"/>
+          <w:spacing w:val="5"/>
+          <w:sz w:val="24"/>
+          <w:szCs w:val="27"/>
+          <w:highlight w:val="cyan"/>
+          <w:shd w:val="clear" w:color="auto" w:fill="FFFFFF"/>
+        </w:rPr>
+        <w:t>[2]</w:t>
+      </w:r>
+      <w:r>
+        <w:rPr>
+          <w:rFonts w:ascii="Arial" w:hAnsi="Arial" w:cs="Arial"/>
+          <w:spacing w:val="5"/>
+          <w:sz w:val="24"/>
+          <w:szCs w:val="27"/>
+          <w:shd w:val="clear" w:color="auto" w:fill="FFFFFF"/>
+        </w:rPr>
+        <w:t xml:space="preserve"> y de acuerdo a </w:t>
+      </w:r>
+      <w:r>
+        <w:rPr>
+          <w:rFonts w:ascii="Arial" w:hAnsi="Arial" w:cs="Arial"/>
+          <w:bCs/>
+          <w:sz w:val="24"/>
+          <w:szCs w:val="27"/>
+          <w:shd w:val="clear" w:color="auto" w:fill="FFFFFF"/>
+        </w:rPr>
+        <w:t xml:space="preserve">la Comisión Económica para América Latina (CEPAL) </w:t>
+      </w:r>
+      <w:r>
+        <w:rPr>
+          <w:rFonts w:ascii="Arial" w:hAnsi="Arial" w:cs="Arial"/>
+          <w:spacing w:val="5"/>
+          <w:sz w:val="24"/>
+          <w:szCs w:val="27"/>
+          <w:shd w:val="clear" w:color="auto" w:fill="FFFFFF"/>
+        </w:rPr>
+        <w:t xml:space="preserve">“En los hogares latinoamericanos existen importantes disparidades en el acceso a las nuevas tecnologías de la información y la comunicación (TIC). Estas diferencias se refieren a desigualdad en el acceso, uso o impacto de las TIC entre grupos sociales (denominada brecha digital) que tiene dos dimensiones. Por un lado, la brecha internacional que pone de manifiesto el avance de América Latina en cuanto al uso de las TIC en las naciones más desarrolladas. Por otro lado, las disparidades al interior de los países latinoamericanos que están vinculadas a factores como el nivel de ingresos, el lugar de residencia y el ciclo familiar. Los países latinoamericanos han desarrollado políticas nacionales de TIC en la educación como forma de compensar las disparidades. La Red Latinoamericana de Portales Educativos (RELPES), creada en 2004 como un acuerdo regional de cooperación en políticas de informática educativa, representa el compromiso de las autoridades educativas de la región con el uso de las TIC en la educación en 16 países. </w:t>
+      </w:r>
+      <w:r>
+        <w:rPr>
+          <w:rFonts w:ascii="Arial" w:hAnsi="Arial" w:cs="Arial"/>
+          <w:spacing w:val="5"/>
+          <w:sz w:val="24"/>
+          <w:szCs w:val="27"/>
+          <w:shd w:val="clear" w:color="auto" w:fill="FFFFFF"/>
+        </w:rPr>
+        <w:lastRenderedPageBreak/>
+        <w:t xml:space="preserve">Representa la idea de que la educación puede ser un espacio estratégico para superar la brecha digital. Sin embargo, para que esta política se haga realidad son necesarios programas públicos de alfabetización informacional como los que se han implementado en Costa Rica, Chile, Brasil y México. Sin embargo, la disponibilidad de recursos tecnológicos en las escuelas no es más que la base que hace posible la integración de las TIC en las prácticas pedagógicas. En otras palabras, no se trata sólo de instalar tecnología en las escuelas y esperar que los profesores la utilicen con fines didácticos. Lo más importante es que la clave del éxito de los proyectos informáticos de la escuela está en la capacidad de los profesores para utilizar la tecnología de forma eficaz, de modo que puedan incorporarla al proceso de enseñanza-aprendizaje.” </w:t>
+      </w:r>
+      <w:r>
+        <w:rPr>
+          <w:rFonts w:ascii="Arial" w:hAnsi="Arial" w:cs="Arial"/>
+          <w:spacing w:val="5"/>
+          <w:sz w:val="24"/>
+          <w:szCs w:val="27"/>
+          <w:highlight w:val="cyan"/>
+          <w:shd w:val="clear" w:color="auto" w:fill="FFFFFF"/>
+        </w:rPr>
+        <w:t>[3]</w:t>
+      </w:r>
+      <w:r>
+        <w:rPr>
+          <w:rFonts w:ascii="Arial" w:hAnsi="Arial" w:cs="Arial"/>
+          <w:spacing w:val="5"/>
+          <w:sz w:val="24"/>
+          <w:szCs w:val="27"/>
+          <w:shd w:val="clear" w:color="auto" w:fill="FFFFFF"/>
+        </w:rPr>
+        <w:t xml:space="preserve"> redactan que las TIC no tienen una implementación significativa para la educación y que el acceso a internet a pesar de estar presente, este se ha quedado en estándares obsoletos que al día de hoy no satisface las necesidades de conectividad en la región de América la Latina.</w:t>
+      </w:r>
+    </w:p>
+    <w:p>
+      <w:pPr>
+        <w:ind w:firstLine="397"/>
+        <w:rPr>
+          <w:rFonts w:ascii="Arial" w:hAnsi="Arial" w:cs="Arial"/>
+          <w:spacing w:val="5"/>
+          <w:sz w:val="24"/>
+          <w:szCs w:val="27"/>
+          <w:shd w:val="clear" w:color="auto" w:fill="FFFFFF"/>
+        </w:rPr>
+      </w:pPr>
+      <w:r>
+        <w:rPr>
+          <w:rFonts w:ascii="Arial" w:hAnsi="Arial" w:cs="Arial"/>
+          <w:spacing w:val="5"/>
+          <w:sz w:val="24"/>
+          <w:szCs w:val="27"/>
+          <w:shd w:val="clear" w:color="auto" w:fill="FFFFFF"/>
+        </w:rPr>
+        <w:t>…</w:t>
+      </w:r>
+    </w:p>
+    <w:p>
+      <w:pPr>
+        <w:ind w:firstLine="397"/>
+        <w:rPr>
+          <w:rFonts w:ascii="Arial" w:hAnsi="Arial" w:cs="Arial"/>
+          <w:color w:val="000000"/>
+          <w:spacing w:val="5"/>
+          <w:sz w:val="24"/>
+          <w:szCs w:val="27"/>
+          <w:shd w:val="clear" w:color="auto" w:fill="FFFFFF"/>
+        </w:rPr>
+      </w:pPr>
+    </w:p>
+    <w:p>
+      <w:pPr>
+        <w:rPr>
+          <w:rFonts w:ascii="Arial" w:hAnsi="Arial" w:cs="Arial"/>
+          <w:sz w:val="24"/>
+          <w:szCs w:val="24"/>
+        </w:rPr>
+      </w:pPr>
+    </w:p>
+    <w:p>
+      <w:pPr>
+        <w:rPr>
+          <w:rFonts w:ascii="Arial" w:hAnsi="Arial" w:cs="Arial"/>
+          <w:sz w:val="24"/>
+          <w:szCs w:val="24"/>
+        </w:rPr>
+      </w:pPr>
+    </w:p>
+    <w:p>
+      <w:pPr>
+        <w:rPr>
+          <w:rFonts w:ascii="Arial" w:hAnsi="Arial" w:cs="Arial"/>
+          <w:sz w:val="24"/>
+          <w:szCs w:val="24"/>
+        </w:rPr>
+      </w:pPr>
+    </w:p>
+    <w:p>
+      <w:pPr>
+        <w:rPr>
+          <w:rFonts w:ascii="Arial" w:hAnsi="Arial" w:cs="Arial"/>
+          <w:sz w:val="24"/>
+          <w:szCs w:val="24"/>
+        </w:rPr>
+      </w:pPr>
+      <w:bookmarkStart w:id="0" w:name="_GoBack"/>
+      <w:bookmarkEnd w:id="0"/>
     </w:p>
     <w:p>
       <w:pPr>
@@ -7677,39 +7811,7 @@
           <w:sz w:val="24"/>
           <w:szCs w:val="24"/>
         </w:rPr>
-        <w:t xml:space="preserve">Es preciso señalar que hemos detectado en el Liceo nacional Miguel José Sanz, ubicado en la parroquia San Simón, </w:t>
-      </w:r>
-      <w:r>
-        <w:rPr>
-          <w:rFonts w:ascii="Arial" w:hAnsi="Arial" w:cs="Arial"/>
-          <w:sz w:val="24"/>
-          <w:szCs w:val="24"/>
-        </w:rPr>
-        <w:t>Maturín</w:t>
-      </w:r>
-      <w:r>
-        <w:rPr>
-          <w:rFonts w:ascii="Arial" w:hAnsi="Arial" w:cs="Arial"/>
-          <w:sz w:val="24"/>
-          <w:szCs w:val="24"/>
-        </w:rPr>
-        <w:t xml:space="preserve"> estado </w:t>
-      </w:r>
-      <w:r>
-        <w:rPr>
-          <w:rFonts w:ascii="Arial" w:hAnsi="Arial" w:cs="Arial"/>
-          <w:sz w:val="24"/>
-          <w:szCs w:val="24"/>
-        </w:rPr>
-        <w:t>Monagas</w:t>
-      </w:r>
-      <w:r>
-        <w:rPr>
-          <w:rFonts w:ascii="Arial" w:hAnsi="Arial" w:cs="Arial"/>
-          <w:sz w:val="24"/>
-          <w:szCs w:val="24"/>
-        </w:rPr>
-        <w:t xml:space="preserve"> problemas internos de orden tecnológico qué comprometen al área de la informática debido a que la institución educativa no cuenta con el diseño de una base de datos para el registro de las notas en las diferentes asignaturas qué les asignan a los estudiantes; asimismo, observamos que tampoco la casa de estudio cuenta con una aplicación para que los alumnos descarguen sus horarios de clases y menos aún Eliseo no tiene una página web que ayude a realizar cualquier tipo de investigación interna de la institución en cuestión.</w:t>
+        <w:t>Es preciso señalar que hemos detectado en el Liceo nacional Miguel José Sanz, ubicado en la parroquia San Simón, Maturín estado Monagas problemas internos de orden tecnológico qué comprometen al área de la informática debido a que la institución educativa no cuenta con el diseño de una base de datos para el registro de las notas en las diferentes asignaturas qué les asignan a los estudiantes; asimismo, observamos que tampoco la casa de estudio cuenta con una aplicación para que los alumnos descarguen sus horarios de clases y menos aún Eliseo no tiene una página web que ayude a realizar cualquier tipo de investigación interna de la institución en cuestión.</w:t>
       </w:r>
     </w:p>
     <w:p>
@@ -7755,8 +7857,6 @@
         </w:rPr>
         <w:t>.</w:t>
       </w:r>
-      <w:bookmarkStart w:id="0" w:name="_GoBack"/>
-      <w:bookmarkEnd w:id="0"/>
     </w:p>
     <w:p>
       <w:pPr>
@@ -12309,7 +12409,7 @@
         <w:b/>
         <w:noProof/>
       </w:rPr>
-      <w:t>12</w:t>
+      <w:t>13</w:t>
     </w:r>
     <w:r>
       <w:fldChar w:fldCharType="end"/>
@@ -15109,7 +15209,7 @@
 </file>
 
 <file path=customXml/itemProps1.xml><?xml version="1.0" encoding="utf-8"?>
-<ds:datastoreItem xmlns:ds="http://schemas.openxmlformats.org/officeDocument/2006/customXml" ds:itemID="{2945D858-2225-4426-A87B-EC2C86AFE968}">
+<ds:datastoreItem xmlns:ds="http://schemas.openxmlformats.org/officeDocument/2006/customXml" ds:itemID="{C6034100-661B-499E-81B9-9AE5C09EA0AB}">
   <ds:schemaRefs>
     <ds:schemaRef ds:uri="http://schemas.openxmlformats.org/officeDocument/2006/bibliography"/>
   </ds:schemaRefs>

</xml_diff>

<commit_message>
matris foda y delimitacion añadida
</commit_message>
<xml_diff>
--- a/TEG Grupo 2.docx
+++ b/TEG Grupo 2.docx
@@ -7637,8 +7637,6 @@
           <w:szCs w:val="24"/>
         </w:rPr>
       </w:pPr>
-      <w:bookmarkStart w:id="0" w:name="_GoBack"/>
-      <w:bookmarkEnd w:id="0"/>
     </w:p>
     <w:p>
       <w:pPr>
@@ -8280,6 +8278,15 @@
       <w:pPr>
         <w:rPr>
           <w:rFonts w:ascii="Arial" w:hAnsi="Arial" w:cs="Arial"/>
+          <w:sz w:val="24"/>
+          <w:szCs w:val="24"/>
+        </w:rPr>
+      </w:pPr>
+    </w:p>
+    <w:p>
+      <w:pPr>
+        <w:rPr>
+          <w:rFonts w:ascii="Arial" w:hAnsi="Arial" w:cs="Arial"/>
           <w:b/>
           <w:sz w:val="24"/>
           <w:szCs w:val="24"/>
@@ -8292,6 +8299,7 @@
           <w:sz w:val="24"/>
           <w:szCs w:val="24"/>
         </w:rPr>
+        <w:lastRenderedPageBreak/>
         <w:t>1.4. Delimitación.</w:t>
       </w:r>
     </w:p>
@@ -8320,16 +8328,1965 @@
         </w:rPr>
         <w:tab/>
       </w:r>
-      <w:proofErr w:type="gramStart"/>
-      <w:r>
-        <w:rPr>
-          <w:rFonts w:ascii="Arial" w:hAnsi="Arial" w:cs="Arial"/>
-          <w:sz w:val="24"/>
-          <w:szCs w:val="24"/>
-        </w:rPr>
-        <w:t>xxxxxxxxxxxxxxxxxxxxxxxxxxxxxxxxxxxxxxxxxxxxxxxxxxxxxxxxxxxxxxxxxxxxxxxxxxxxxxxxxxxxxxxxxxxxxxxxxxxxxxxxxxxxxxxxxxxxxxxxxxxxxxxxxxxxxxxxxxxxxxxxxxxxxxxxxxxxxxxxxxxxxxxxxxx</w:t>
-      </w:r>
-      <w:proofErr w:type="gramEnd"/>
+      <w:r>
+        <w:rPr>
+          <w:rFonts w:ascii="Arial" w:hAnsi="Arial" w:cs="Arial"/>
+          <w:sz w:val="24"/>
+          <w:szCs w:val="24"/>
+        </w:rPr>
+        <w:t>Ubicación Política</w:t>
+      </w:r>
+    </w:p>
+    <w:p>
+      <w:pPr>
+        <w:rPr>
+          <w:rFonts w:ascii="Arial" w:hAnsi="Arial" w:cs="Arial"/>
+          <w:sz w:val="24"/>
+          <w:szCs w:val="24"/>
+        </w:rPr>
+      </w:pPr>
+      <w:r>
+        <w:rPr>
+          <w:rFonts w:ascii="Arial" w:hAnsi="Arial" w:cs="Arial"/>
+          <w:sz w:val="24"/>
+          <w:szCs w:val="24"/>
+        </w:rPr>
+        <w:tab/>
+      </w:r>
+    </w:p>
+    <w:p>
+      <w:pPr>
+        <w:rPr>
+          <w:rFonts w:ascii="Arial" w:hAnsi="Arial" w:cs="Arial"/>
+          <w:sz w:val="24"/>
+          <w:szCs w:val="24"/>
+        </w:rPr>
+      </w:pPr>
+      <w:r>
+        <w:rPr>
+          <w:rFonts w:ascii="Arial" w:hAnsi="Arial" w:cs="Arial"/>
+          <w:sz w:val="24"/>
+          <w:szCs w:val="24"/>
+        </w:rPr>
+        <w:tab/>
+        <w:t xml:space="preserve">El liceo Miguel José Sanz está ubicado en la parroquia San Simón, Maturín Estado Monagas. Los límites geográficos; al norte </w:t>
+      </w:r>
+      <w:proofErr w:type="spellStart"/>
+      <w:r>
+        <w:rPr>
+          <w:rFonts w:ascii="Arial" w:hAnsi="Arial" w:cs="Arial"/>
+          <w:sz w:val="24"/>
+          <w:szCs w:val="24"/>
+        </w:rPr>
+        <w:t>xxxxxxxx</w:t>
+      </w:r>
+      <w:proofErr w:type="spellEnd"/>
+      <w:r>
+        <w:rPr>
+          <w:rFonts w:ascii="Arial" w:hAnsi="Arial" w:cs="Arial"/>
+          <w:sz w:val="24"/>
+          <w:szCs w:val="24"/>
+        </w:rPr>
+        <w:t xml:space="preserve">; al sur con </w:t>
+      </w:r>
+      <w:proofErr w:type="spellStart"/>
+      <w:r>
+        <w:rPr>
+          <w:rFonts w:ascii="Arial" w:hAnsi="Arial" w:cs="Arial"/>
+          <w:sz w:val="24"/>
+          <w:szCs w:val="24"/>
+        </w:rPr>
+        <w:t>xxxxxxxxxx</w:t>
+      </w:r>
+      <w:proofErr w:type="spellEnd"/>
+      <w:r>
+        <w:rPr>
+          <w:rFonts w:ascii="Arial" w:hAnsi="Arial" w:cs="Arial"/>
+          <w:sz w:val="24"/>
+          <w:szCs w:val="24"/>
+        </w:rPr>
+        <w:t xml:space="preserve">; al este </w:t>
+      </w:r>
+      <w:proofErr w:type="spellStart"/>
+      <w:r>
+        <w:rPr>
+          <w:rFonts w:ascii="Arial" w:hAnsi="Arial" w:cs="Arial"/>
+          <w:sz w:val="24"/>
+          <w:szCs w:val="24"/>
+        </w:rPr>
+        <w:t>xxxxxxxx</w:t>
+      </w:r>
+      <w:proofErr w:type="spellEnd"/>
+      <w:r>
+        <w:rPr>
+          <w:rFonts w:ascii="Arial" w:hAnsi="Arial" w:cs="Arial"/>
+          <w:sz w:val="24"/>
+          <w:szCs w:val="24"/>
+        </w:rPr>
+        <w:t xml:space="preserve"> y al oeste  </w:t>
+      </w:r>
+      <w:proofErr w:type="spellStart"/>
+      <w:r>
+        <w:rPr>
+          <w:rFonts w:ascii="Arial" w:hAnsi="Arial" w:cs="Arial"/>
+          <w:sz w:val="24"/>
+          <w:szCs w:val="24"/>
+        </w:rPr>
+        <w:t>xxxxxxxx</w:t>
+      </w:r>
+      <w:proofErr w:type="spellEnd"/>
+    </w:p>
+    <w:p>
+      <w:pPr>
+        <w:rPr>
+          <w:rFonts w:ascii="Arial" w:hAnsi="Arial" w:cs="Arial"/>
+          <w:sz w:val="24"/>
+          <w:szCs w:val="24"/>
+        </w:rPr>
+      </w:pPr>
+    </w:p>
+    <w:p>
+      <w:pPr>
+        <w:rPr>
+          <w:rFonts w:ascii="Arial" w:hAnsi="Arial" w:cs="Arial"/>
+          <w:sz w:val="24"/>
+          <w:szCs w:val="24"/>
+        </w:rPr>
+      </w:pPr>
+      <w:r>
+        <w:rPr>
+          <w:rFonts w:ascii="Arial" w:hAnsi="Arial" w:cs="Arial"/>
+          <w:noProof/>
+          <w:sz w:val="24"/>
+          <w:szCs w:val="24"/>
+        </w:rPr>
+        <w:drawing>
+          <wp:inline distT="0" distB="0" distL="0" distR="0">
+            <wp:extent cx="5431790" cy="3877499"/>
+            <wp:effectExtent l="0" t="0" r="0" b="0"/>
+            <wp:docPr id="1" name="Imagen 1" descr="C:\Users\User\Desktop\Anotación 2022-11-07 225152.png"/>
+            <wp:cNvGraphicFramePr>
+              <a:graphicFrameLocks xmlns:a="http://schemas.openxmlformats.org/drawingml/2006/main" noChangeAspect="1"/>
+            </wp:cNvGraphicFramePr>
+            <a:graphic xmlns:a="http://schemas.openxmlformats.org/drawingml/2006/main">
+              <a:graphicData uri="http://schemas.openxmlformats.org/drawingml/2006/picture">
+                <pic:pic xmlns:pic="http://schemas.openxmlformats.org/drawingml/2006/picture">
+                  <pic:nvPicPr>
+                    <pic:cNvPr id="0" name="Picture 1" descr="C:\Users\User\Desktop\Anotación 2022-11-07 225152.png"/>
+                    <pic:cNvPicPr>
+                      <a:picLocks noChangeAspect="1" noChangeArrowheads="1"/>
+                    </pic:cNvPicPr>
+                  </pic:nvPicPr>
+                  <pic:blipFill>
+                    <a:blip r:embed="rId10">
+                      <a:extLst>
+                        <a:ext uri="{28A0092B-C50C-407E-A947-70E740481C1C}">
+                          <a14:useLocalDpi xmlns:a14="http://schemas.microsoft.com/office/drawing/2010/main" val="0"/>
+                        </a:ext>
+                      </a:extLst>
+                    </a:blip>
+                    <a:srcRect/>
+                    <a:stretch>
+                      <a:fillRect/>
+                    </a:stretch>
+                  </pic:blipFill>
+                  <pic:spPr bwMode="auto">
+                    <a:xfrm>
+                      <a:off x="0" y="0"/>
+                      <a:ext cx="5431790" cy="3877499"/>
+                    </a:xfrm>
+                    <a:prstGeom prst="rect">
+                      <a:avLst/>
+                    </a:prstGeom>
+                    <a:noFill/>
+                    <a:ln>
+                      <a:noFill/>
+                    </a:ln>
+                  </pic:spPr>
+                </pic:pic>
+              </a:graphicData>
+            </a:graphic>
+          </wp:inline>
+        </w:drawing>
+      </w:r>
+    </w:p>
+    <w:p>
+      <w:pPr>
+        <w:rPr>
+          <w:rFonts w:ascii="Arial" w:hAnsi="Arial" w:cs="Arial"/>
+          <w:sz w:val="24"/>
+          <w:szCs w:val="24"/>
+        </w:rPr>
+      </w:pPr>
+      <w:r>
+        <w:rPr>
+          <w:rFonts w:ascii="Arial" w:hAnsi="Arial" w:cs="Arial"/>
+          <w:sz w:val="24"/>
+          <w:szCs w:val="24"/>
+        </w:rPr>
+        <w:lastRenderedPageBreak/>
+        <w:drawing>
+          <wp:inline distT="0" distB="0" distL="0" distR="0" wp14:anchorId="3AE7E5AA" wp14:editId="0494AE4A">
+            <wp:extent cx="5431790" cy="4803775"/>
+            <wp:effectExtent l="0" t="0" r="0" b="0"/>
+            <wp:docPr id="2" name="Imagen 2"/>
+            <wp:cNvGraphicFramePr>
+              <a:graphicFrameLocks xmlns:a="http://schemas.openxmlformats.org/drawingml/2006/main" noChangeAspect="1"/>
+            </wp:cNvGraphicFramePr>
+            <a:graphic xmlns:a="http://schemas.openxmlformats.org/drawingml/2006/main">
+              <a:graphicData uri="http://schemas.openxmlformats.org/drawingml/2006/picture">
+                <pic:pic xmlns:pic="http://schemas.openxmlformats.org/drawingml/2006/picture">
+                  <pic:nvPicPr>
+                    <pic:cNvPr id="1" name=""/>
+                    <pic:cNvPicPr/>
+                  </pic:nvPicPr>
+                  <pic:blipFill>
+                    <a:blip r:embed="rId11"/>
+                    <a:stretch>
+                      <a:fillRect/>
+                    </a:stretch>
+                  </pic:blipFill>
+                  <pic:spPr>
+                    <a:xfrm>
+                      <a:off x="0" y="0"/>
+                      <a:ext cx="5431790" cy="4803775"/>
+                    </a:xfrm>
+                    <a:prstGeom prst="rect">
+                      <a:avLst/>
+                    </a:prstGeom>
+                  </pic:spPr>
+                </pic:pic>
+              </a:graphicData>
+            </a:graphic>
+          </wp:inline>
+        </w:drawing>
+      </w:r>
+    </w:p>
+    <w:p>
+      <w:pPr>
+        <w:rPr>
+          <w:rFonts w:ascii="Arial" w:hAnsi="Arial" w:cs="Arial"/>
+          <w:sz w:val="24"/>
+          <w:szCs w:val="24"/>
+        </w:rPr>
+      </w:pPr>
+    </w:p>
+    <w:p>
+      <w:pPr>
+        <w:rPr>
+          <w:rFonts w:ascii="Arial" w:hAnsi="Arial" w:cs="Arial"/>
+          <w:sz w:val="24"/>
+          <w:szCs w:val="24"/>
+        </w:rPr>
+      </w:pPr>
+    </w:p>
+    <w:p>
+      <w:pPr>
+        <w:rPr>
+          <w:rFonts w:ascii="Arial" w:hAnsi="Arial" w:cs="Arial"/>
+          <w:b/>
+          <w:sz w:val="24"/>
+        </w:rPr>
+      </w:pPr>
+      <w:r>
+        <w:rPr>
+          <w:rFonts w:ascii="Arial" w:hAnsi="Arial" w:cs="Arial"/>
+          <w:b/>
+          <w:sz w:val="24"/>
+        </w:rPr>
+        <w:t xml:space="preserve">Fortalezas </w:t>
+      </w:r>
+    </w:p>
+    <w:p>
+      <w:pPr>
+        <w:pStyle w:val="Prrafodelista"/>
+        <w:numPr>
+          <w:ilvl w:val="0"/>
+          <w:numId w:val="15"/>
+        </w:numPr>
+        <w:rPr>
+          <w:rFonts w:ascii="Arial" w:hAnsi="Arial" w:cs="Arial"/>
+          <w:sz w:val="24"/>
+        </w:rPr>
+      </w:pPr>
+      <w:r>
+        <w:rPr>
+          <w:rFonts w:ascii="Arial" w:hAnsi="Arial" w:cs="Arial"/>
+          <w:sz w:val="24"/>
+        </w:rPr>
+        <w:t>Cuentan</w:t>
+      </w:r>
+      <w:r>
+        <w:rPr>
+          <w:rFonts w:ascii="Arial" w:hAnsi="Arial" w:cs="Arial"/>
+          <w:sz w:val="24"/>
+        </w:rPr>
+        <w:t xml:space="preserve"> </w:t>
+      </w:r>
+      <w:r>
+        <w:rPr>
+          <w:rFonts w:ascii="Arial" w:hAnsi="Arial" w:cs="Arial"/>
+          <w:sz w:val="24"/>
+        </w:rPr>
+        <w:t>con</w:t>
+      </w:r>
+      <w:r>
+        <w:rPr>
+          <w:rFonts w:ascii="Arial" w:hAnsi="Arial" w:cs="Arial"/>
+          <w:sz w:val="24"/>
+        </w:rPr>
+        <w:t xml:space="preserve"> </w:t>
+      </w:r>
+      <w:r>
+        <w:rPr>
+          <w:rFonts w:ascii="Arial" w:hAnsi="Arial" w:cs="Arial"/>
+          <w:sz w:val="24"/>
+        </w:rPr>
+        <w:t>equipo</w:t>
+      </w:r>
+      <w:r>
+        <w:rPr>
+          <w:rFonts w:ascii="Arial" w:hAnsi="Arial" w:cs="Arial"/>
+          <w:sz w:val="24"/>
+        </w:rPr>
+        <w:t xml:space="preserve"> </w:t>
+      </w:r>
+      <w:r>
+        <w:rPr>
+          <w:rFonts w:ascii="Arial" w:hAnsi="Arial" w:cs="Arial"/>
+          <w:sz w:val="24"/>
+        </w:rPr>
+        <w:t>tecnológico</w:t>
+      </w:r>
+      <w:r>
+        <w:rPr>
+          <w:rFonts w:ascii="Arial" w:hAnsi="Arial" w:cs="Arial"/>
+          <w:sz w:val="24"/>
+        </w:rPr>
+        <w:t xml:space="preserve"> </w:t>
+      </w:r>
+      <w:r>
+        <w:rPr>
+          <w:rFonts w:ascii="Arial" w:hAnsi="Arial" w:cs="Arial"/>
+          <w:sz w:val="24"/>
+        </w:rPr>
+        <w:t>para</w:t>
+      </w:r>
+      <w:r>
+        <w:rPr>
+          <w:rFonts w:ascii="Arial" w:hAnsi="Arial" w:cs="Arial"/>
+          <w:sz w:val="24"/>
+        </w:rPr>
+        <w:t xml:space="preserve"> </w:t>
+      </w:r>
+      <w:r>
+        <w:rPr>
+          <w:rFonts w:ascii="Arial" w:hAnsi="Arial" w:cs="Arial"/>
+          <w:sz w:val="24"/>
+        </w:rPr>
+        <w:t>iniciar</w:t>
+      </w:r>
+      <w:r>
+        <w:rPr>
+          <w:rFonts w:ascii="Arial" w:hAnsi="Arial" w:cs="Arial"/>
+          <w:sz w:val="24"/>
+        </w:rPr>
+        <w:t xml:space="preserve"> </w:t>
+      </w:r>
+      <w:r>
+        <w:rPr>
+          <w:rFonts w:ascii="Arial" w:hAnsi="Arial" w:cs="Arial"/>
+          <w:sz w:val="24"/>
+        </w:rPr>
+        <w:t>con</w:t>
+      </w:r>
+      <w:r>
+        <w:rPr>
+          <w:rFonts w:ascii="Arial" w:hAnsi="Arial" w:cs="Arial"/>
+          <w:sz w:val="24"/>
+        </w:rPr>
+        <w:t xml:space="preserve"> </w:t>
+      </w:r>
+      <w:r>
+        <w:rPr>
+          <w:rFonts w:ascii="Arial" w:hAnsi="Arial" w:cs="Arial"/>
+          <w:sz w:val="24"/>
+        </w:rPr>
+        <w:t>el</w:t>
+      </w:r>
+      <w:r>
+        <w:rPr>
+          <w:rFonts w:ascii="Arial" w:hAnsi="Arial" w:cs="Arial"/>
+          <w:sz w:val="24"/>
+        </w:rPr>
+        <w:t xml:space="preserve"> </w:t>
+      </w:r>
+      <w:r>
+        <w:rPr>
+          <w:rFonts w:ascii="Arial" w:hAnsi="Arial" w:cs="Arial"/>
+          <w:sz w:val="24"/>
+        </w:rPr>
+        <w:t>proyecto.</w:t>
+      </w:r>
+      <w:bookmarkStart w:id="0" w:name="_GoBack"/>
+      <w:bookmarkEnd w:id="0"/>
+    </w:p>
+    <w:p>
+      <w:pPr>
+        <w:pStyle w:val="Prrafodelista"/>
+        <w:numPr>
+          <w:ilvl w:val="0"/>
+          <w:numId w:val="15"/>
+        </w:numPr>
+        <w:rPr>
+          <w:rFonts w:ascii="Arial" w:hAnsi="Arial" w:cs="Arial"/>
+          <w:sz w:val="24"/>
+        </w:rPr>
+      </w:pPr>
+      <w:r>
+        <w:rPr>
+          <w:rFonts w:ascii="Arial" w:hAnsi="Arial" w:cs="Arial"/>
+          <w:sz w:val="24"/>
+        </w:rPr>
+        <w:t>Cuentan</w:t>
+      </w:r>
+      <w:r>
+        <w:rPr>
+          <w:rFonts w:ascii="Arial" w:hAnsi="Arial" w:cs="Arial"/>
+          <w:sz w:val="24"/>
+        </w:rPr>
+        <w:t xml:space="preserve"> </w:t>
+      </w:r>
+      <w:r>
+        <w:rPr>
+          <w:rFonts w:ascii="Arial" w:hAnsi="Arial" w:cs="Arial"/>
+          <w:sz w:val="24"/>
+        </w:rPr>
+        <w:t>con</w:t>
+      </w:r>
+      <w:r>
+        <w:rPr>
+          <w:rFonts w:ascii="Arial" w:hAnsi="Arial" w:cs="Arial"/>
+          <w:sz w:val="24"/>
+        </w:rPr>
+        <w:t xml:space="preserve"> </w:t>
+      </w:r>
+      <w:r>
+        <w:rPr>
+          <w:rFonts w:ascii="Arial" w:hAnsi="Arial" w:cs="Arial"/>
+          <w:sz w:val="24"/>
+        </w:rPr>
+        <w:t>conexión</w:t>
+      </w:r>
+      <w:r>
+        <w:rPr>
+          <w:rFonts w:ascii="Arial" w:hAnsi="Arial" w:cs="Arial"/>
+          <w:sz w:val="24"/>
+        </w:rPr>
+        <w:t xml:space="preserve"> </w:t>
+      </w:r>
+      <w:r>
+        <w:rPr>
+          <w:rFonts w:ascii="Arial" w:hAnsi="Arial" w:cs="Arial"/>
+          <w:sz w:val="24"/>
+        </w:rPr>
+        <w:t>a</w:t>
+      </w:r>
+      <w:r>
+        <w:rPr>
+          <w:rFonts w:ascii="Arial" w:hAnsi="Arial" w:cs="Arial"/>
+          <w:sz w:val="24"/>
+        </w:rPr>
+        <w:t xml:space="preserve"> </w:t>
+      </w:r>
+      <w:r>
+        <w:rPr>
+          <w:rFonts w:ascii="Arial" w:hAnsi="Arial" w:cs="Arial"/>
+          <w:sz w:val="24"/>
+        </w:rPr>
+        <w:t>internet.</w:t>
+      </w:r>
+    </w:p>
+    <w:p>
+      <w:pPr>
+        <w:pStyle w:val="Prrafodelista"/>
+        <w:numPr>
+          <w:ilvl w:val="0"/>
+          <w:numId w:val="15"/>
+        </w:numPr>
+        <w:rPr>
+          <w:rFonts w:ascii="Arial" w:hAnsi="Arial" w:cs="Arial"/>
+          <w:sz w:val="24"/>
+        </w:rPr>
+      </w:pPr>
+      <w:r>
+        <w:rPr>
+          <w:rFonts w:ascii="Arial" w:hAnsi="Arial" w:cs="Arial"/>
+          <w:sz w:val="24"/>
+        </w:rPr>
+        <w:t>C</w:t>
+      </w:r>
+      <w:r>
+        <w:rPr>
+          <w:rFonts w:ascii="Arial" w:hAnsi="Arial" w:cs="Arial"/>
+          <w:sz w:val="24"/>
+        </w:rPr>
+        <w:t>uenta</w:t>
+      </w:r>
+      <w:r>
+        <w:rPr>
+          <w:rFonts w:ascii="Arial" w:hAnsi="Arial" w:cs="Arial"/>
+          <w:sz w:val="24"/>
+        </w:rPr>
+        <w:t xml:space="preserve"> </w:t>
+      </w:r>
+      <w:r>
+        <w:rPr>
+          <w:rFonts w:ascii="Arial" w:hAnsi="Arial" w:cs="Arial"/>
+          <w:sz w:val="24"/>
+        </w:rPr>
+        <w:t>con</w:t>
+      </w:r>
+      <w:r>
+        <w:rPr>
+          <w:rFonts w:ascii="Arial" w:hAnsi="Arial" w:cs="Arial"/>
+          <w:sz w:val="24"/>
+        </w:rPr>
+        <w:t xml:space="preserve"> </w:t>
+      </w:r>
+      <w:r>
+        <w:rPr>
+          <w:rFonts w:ascii="Arial" w:hAnsi="Arial" w:cs="Arial"/>
+          <w:sz w:val="24"/>
+        </w:rPr>
+        <w:t>instalaciones</w:t>
+      </w:r>
+      <w:r>
+        <w:rPr>
+          <w:rFonts w:ascii="Arial" w:hAnsi="Arial" w:cs="Arial"/>
+          <w:sz w:val="24"/>
+        </w:rPr>
+        <w:t xml:space="preserve"> </w:t>
+      </w:r>
+      <w:r>
+        <w:rPr>
+          <w:rFonts w:ascii="Arial" w:hAnsi="Arial" w:cs="Arial"/>
+          <w:sz w:val="24"/>
+        </w:rPr>
+        <w:t>aptas</w:t>
+      </w:r>
+      <w:r>
+        <w:rPr>
+          <w:rFonts w:ascii="Arial" w:hAnsi="Arial" w:cs="Arial"/>
+          <w:sz w:val="24"/>
+        </w:rPr>
+        <w:t xml:space="preserve"> </w:t>
+      </w:r>
+      <w:r>
+        <w:rPr>
+          <w:rFonts w:ascii="Arial" w:hAnsi="Arial" w:cs="Arial"/>
+          <w:sz w:val="24"/>
+        </w:rPr>
+        <w:t>en</w:t>
+      </w:r>
+      <w:r>
+        <w:rPr>
+          <w:rFonts w:ascii="Arial" w:hAnsi="Arial" w:cs="Arial"/>
+          <w:sz w:val="24"/>
+        </w:rPr>
+        <w:t xml:space="preserve"> </w:t>
+      </w:r>
+      <w:r>
+        <w:rPr>
+          <w:rFonts w:ascii="Arial" w:hAnsi="Arial" w:cs="Arial"/>
+          <w:sz w:val="24"/>
+        </w:rPr>
+        <w:t>el</w:t>
+      </w:r>
+      <w:r>
+        <w:rPr>
+          <w:rFonts w:ascii="Arial" w:hAnsi="Arial" w:cs="Arial"/>
+          <w:sz w:val="24"/>
+        </w:rPr>
+        <w:t xml:space="preserve"> </w:t>
+      </w:r>
+      <w:r>
+        <w:rPr>
+          <w:rFonts w:ascii="Arial" w:hAnsi="Arial" w:cs="Arial"/>
+          <w:sz w:val="24"/>
+        </w:rPr>
+        <w:t>liceo.</w:t>
+      </w:r>
+    </w:p>
+    <w:p>
+      <w:pPr>
+        <w:pStyle w:val="Prrafodelista"/>
+        <w:numPr>
+          <w:ilvl w:val="0"/>
+          <w:numId w:val="15"/>
+        </w:numPr>
+        <w:rPr>
+          <w:rFonts w:ascii="Arial" w:hAnsi="Arial" w:cs="Arial"/>
+          <w:sz w:val="24"/>
+        </w:rPr>
+      </w:pPr>
+      <w:r>
+        <w:rPr>
+          <w:rFonts w:ascii="Arial" w:hAnsi="Arial" w:cs="Arial"/>
+          <w:sz w:val="24"/>
+        </w:rPr>
+        <w:t>Interés</w:t>
+      </w:r>
+      <w:r>
+        <w:rPr>
+          <w:rFonts w:ascii="Arial" w:hAnsi="Arial" w:cs="Arial"/>
+          <w:sz w:val="24"/>
+        </w:rPr>
+        <w:t xml:space="preserve"> </w:t>
+      </w:r>
+      <w:r>
+        <w:rPr>
+          <w:rFonts w:ascii="Arial" w:hAnsi="Arial" w:cs="Arial"/>
+          <w:sz w:val="24"/>
+        </w:rPr>
+        <w:t>de</w:t>
+      </w:r>
+      <w:r>
+        <w:rPr>
+          <w:rFonts w:ascii="Arial" w:hAnsi="Arial" w:cs="Arial"/>
+          <w:sz w:val="24"/>
+        </w:rPr>
+        <w:t xml:space="preserve"> </w:t>
+      </w:r>
+      <w:r>
+        <w:rPr>
+          <w:rFonts w:ascii="Arial" w:hAnsi="Arial" w:cs="Arial"/>
+          <w:sz w:val="24"/>
+        </w:rPr>
+        <w:t>parte</w:t>
+      </w:r>
+      <w:r>
+        <w:rPr>
+          <w:rFonts w:ascii="Arial" w:hAnsi="Arial" w:cs="Arial"/>
+          <w:sz w:val="24"/>
+        </w:rPr>
+        <w:t xml:space="preserve"> </w:t>
+      </w:r>
+      <w:r>
+        <w:rPr>
+          <w:rFonts w:ascii="Arial" w:hAnsi="Arial" w:cs="Arial"/>
+          <w:sz w:val="24"/>
+        </w:rPr>
+        <w:t>del</w:t>
+      </w:r>
+      <w:r>
+        <w:rPr>
+          <w:rFonts w:ascii="Arial" w:hAnsi="Arial" w:cs="Arial"/>
+          <w:sz w:val="24"/>
+        </w:rPr>
+        <w:t xml:space="preserve"> </w:t>
+      </w:r>
+      <w:r>
+        <w:rPr>
+          <w:rFonts w:ascii="Arial" w:hAnsi="Arial" w:cs="Arial"/>
+          <w:sz w:val="24"/>
+        </w:rPr>
+        <w:t>personal</w:t>
+      </w:r>
+      <w:r>
+        <w:rPr>
+          <w:rFonts w:ascii="Arial" w:hAnsi="Arial" w:cs="Arial"/>
+          <w:sz w:val="24"/>
+        </w:rPr>
+        <w:t xml:space="preserve"> </w:t>
+      </w:r>
+      <w:r>
+        <w:rPr>
+          <w:rFonts w:ascii="Arial" w:hAnsi="Arial" w:cs="Arial"/>
+          <w:sz w:val="24"/>
+        </w:rPr>
+        <w:t>para</w:t>
+      </w:r>
+      <w:r>
+        <w:rPr>
+          <w:rFonts w:ascii="Arial" w:hAnsi="Arial" w:cs="Arial"/>
+          <w:sz w:val="24"/>
+        </w:rPr>
+        <w:t xml:space="preserve"> </w:t>
+      </w:r>
+      <w:r>
+        <w:rPr>
+          <w:rFonts w:ascii="Arial" w:hAnsi="Arial" w:cs="Arial"/>
+          <w:sz w:val="24"/>
+        </w:rPr>
+        <w:t>avanzar</w:t>
+      </w:r>
+      <w:r>
+        <w:rPr>
+          <w:rFonts w:ascii="Arial" w:hAnsi="Arial" w:cs="Arial"/>
+          <w:sz w:val="24"/>
+        </w:rPr>
+        <w:t xml:space="preserve"> </w:t>
+      </w:r>
+      <w:r>
+        <w:rPr>
+          <w:rFonts w:ascii="Arial" w:hAnsi="Arial" w:cs="Arial"/>
+          <w:sz w:val="24"/>
+        </w:rPr>
+        <w:t>con</w:t>
+      </w:r>
+      <w:r>
+        <w:rPr>
+          <w:rFonts w:ascii="Arial" w:hAnsi="Arial" w:cs="Arial"/>
+          <w:sz w:val="24"/>
+        </w:rPr>
+        <w:t xml:space="preserve"> </w:t>
+      </w:r>
+      <w:r>
+        <w:rPr>
+          <w:rFonts w:ascii="Arial" w:hAnsi="Arial" w:cs="Arial"/>
+          <w:sz w:val="24"/>
+        </w:rPr>
+        <w:t>el</w:t>
+      </w:r>
+      <w:r>
+        <w:rPr>
+          <w:rFonts w:ascii="Arial" w:hAnsi="Arial" w:cs="Arial"/>
+          <w:sz w:val="24"/>
+        </w:rPr>
+        <w:t xml:space="preserve"> proyecto.</w:t>
+      </w:r>
+    </w:p>
+    <w:p>
+      <w:pPr>
+        <w:pStyle w:val="Prrafodelista"/>
+        <w:numPr>
+          <w:ilvl w:val="0"/>
+          <w:numId w:val="15"/>
+        </w:numPr>
+        <w:rPr>
+          <w:rFonts w:ascii="Arial" w:hAnsi="Arial" w:cs="Arial"/>
+          <w:sz w:val="24"/>
+        </w:rPr>
+      </w:pPr>
+      <w:r>
+        <w:rPr>
+          <w:rFonts w:ascii="Arial" w:hAnsi="Arial" w:cs="Arial"/>
+          <w:sz w:val="24"/>
+        </w:rPr>
+        <w:t>E</w:t>
+      </w:r>
+      <w:r>
+        <w:rPr>
+          <w:rFonts w:ascii="Arial" w:hAnsi="Arial" w:cs="Arial"/>
+          <w:sz w:val="24"/>
+        </w:rPr>
+        <w:t>xiste</w:t>
+      </w:r>
+      <w:r>
+        <w:rPr>
+          <w:rFonts w:ascii="Arial" w:hAnsi="Arial" w:cs="Arial"/>
+          <w:sz w:val="24"/>
+        </w:rPr>
+        <w:t xml:space="preserve"> </w:t>
+      </w:r>
+      <w:r>
+        <w:rPr>
+          <w:rFonts w:ascii="Arial" w:hAnsi="Arial" w:cs="Arial"/>
+          <w:sz w:val="24"/>
+        </w:rPr>
+        <w:t>una</w:t>
+      </w:r>
+      <w:r>
+        <w:rPr>
+          <w:rFonts w:ascii="Arial" w:hAnsi="Arial" w:cs="Arial"/>
+          <w:sz w:val="24"/>
+        </w:rPr>
+        <w:t xml:space="preserve"> </w:t>
+      </w:r>
+      <w:r>
+        <w:rPr>
+          <w:rFonts w:ascii="Arial" w:hAnsi="Arial" w:cs="Arial"/>
+          <w:sz w:val="24"/>
+        </w:rPr>
+        <w:t>organización</w:t>
+      </w:r>
+      <w:r>
+        <w:rPr>
+          <w:rFonts w:ascii="Arial" w:hAnsi="Arial" w:cs="Arial"/>
+          <w:sz w:val="24"/>
+        </w:rPr>
+        <w:t xml:space="preserve"> </w:t>
+      </w:r>
+      <w:r>
+        <w:rPr>
+          <w:rFonts w:ascii="Arial" w:hAnsi="Arial" w:cs="Arial"/>
+          <w:sz w:val="24"/>
+        </w:rPr>
+        <w:t>estudiantil</w:t>
+      </w:r>
+      <w:r>
+        <w:rPr>
+          <w:rFonts w:ascii="Arial" w:hAnsi="Arial" w:cs="Arial"/>
+          <w:sz w:val="24"/>
+        </w:rPr>
+        <w:t xml:space="preserve"> </w:t>
+      </w:r>
+      <w:r>
+        <w:rPr>
+          <w:rFonts w:ascii="Arial" w:hAnsi="Arial" w:cs="Arial"/>
+          <w:sz w:val="24"/>
+        </w:rPr>
+        <w:t>dentro</w:t>
+      </w:r>
+      <w:r>
+        <w:rPr>
+          <w:rFonts w:ascii="Arial" w:hAnsi="Arial" w:cs="Arial"/>
+          <w:sz w:val="24"/>
+        </w:rPr>
+        <w:t xml:space="preserve"> </w:t>
+      </w:r>
+      <w:r>
+        <w:rPr>
+          <w:rFonts w:ascii="Arial" w:hAnsi="Arial" w:cs="Arial"/>
+          <w:sz w:val="24"/>
+        </w:rPr>
+        <w:t>del</w:t>
+      </w:r>
+      <w:r>
+        <w:rPr>
+          <w:rFonts w:ascii="Arial" w:hAnsi="Arial" w:cs="Arial"/>
+          <w:sz w:val="24"/>
+        </w:rPr>
+        <w:t xml:space="preserve"> colegio.</w:t>
+      </w:r>
+    </w:p>
+    <w:p>
+      <w:pPr>
+        <w:rPr>
+          <w:rFonts w:ascii="Arial" w:hAnsi="Arial" w:cs="Arial"/>
+          <w:b/>
+          <w:sz w:val="24"/>
+        </w:rPr>
+      </w:pPr>
+      <w:r>
+        <w:rPr>
+          <w:rFonts w:ascii="Arial" w:hAnsi="Arial" w:cs="Arial"/>
+          <w:b/>
+          <w:sz w:val="24"/>
+        </w:rPr>
+        <w:t xml:space="preserve">Oportunidades </w:t>
+      </w:r>
+    </w:p>
+    <w:p>
+      <w:pPr>
+        <w:pStyle w:val="Prrafodelista"/>
+        <w:numPr>
+          <w:ilvl w:val="0"/>
+          <w:numId w:val="14"/>
+        </w:numPr>
+        <w:rPr>
+          <w:rFonts w:ascii="Arial" w:hAnsi="Arial" w:cs="Arial"/>
+          <w:sz w:val="24"/>
+        </w:rPr>
+      </w:pPr>
+      <w:r>
+        <w:rPr>
+          <w:rFonts w:ascii="Arial" w:hAnsi="Arial" w:cs="Arial"/>
+          <w:sz w:val="24"/>
+        </w:rPr>
+        <w:t>C</w:t>
+      </w:r>
+      <w:r>
+        <w:rPr>
+          <w:rFonts w:ascii="Arial" w:hAnsi="Arial" w:cs="Arial"/>
+          <w:sz w:val="24"/>
+        </w:rPr>
+        <w:t>uenta</w:t>
+      </w:r>
+      <w:r>
+        <w:rPr>
+          <w:rFonts w:ascii="Arial" w:hAnsi="Arial" w:cs="Arial"/>
+          <w:sz w:val="24"/>
+        </w:rPr>
+        <w:t xml:space="preserve"> </w:t>
+      </w:r>
+      <w:r>
+        <w:rPr>
+          <w:rFonts w:ascii="Arial" w:hAnsi="Arial" w:cs="Arial"/>
+          <w:sz w:val="24"/>
+        </w:rPr>
+        <w:t>en</w:t>
+      </w:r>
+      <w:r>
+        <w:rPr>
+          <w:rFonts w:ascii="Arial" w:hAnsi="Arial" w:cs="Arial"/>
+          <w:sz w:val="24"/>
+        </w:rPr>
+        <w:t xml:space="preserve"> </w:t>
+      </w:r>
+      <w:r>
+        <w:rPr>
+          <w:rFonts w:ascii="Arial" w:hAnsi="Arial" w:cs="Arial"/>
+          <w:sz w:val="24"/>
+        </w:rPr>
+        <w:t>la cercanía</w:t>
+      </w:r>
+      <w:r>
+        <w:rPr>
+          <w:rFonts w:ascii="Arial" w:hAnsi="Arial" w:cs="Arial"/>
+          <w:sz w:val="24"/>
+        </w:rPr>
+        <w:t xml:space="preserve"> </w:t>
+      </w:r>
+      <w:r>
+        <w:rPr>
+          <w:rFonts w:ascii="Arial" w:hAnsi="Arial" w:cs="Arial"/>
+          <w:sz w:val="24"/>
+        </w:rPr>
+        <w:t>con</w:t>
+      </w:r>
+      <w:r>
+        <w:rPr>
+          <w:rFonts w:ascii="Arial" w:hAnsi="Arial" w:cs="Arial"/>
+          <w:sz w:val="24"/>
+        </w:rPr>
+        <w:t xml:space="preserve"> </w:t>
+      </w:r>
+      <w:r>
+        <w:rPr>
+          <w:rFonts w:ascii="Arial" w:hAnsi="Arial" w:cs="Arial"/>
+          <w:sz w:val="24"/>
+        </w:rPr>
+        <w:t>conexiones</w:t>
+      </w:r>
+      <w:r>
+        <w:rPr>
+          <w:rFonts w:ascii="Arial" w:hAnsi="Arial" w:cs="Arial"/>
+          <w:sz w:val="24"/>
+        </w:rPr>
+        <w:t xml:space="preserve"> </w:t>
+      </w:r>
+      <w:r>
+        <w:rPr>
+          <w:rFonts w:ascii="Arial" w:hAnsi="Arial" w:cs="Arial"/>
+          <w:sz w:val="24"/>
+        </w:rPr>
+        <w:t>a</w:t>
+      </w:r>
+      <w:r>
+        <w:rPr>
+          <w:rFonts w:ascii="Arial" w:hAnsi="Arial" w:cs="Arial"/>
+          <w:sz w:val="24"/>
+        </w:rPr>
+        <w:t xml:space="preserve"> </w:t>
+      </w:r>
+      <w:r>
+        <w:rPr>
+          <w:rFonts w:ascii="Arial" w:hAnsi="Arial" w:cs="Arial"/>
+          <w:sz w:val="24"/>
+        </w:rPr>
+        <w:t>WIFI</w:t>
+      </w:r>
+      <w:r>
+        <w:rPr>
+          <w:rFonts w:ascii="Arial" w:hAnsi="Arial" w:cs="Arial"/>
+          <w:sz w:val="24"/>
+        </w:rPr>
+        <w:t xml:space="preserve"> libre.</w:t>
+      </w:r>
+    </w:p>
+    <w:p>
+      <w:pPr>
+        <w:pStyle w:val="Prrafodelista"/>
+        <w:numPr>
+          <w:ilvl w:val="0"/>
+          <w:numId w:val="14"/>
+        </w:numPr>
+        <w:rPr>
+          <w:rFonts w:ascii="Arial" w:hAnsi="Arial" w:cs="Arial"/>
+          <w:sz w:val="24"/>
+        </w:rPr>
+      </w:pPr>
+      <w:r>
+        <w:rPr>
+          <w:rFonts w:ascii="Arial" w:hAnsi="Arial" w:cs="Arial"/>
+          <w:sz w:val="24"/>
+        </w:rPr>
+        <w:t>P</w:t>
+      </w:r>
+      <w:r>
+        <w:rPr>
+          <w:rFonts w:ascii="Arial" w:hAnsi="Arial" w:cs="Arial"/>
+          <w:sz w:val="24"/>
+        </w:rPr>
+        <w:t>resencia</w:t>
+      </w:r>
+      <w:r>
+        <w:rPr>
+          <w:rFonts w:ascii="Arial" w:hAnsi="Arial" w:cs="Arial"/>
+          <w:sz w:val="24"/>
+        </w:rPr>
+        <w:t xml:space="preserve"> del </w:t>
+      </w:r>
+      <w:r>
+        <w:rPr>
+          <w:rFonts w:ascii="Arial" w:hAnsi="Arial" w:cs="Arial"/>
+          <w:sz w:val="24"/>
+        </w:rPr>
+        <w:t>equipo</w:t>
+      </w:r>
+      <w:r>
+        <w:rPr>
+          <w:rFonts w:ascii="Arial" w:hAnsi="Arial" w:cs="Arial"/>
+          <w:sz w:val="24"/>
+        </w:rPr>
+        <w:t xml:space="preserve"> </w:t>
+      </w:r>
+      <w:r>
+        <w:rPr>
+          <w:rFonts w:ascii="Arial" w:hAnsi="Arial" w:cs="Arial"/>
+          <w:sz w:val="24"/>
+        </w:rPr>
+        <w:t>de</w:t>
+      </w:r>
+      <w:r>
+        <w:rPr>
+          <w:rFonts w:ascii="Arial" w:hAnsi="Arial" w:cs="Arial"/>
+          <w:sz w:val="24"/>
+        </w:rPr>
+        <w:t xml:space="preserve"> </w:t>
+      </w:r>
+      <w:r>
+        <w:rPr>
+          <w:rFonts w:ascii="Arial" w:hAnsi="Arial" w:cs="Arial"/>
+          <w:sz w:val="24"/>
+        </w:rPr>
+        <w:t>la</w:t>
+      </w:r>
+      <w:r>
+        <w:rPr>
+          <w:rFonts w:ascii="Arial" w:hAnsi="Arial" w:cs="Arial"/>
+          <w:sz w:val="24"/>
+        </w:rPr>
+        <w:t xml:space="preserve"> </w:t>
+      </w:r>
+      <w:r>
+        <w:rPr>
+          <w:rFonts w:ascii="Arial" w:hAnsi="Arial" w:cs="Arial"/>
+          <w:sz w:val="24"/>
+        </w:rPr>
+        <w:t>alcaldía</w:t>
+      </w:r>
+      <w:r>
+        <w:rPr>
+          <w:rFonts w:ascii="Arial" w:hAnsi="Arial" w:cs="Arial"/>
+          <w:sz w:val="24"/>
+        </w:rPr>
+        <w:t xml:space="preserve"> </w:t>
+      </w:r>
+      <w:r>
+        <w:rPr>
+          <w:rFonts w:ascii="Arial" w:hAnsi="Arial" w:cs="Arial"/>
+          <w:sz w:val="24"/>
+        </w:rPr>
+        <w:t>en</w:t>
+      </w:r>
+      <w:r>
+        <w:rPr>
+          <w:rFonts w:ascii="Arial" w:hAnsi="Arial" w:cs="Arial"/>
+          <w:sz w:val="24"/>
+        </w:rPr>
+        <w:t xml:space="preserve"> </w:t>
+      </w:r>
+      <w:r>
+        <w:rPr>
+          <w:rFonts w:ascii="Arial" w:hAnsi="Arial" w:cs="Arial"/>
+          <w:sz w:val="24"/>
+        </w:rPr>
+        <w:t>la</w:t>
+      </w:r>
+      <w:r>
+        <w:rPr>
+          <w:rFonts w:ascii="Arial" w:hAnsi="Arial" w:cs="Arial"/>
+          <w:sz w:val="24"/>
+        </w:rPr>
+        <w:t xml:space="preserve"> </w:t>
+      </w:r>
+      <w:r>
+        <w:rPr>
+          <w:rFonts w:ascii="Arial" w:hAnsi="Arial" w:cs="Arial"/>
+          <w:sz w:val="24"/>
+        </w:rPr>
+        <w:t>institución.</w:t>
+      </w:r>
+    </w:p>
+    <w:p>
+      <w:pPr>
+        <w:pStyle w:val="Prrafodelista"/>
+        <w:numPr>
+          <w:ilvl w:val="0"/>
+          <w:numId w:val="14"/>
+        </w:numPr>
+        <w:rPr>
+          <w:rFonts w:ascii="Arial" w:hAnsi="Arial" w:cs="Arial"/>
+          <w:sz w:val="24"/>
+        </w:rPr>
+      </w:pPr>
+      <w:r>
+        <w:rPr>
+          <w:rFonts w:ascii="Arial" w:hAnsi="Arial" w:cs="Arial"/>
+          <w:sz w:val="24"/>
+        </w:rPr>
+        <w:lastRenderedPageBreak/>
+        <w:t>C</w:t>
+      </w:r>
+      <w:r>
+        <w:rPr>
+          <w:rFonts w:ascii="Arial" w:hAnsi="Arial" w:cs="Arial"/>
+          <w:sz w:val="24"/>
+        </w:rPr>
+        <w:t>uenta</w:t>
+      </w:r>
+      <w:r>
+        <w:rPr>
+          <w:rFonts w:ascii="Arial" w:hAnsi="Arial" w:cs="Arial"/>
+          <w:sz w:val="24"/>
+        </w:rPr>
+        <w:t xml:space="preserve"> </w:t>
+      </w:r>
+      <w:r>
+        <w:rPr>
+          <w:rFonts w:ascii="Arial" w:hAnsi="Arial" w:cs="Arial"/>
+          <w:sz w:val="24"/>
+        </w:rPr>
+        <w:t>con</w:t>
+      </w:r>
+      <w:r>
+        <w:rPr>
+          <w:rFonts w:ascii="Arial" w:hAnsi="Arial" w:cs="Arial"/>
+          <w:sz w:val="24"/>
+        </w:rPr>
+        <w:t xml:space="preserve"> </w:t>
+      </w:r>
+      <w:r>
+        <w:rPr>
+          <w:rFonts w:ascii="Arial" w:hAnsi="Arial" w:cs="Arial"/>
+          <w:sz w:val="24"/>
+        </w:rPr>
+        <w:t>emisora</w:t>
+      </w:r>
+      <w:r>
+        <w:rPr>
+          <w:rFonts w:ascii="Arial" w:hAnsi="Arial" w:cs="Arial"/>
+          <w:sz w:val="24"/>
+        </w:rPr>
+        <w:t xml:space="preserve"> </w:t>
+      </w:r>
+      <w:r>
+        <w:rPr>
+          <w:rFonts w:ascii="Arial" w:hAnsi="Arial" w:cs="Arial"/>
+          <w:sz w:val="24"/>
+        </w:rPr>
+        <w:t>comunitaria</w:t>
+      </w:r>
+      <w:r>
+        <w:rPr>
+          <w:rFonts w:ascii="Arial" w:hAnsi="Arial" w:cs="Arial"/>
+          <w:sz w:val="24"/>
+        </w:rPr>
+        <w:t xml:space="preserve"> </w:t>
+      </w:r>
+      <w:r>
+        <w:rPr>
+          <w:rFonts w:ascii="Arial" w:hAnsi="Arial" w:cs="Arial"/>
+          <w:sz w:val="24"/>
+        </w:rPr>
+        <w:t>en</w:t>
+      </w:r>
+      <w:r>
+        <w:rPr>
+          <w:rFonts w:ascii="Arial" w:hAnsi="Arial" w:cs="Arial"/>
+          <w:sz w:val="24"/>
+        </w:rPr>
+        <w:t xml:space="preserve"> </w:t>
+      </w:r>
+      <w:r>
+        <w:rPr>
+          <w:rFonts w:ascii="Arial" w:hAnsi="Arial" w:cs="Arial"/>
+          <w:sz w:val="24"/>
+        </w:rPr>
+        <w:t>las</w:t>
+      </w:r>
+      <w:r>
+        <w:rPr>
+          <w:rFonts w:ascii="Arial" w:hAnsi="Arial" w:cs="Arial"/>
+          <w:sz w:val="24"/>
+        </w:rPr>
+        <w:t xml:space="preserve"> </w:t>
+      </w:r>
+      <w:r>
+        <w:rPr>
+          <w:rFonts w:ascii="Arial" w:hAnsi="Arial" w:cs="Arial"/>
+          <w:sz w:val="24"/>
+        </w:rPr>
+        <w:t>cercanías.</w:t>
+      </w:r>
+    </w:p>
+    <w:p>
+      <w:pPr>
+        <w:pStyle w:val="Prrafodelista"/>
+        <w:numPr>
+          <w:ilvl w:val="0"/>
+          <w:numId w:val="14"/>
+        </w:numPr>
+        <w:rPr>
+          <w:rFonts w:ascii="Arial" w:hAnsi="Arial" w:cs="Arial"/>
+          <w:sz w:val="24"/>
+        </w:rPr>
+      </w:pPr>
+      <w:r>
+        <w:rPr>
+          <w:rFonts w:ascii="Arial" w:hAnsi="Arial" w:cs="Arial"/>
+          <w:sz w:val="24"/>
+        </w:rPr>
+        <w:t>P</w:t>
+      </w:r>
+      <w:r>
+        <w:rPr>
+          <w:rFonts w:ascii="Arial" w:hAnsi="Arial" w:cs="Arial"/>
+          <w:sz w:val="24"/>
+        </w:rPr>
+        <w:t>osible</w:t>
+      </w:r>
+      <w:r>
+        <w:rPr>
+          <w:rFonts w:ascii="Arial" w:hAnsi="Arial" w:cs="Arial"/>
+          <w:sz w:val="24"/>
+        </w:rPr>
+        <w:t xml:space="preserve"> </w:t>
+      </w:r>
+      <w:r>
+        <w:rPr>
+          <w:rFonts w:ascii="Arial" w:hAnsi="Arial" w:cs="Arial"/>
+          <w:sz w:val="24"/>
+        </w:rPr>
+        <w:t>donación</w:t>
+      </w:r>
+      <w:r>
+        <w:rPr>
+          <w:rFonts w:ascii="Arial" w:hAnsi="Arial" w:cs="Arial"/>
+          <w:sz w:val="24"/>
+        </w:rPr>
+        <w:t xml:space="preserve"> </w:t>
+      </w:r>
+      <w:r>
+        <w:rPr>
+          <w:rFonts w:ascii="Arial" w:hAnsi="Arial" w:cs="Arial"/>
+          <w:sz w:val="24"/>
+        </w:rPr>
+        <w:t>de</w:t>
+      </w:r>
+      <w:r>
+        <w:rPr>
+          <w:rFonts w:ascii="Arial" w:hAnsi="Arial" w:cs="Arial"/>
+          <w:sz w:val="24"/>
+        </w:rPr>
+        <w:t xml:space="preserve"> </w:t>
+      </w:r>
+      <w:r>
+        <w:rPr>
+          <w:rFonts w:ascii="Arial" w:hAnsi="Arial" w:cs="Arial"/>
+          <w:sz w:val="24"/>
+        </w:rPr>
+        <w:t>equipos</w:t>
+      </w:r>
+      <w:r>
+        <w:rPr>
+          <w:rFonts w:ascii="Arial" w:hAnsi="Arial" w:cs="Arial"/>
+          <w:sz w:val="24"/>
+        </w:rPr>
+        <w:t xml:space="preserve"> </w:t>
+      </w:r>
+      <w:r>
+        <w:rPr>
+          <w:rFonts w:ascii="Arial" w:hAnsi="Arial" w:cs="Arial"/>
+          <w:sz w:val="24"/>
+        </w:rPr>
+        <w:t>por</w:t>
+      </w:r>
+      <w:r>
+        <w:rPr>
+          <w:rFonts w:ascii="Arial" w:hAnsi="Arial" w:cs="Arial"/>
+          <w:sz w:val="24"/>
+        </w:rPr>
+        <w:t xml:space="preserve"> </w:t>
+      </w:r>
+      <w:r>
+        <w:rPr>
+          <w:rFonts w:ascii="Arial" w:hAnsi="Arial" w:cs="Arial"/>
+          <w:sz w:val="24"/>
+        </w:rPr>
+        <w:t>parte</w:t>
+      </w:r>
+      <w:r>
+        <w:rPr>
+          <w:rFonts w:ascii="Arial" w:hAnsi="Arial" w:cs="Arial"/>
+          <w:sz w:val="24"/>
+        </w:rPr>
+        <w:t xml:space="preserve"> </w:t>
+      </w:r>
+      <w:r>
+        <w:rPr>
+          <w:rFonts w:ascii="Arial" w:hAnsi="Arial" w:cs="Arial"/>
+          <w:sz w:val="24"/>
+        </w:rPr>
+        <w:t>de</w:t>
+      </w:r>
+      <w:r>
+        <w:rPr>
+          <w:rFonts w:ascii="Arial" w:hAnsi="Arial" w:cs="Arial"/>
+          <w:sz w:val="24"/>
+        </w:rPr>
+        <w:t xml:space="preserve"> </w:t>
+      </w:r>
+      <w:r>
+        <w:rPr>
+          <w:rFonts w:ascii="Arial" w:hAnsi="Arial" w:cs="Arial"/>
+          <w:sz w:val="24"/>
+        </w:rPr>
+        <w:t>la</w:t>
+      </w:r>
+      <w:r>
+        <w:rPr>
+          <w:rFonts w:ascii="Arial" w:hAnsi="Arial" w:cs="Arial"/>
+          <w:sz w:val="24"/>
+        </w:rPr>
+        <w:t xml:space="preserve"> </w:t>
+      </w:r>
+      <w:r>
+        <w:rPr>
+          <w:rFonts w:ascii="Arial" w:hAnsi="Arial" w:cs="Arial"/>
+          <w:sz w:val="24"/>
+        </w:rPr>
+        <w:t>alcaldía.</w:t>
+      </w:r>
+    </w:p>
+    <w:p>
+      <w:pPr>
+        <w:rPr>
+          <w:rFonts w:ascii="Arial" w:hAnsi="Arial" w:cs="Arial"/>
+          <w:b/>
+          <w:sz w:val="24"/>
+        </w:rPr>
+      </w:pPr>
+      <w:r>
+        <w:rPr>
+          <w:rFonts w:ascii="Arial" w:hAnsi="Arial" w:cs="Arial"/>
+          <w:b/>
+          <w:sz w:val="24"/>
+        </w:rPr>
+        <w:t xml:space="preserve">Debilidades </w:t>
+      </w:r>
+    </w:p>
+    <w:p>
+      <w:pPr>
+        <w:pStyle w:val="Prrafodelista"/>
+        <w:numPr>
+          <w:ilvl w:val="0"/>
+          <w:numId w:val="13"/>
+        </w:numPr>
+        <w:rPr>
+          <w:rFonts w:ascii="Arial" w:hAnsi="Arial" w:cs="Arial"/>
+          <w:sz w:val="24"/>
+        </w:rPr>
+      </w:pPr>
+      <w:r>
+        <w:rPr>
+          <w:rFonts w:ascii="Arial" w:hAnsi="Arial" w:cs="Arial"/>
+          <w:sz w:val="24"/>
+        </w:rPr>
+        <w:t>C</w:t>
+      </w:r>
+      <w:r>
+        <w:rPr>
+          <w:rFonts w:ascii="Arial" w:hAnsi="Arial" w:cs="Arial"/>
+          <w:sz w:val="24"/>
+        </w:rPr>
+        <w:t>ue</w:t>
+      </w:r>
+      <w:r>
+        <w:rPr>
+          <w:rFonts w:ascii="Arial" w:hAnsi="Arial" w:cs="Arial"/>
+          <w:sz w:val="24"/>
+        </w:rPr>
+        <w:t>nta</w:t>
+      </w:r>
+      <w:r>
+        <w:rPr>
+          <w:rFonts w:ascii="Arial" w:hAnsi="Arial" w:cs="Arial"/>
+          <w:sz w:val="24"/>
+        </w:rPr>
+        <w:t xml:space="preserve"> </w:t>
+      </w:r>
+      <w:r>
+        <w:rPr>
+          <w:rFonts w:ascii="Arial" w:hAnsi="Arial" w:cs="Arial"/>
+          <w:sz w:val="24"/>
+        </w:rPr>
+        <w:t>con</w:t>
+      </w:r>
+      <w:r>
+        <w:rPr>
+          <w:rFonts w:ascii="Arial" w:hAnsi="Arial" w:cs="Arial"/>
+          <w:sz w:val="24"/>
+        </w:rPr>
+        <w:t xml:space="preserve"> </w:t>
+      </w:r>
+      <w:r>
+        <w:rPr>
+          <w:rFonts w:ascii="Arial" w:hAnsi="Arial" w:cs="Arial"/>
+          <w:sz w:val="24"/>
+        </w:rPr>
+        <w:t>pocos</w:t>
+      </w:r>
+      <w:r>
+        <w:rPr>
+          <w:rFonts w:ascii="Arial" w:hAnsi="Arial" w:cs="Arial"/>
+          <w:sz w:val="24"/>
+        </w:rPr>
+        <w:t xml:space="preserve"> </w:t>
+      </w:r>
+      <w:r>
+        <w:rPr>
+          <w:rFonts w:ascii="Arial" w:hAnsi="Arial" w:cs="Arial"/>
+          <w:sz w:val="24"/>
+        </w:rPr>
+        <w:t>equipos</w:t>
+      </w:r>
+      <w:r>
+        <w:rPr>
+          <w:rFonts w:ascii="Arial" w:hAnsi="Arial" w:cs="Arial"/>
+          <w:sz w:val="24"/>
+        </w:rPr>
+        <w:t xml:space="preserve"> tecnológicos.</w:t>
+      </w:r>
+    </w:p>
+    <w:p>
+      <w:pPr>
+        <w:pStyle w:val="Prrafodelista"/>
+        <w:numPr>
+          <w:ilvl w:val="0"/>
+          <w:numId w:val="13"/>
+        </w:numPr>
+        <w:rPr>
+          <w:rFonts w:ascii="Arial" w:hAnsi="Arial" w:cs="Arial"/>
+          <w:sz w:val="24"/>
+        </w:rPr>
+      </w:pPr>
+      <w:r>
+        <w:rPr>
+          <w:rFonts w:ascii="Arial" w:hAnsi="Arial" w:cs="Arial"/>
+          <w:sz w:val="24"/>
+        </w:rPr>
+        <w:t>P</w:t>
+      </w:r>
+      <w:r>
+        <w:rPr>
+          <w:rFonts w:ascii="Arial" w:hAnsi="Arial" w:cs="Arial"/>
+          <w:sz w:val="24"/>
+        </w:rPr>
+        <w:t>oco</w:t>
+      </w:r>
+      <w:r>
+        <w:rPr>
+          <w:rFonts w:ascii="Arial" w:hAnsi="Arial" w:cs="Arial"/>
+          <w:sz w:val="24"/>
+        </w:rPr>
+        <w:t xml:space="preserve"> </w:t>
+      </w:r>
+      <w:r>
+        <w:rPr>
+          <w:rFonts w:ascii="Arial" w:hAnsi="Arial" w:cs="Arial"/>
+          <w:sz w:val="24"/>
+        </w:rPr>
+        <w:t>conocimiento</w:t>
+      </w:r>
+      <w:r>
+        <w:rPr>
+          <w:rFonts w:ascii="Arial" w:hAnsi="Arial" w:cs="Arial"/>
+          <w:sz w:val="24"/>
+        </w:rPr>
+        <w:t xml:space="preserve"> </w:t>
+      </w:r>
+      <w:r>
+        <w:rPr>
+          <w:rFonts w:ascii="Arial" w:hAnsi="Arial" w:cs="Arial"/>
+          <w:sz w:val="24"/>
+        </w:rPr>
+        <w:t>del</w:t>
+      </w:r>
+      <w:r>
+        <w:rPr>
+          <w:rFonts w:ascii="Arial" w:hAnsi="Arial" w:cs="Arial"/>
+          <w:sz w:val="24"/>
+        </w:rPr>
+        <w:t xml:space="preserve"> </w:t>
+      </w:r>
+      <w:r>
+        <w:rPr>
+          <w:rFonts w:ascii="Arial" w:hAnsi="Arial" w:cs="Arial"/>
+          <w:sz w:val="24"/>
+        </w:rPr>
+        <w:t>personal</w:t>
+      </w:r>
+      <w:r>
+        <w:rPr>
+          <w:rFonts w:ascii="Arial" w:hAnsi="Arial" w:cs="Arial"/>
+          <w:sz w:val="24"/>
+        </w:rPr>
+        <w:t xml:space="preserve"> </w:t>
+      </w:r>
+      <w:r>
+        <w:rPr>
+          <w:rFonts w:ascii="Arial" w:hAnsi="Arial" w:cs="Arial"/>
+          <w:sz w:val="24"/>
+        </w:rPr>
+        <w:t>con</w:t>
+      </w:r>
+      <w:r>
+        <w:rPr>
+          <w:rFonts w:ascii="Arial" w:hAnsi="Arial" w:cs="Arial"/>
+          <w:sz w:val="24"/>
+        </w:rPr>
+        <w:t xml:space="preserve"> </w:t>
+      </w:r>
+      <w:r>
+        <w:rPr>
+          <w:rFonts w:ascii="Arial" w:hAnsi="Arial" w:cs="Arial"/>
+          <w:sz w:val="24"/>
+        </w:rPr>
+        <w:t>nuevas</w:t>
+      </w:r>
+      <w:r>
+        <w:rPr>
+          <w:rFonts w:ascii="Arial" w:hAnsi="Arial" w:cs="Arial"/>
+          <w:sz w:val="24"/>
+        </w:rPr>
+        <w:t xml:space="preserve"> </w:t>
+      </w:r>
+      <w:r>
+        <w:rPr>
+          <w:rFonts w:ascii="Arial" w:hAnsi="Arial" w:cs="Arial"/>
+          <w:sz w:val="24"/>
+        </w:rPr>
+        <w:t>tecnologías</w:t>
+      </w:r>
+      <w:r>
+        <w:rPr>
+          <w:rFonts w:ascii="Arial" w:hAnsi="Arial" w:cs="Arial"/>
+          <w:sz w:val="24"/>
+        </w:rPr>
+        <w:t xml:space="preserve"> </w:t>
+      </w:r>
+      <w:r>
+        <w:rPr>
+          <w:rFonts w:ascii="Arial" w:hAnsi="Arial" w:cs="Arial"/>
+          <w:sz w:val="24"/>
+        </w:rPr>
+        <w:t>o</w:t>
+      </w:r>
+      <w:r>
+        <w:rPr>
+          <w:rFonts w:ascii="Arial" w:hAnsi="Arial" w:cs="Arial"/>
+          <w:sz w:val="24"/>
+        </w:rPr>
+        <w:t xml:space="preserve"> </w:t>
+      </w:r>
+      <w:r>
+        <w:rPr>
+          <w:rFonts w:ascii="Arial" w:hAnsi="Arial" w:cs="Arial"/>
+          <w:sz w:val="24"/>
+        </w:rPr>
+        <w:t>programas</w:t>
+      </w:r>
+      <w:r>
+        <w:rPr>
+          <w:rFonts w:ascii="Arial" w:hAnsi="Arial" w:cs="Arial"/>
+          <w:sz w:val="24"/>
+        </w:rPr>
+        <w:t>.</w:t>
+      </w:r>
+    </w:p>
+    <w:p>
+      <w:pPr>
+        <w:pStyle w:val="Prrafodelista"/>
+        <w:numPr>
+          <w:ilvl w:val="0"/>
+          <w:numId w:val="13"/>
+        </w:numPr>
+        <w:rPr>
+          <w:rFonts w:ascii="Arial" w:hAnsi="Arial" w:cs="Arial"/>
+          <w:sz w:val="24"/>
+        </w:rPr>
+      </w:pPr>
+      <w:r>
+        <w:rPr>
+          <w:rFonts w:ascii="Arial" w:hAnsi="Arial" w:cs="Arial"/>
+          <w:sz w:val="24"/>
+        </w:rPr>
+        <w:t>P</w:t>
+      </w:r>
+      <w:r>
+        <w:rPr>
+          <w:rFonts w:ascii="Arial" w:hAnsi="Arial" w:cs="Arial"/>
+          <w:sz w:val="24"/>
+        </w:rPr>
+        <w:t>oco</w:t>
+      </w:r>
+      <w:r>
+        <w:rPr>
+          <w:rFonts w:ascii="Arial" w:hAnsi="Arial" w:cs="Arial"/>
+          <w:sz w:val="24"/>
+        </w:rPr>
+        <w:t xml:space="preserve"> </w:t>
+      </w:r>
+      <w:r>
+        <w:rPr>
+          <w:rFonts w:ascii="Arial" w:hAnsi="Arial" w:cs="Arial"/>
+          <w:sz w:val="24"/>
+        </w:rPr>
+        <w:t>tiempo</w:t>
+      </w:r>
+      <w:r>
+        <w:rPr>
+          <w:rFonts w:ascii="Arial" w:hAnsi="Arial" w:cs="Arial"/>
+          <w:sz w:val="24"/>
+        </w:rPr>
+        <w:t xml:space="preserve"> </w:t>
+      </w:r>
+      <w:r>
+        <w:rPr>
+          <w:rFonts w:ascii="Arial" w:hAnsi="Arial" w:cs="Arial"/>
+          <w:sz w:val="24"/>
+        </w:rPr>
+        <w:t>libre</w:t>
+      </w:r>
+      <w:r>
+        <w:rPr>
+          <w:rFonts w:ascii="Arial" w:hAnsi="Arial" w:cs="Arial"/>
+          <w:sz w:val="24"/>
+        </w:rPr>
+        <w:t xml:space="preserve"> </w:t>
+      </w:r>
+      <w:r>
+        <w:rPr>
+          <w:rFonts w:ascii="Arial" w:hAnsi="Arial" w:cs="Arial"/>
+          <w:sz w:val="24"/>
+        </w:rPr>
+        <w:t>por</w:t>
+      </w:r>
+      <w:r>
+        <w:rPr>
+          <w:rFonts w:ascii="Arial" w:hAnsi="Arial" w:cs="Arial"/>
+          <w:sz w:val="24"/>
+        </w:rPr>
+        <w:t xml:space="preserve"> </w:t>
+      </w:r>
+      <w:r>
+        <w:rPr>
+          <w:rFonts w:ascii="Arial" w:hAnsi="Arial" w:cs="Arial"/>
+          <w:sz w:val="24"/>
+        </w:rPr>
+        <w:t>parte</w:t>
+      </w:r>
+      <w:r>
+        <w:rPr>
+          <w:rFonts w:ascii="Arial" w:hAnsi="Arial" w:cs="Arial"/>
+          <w:sz w:val="24"/>
+        </w:rPr>
+        <w:t xml:space="preserve"> </w:t>
+      </w:r>
+      <w:r>
+        <w:rPr>
+          <w:rFonts w:ascii="Arial" w:hAnsi="Arial" w:cs="Arial"/>
+          <w:sz w:val="24"/>
+        </w:rPr>
+        <w:t>de</w:t>
+      </w:r>
+      <w:r>
+        <w:rPr>
+          <w:rFonts w:ascii="Arial" w:hAnsi="Arial" w:cs="Arial"/>
+          <w:sz w:val="24"/>
+        </w:rPr>
+        <w:t xml:space="preserve"> </w:t>
+      </w:r>
+      <w:r>
+        <w:rPr>
+          <w:rFonts w:ascii="Arial" w:hAnsi="Arial" w:cs="Arial"/>
+          <w:sz w:val="24"/>
+        </w:rPr>
+        <w:t>los</w:t>
+      </w:r>
+      <w:r>
+        <w:rPr>
+          <w:rFonts w:ascii="Arial" w:hAnsi="Arial" w:cs="Arial"/>
+          <w:sz w:val="24"/>
+        </w:rPr>
+        <w:t xml:space="preserve"> </w:t>
+      </w:r>
+      <w:r>
+        <w:rPr>
+          <w:rFonts w:ascii="Arial" w:hAnsi="Arial" w:cs="Arial"/>
+          <w:sz w:val="24"/>
+        </w:rPr>
+        <w:t>estudiantes.</w:t>
+      </w:r>
+    </w:p>
+    <w:p>
+      <w:pPr>
+        <w:rPr>
+          <w:rFonts w:ascii="Arial" w:hAnsi="Arial" w:cs="Arial"/>
+          <w:b/>
+          <w:sz w:val="24"/>
+        </w:rPr>
+      </w:pPr>
+      <w:r>
+        <w:rPr>
+          <w:rFonts w:ascii="Arial" w:hAnsi="Arial" w:cs="Arial"/>
+          <w:b/>
+          <w:sz w:val="24"/>
+        </w:rPr>
+        <w:t xml:space="preserve">Amenazas </w:t>
+      </w:r>
+    </w:p>
+    <w:p>
+      <w:pPr>
+        <w:pStyle w:val="Prrafodelista"/>
+        <w:numPr>
+          <w:ilvl w:val="0"/>
+          <w:numId w:val="12"/>
+        </w:numPr>
+        <w:rPr>
+          <w:rFonts w:ascii="Arial" w:hAnsi="Arial" w:cs="Arial"/>
+          <w:sz w:val="24"/>
+        </w:rPr>
+      </w:pPr>
+      <w:r>
+        <w:rPr>
+          <w:rFonts w:ascii="Arial" w:hAnsi="Arial" w:cs="Arial"/>
+          <w:sz w:val="24"/>
+        </w:rPr>
+        <w:t>G</w:t>
+      </w:r>
+      <w:r>
+        <w:rPr>
+          <w:rFonts w:ascii="Arial" w:hAnsi="Arial" w:cs="Arial"/>
+          <w:sz w:val="24"/>
+        </w:rPr>
+        <w:t>uerra</w:t>
+      </w:r>
+      <w:r>
+        <w:rPr>
+          <w:rFonts w:ascii="Arial" w:hAnsi="Arial" w:cs="Arial"/>
+          <w:sz w:val="24"/>
+        </w:rPr>
+        <w:t xml:space="preserve"> </w:t>
+      </w:r>
+      <w:r>
+        <w:rPr>
+          <w:rFonts w:ascii="Arial" w:hAnsi="Arial" w:cs="Arial"/>
+          <w:sz w:val="24"/>
+        </w:rPr>
+        <w:t>económica.</w:t>
+      </w:r>
+    </w:p>
+    <w:p>
+      <w:pPr>
+        <w:pStyle w:val="Prrafodelista"/>
+        <w:numPr>
+          <w:ilvl w:val="0"/>
+          <w:numId w:val="12"/>
+        </w:numPr>
+        <w:rPr>
+          <w:rFonts w:ascii="Arial" w:hAnsi="Arial" w:cs="Arial"/>
+          <w:sz w:val="24"/>
+        </w:rPr>
+      </w:pPr>
+      <w:r>
+        <w:rPr>
+          <w:rFonts w:ascii="Arial" w:hAnsi="Arial" w:cs="Arial"/>
+          <w:sz w:val="24"/>
+        </w:rPr>
+        <w:t>D</w:t>
+      </w:r>
+      <w:r>
+        <w:rPr>
+          <w:rFonts w:ascii="Arial" w:hAnsi="Arial" w:cs="Arial"/>
+          <w:sz w:val="24"/>
+        </w:rPr>
+        <w:t>elincuencia</w:t>
+      </w:r>
+      <w:r>
+        <w:rPr>
+          <w:rFonts w:ascii="Arial" w:hAnsi="Arial" w:cs="Arial"/>
+          <w:sz w:val="24"/>
+        </w:rPr>
+        <w:t xml:space="preserve"> </w:t>
+      </w:r>
+      <w:r>
+        <w:rPr>
+          <w:rFonts w:ascii="Arial" w:hAnsi="Arial" w:cs="Arial"/>
+          <w:sz w:val="24"/>
+        </w:rPr>
+        <w:t>en</w:t>
+      </w:r>
+      <w:r>
+        <w:rPr>
+          <w:rFonts w:ascii="Arial" w:hAnsi="Arial" w:cs="Arial"/>
+          <w:sz w:val="24"/>
+        </w:rPr>
+        <w:t xml:space="preserve"> </w:t>
+      </w:r>
+      <w:r>
+        <w:rPr>
+          <w:rFonts w:ascii="Arial" w:hAnsi="Arial" w:cs="Arial"/>
+          <w:sz w:val="24"/>
+        </w:rPr>
+        <w:t>los</w:t>
+      </w:r>
+      <w:r>
+        <w:rPr>
+          <w:rFonts w:ascii="Arial" w:hAnsi="Arial" w:cs="Arial"/>
+          <w:sz w:val="24"/>
+        </w:rPr>
+        <w:t xml:space="preserve"> </w:t>
+      </w:r>
+      <w:r>
+        <w:rPr>
+          <w:rFonts w:ascii="Arial" w:hAnsi="Arial" w:cs="Arial"/>
+          <w:sz w:val="24"/>
+        </w:rPr>
+        <w:t>alrededores.</w:t>
+      </w:r>
+    </w:p>
+    <w:p>
+      <w:pPr>
+        <w:pStyle w:val="Prrafodelista"/>
+        <w:numPr>
+          <w:ilvl w:val="0"/>
+          <w:numId w:val="12"/>
+        </w:numPr>
+        <w:rPr>
+          <w:rFonts w:ascii="Arial" w:hAnsi="Arial" w:cs="Arial"/>
+          <w:sz w:val="24"/>
+        </w:rPr>
+      </w:pPr>
+      <w:r>
+        <w:rPr>
+          <w:rFonts w:ascii="Arial" w:hAnsi="Arial" w:cs="Arial"/>
+          <w:sz w:val="24"/>
+        </w:rPr>
+        <w:t xml:space="preserve">Inseguridad </w:t>
+      </w:r>
+      <w:r>
+        <w:rPr>
+          <w:rFonts w:ascii="Arial" w:hAnsi="Arial" w:cs="Arial"/>
+          <w:sz w:val="24"/>
+        </w:rPr>
+        <w:t>en</w:t>
+      </w:r>
+      <w:r>
+        <w:rPr>
+          <w:rFonts w:ascii="Arial" w:hAnsi="Arial" w:cs="Arial"/>
+          <w:sz w:val="24"/>
+        </w:rPr>
+        <w:t xml:space="preserve"> </w:t>
+      </w:r>
+      <w:r>
+        <w:rPr>
+          <w:rFonts w:ascii="Arial" w:hAnsi="Arial" w:cs="Arial"/>
+          <w:sz w:val="24"/>
+        </w:rPr>
+        <w:t>la</w:t>
+      </w:r>
+      <w:r>
+        <w:rPr>
+          <w:rFonts w:ascii="Arial" w:hAnsi="Arial" w:cs="Arial"/>
+          <w:sz w:val="24"/>
+        </w:rPr>
+        <w:t xml:space="preserve"> </w:t>
+      </w:r>
+      <w:r>
+        <w:rPr>
+          <w:rFonts w:ascii="Arial" w:hAnsi="Arial" w:cs="Arial"/>
+          <w:sz w:val="24"/>
+        </w:rPr>
+        <w:t>zona.</w:t>
+      </w:r>
+    </w:p>
+    <w:p>
+      <w:pPr>
+        <w:pStyle w:val="Prrafodelista"/>
+        <w:numPr>
+          <w:ilvl w:val="0"/>
+          <w:numId w:val="12"/>
+        </w:numPr>
+        <w:rPr>
+          <w:rFonts w:ascii="Arial" w:hAnsi="Arial" w:cs="Arial"/>
+          <w:sz w:val="28"/>
+          <w:szCs w:val="24"/>
+        </w:rPr>
+      </w:pPr>
+      <w:r>
+        <w:rPr>
+          <w:rFonts w:ascii="Arial" w:hAnsi="Arial" w:cs="Arial"/>
+          <w:sz w:val="24"/>
+        </w:rPr>
+        <w:t>V</w:t>
+      </w:r>
+      <w:r>
+        <w:rPr>
+          <w:rFonts w:ascii="Arial" w:hAnsi="Arial" w:cs="Arial"/>
+          <w:sz w:val="24"/>
+        </w:rPr>
+        <w:t>ariaciones</w:t>
+      </w:r>
+      <w:r>
+        <w:rPr>
+          <w:rFonts w:ascii="Arial" w:hAnsi="Arial" w:cs="Arial"/>
+          <w:sz w:val="24"/>
+        </w:rPr>
+        <w:t xml:space="preserve"> </w:t>
+      </w:r>
+      <w:r>
+        <w:rPr>
+          <w:rFonts w:ascii="Arial" w:hAnsi="Arial" w:cs="Arial"/>
+          <w:sz w:val="24"/>
+        </w:rPr>
+        <w:t>del</w:t>
+      </w:r>
+      <w:r>
+        <w:rPr>
+          <w:rFonts w:ascii="Arial" w:hAnsi="Arial" w:cs="Arial"/>
+          <w:sz w:val="24"/>
+        </w:rPr>
+        <w:t xml:space="preserve"> </w:t>
+      </w:r>
+      <w:r>
+        <w:rPr>
+          <w:rFonts w:ascii="Arial" w:hAnsi="Arial" w:cs="Arial"/>
+          <w:sz w:val="24"/>
+        </w:rPr>
+        <w:t>clima</w:t>
+      </w:r>
+      <w:r>
+        <w:rPr>
+          <w:rFonts w:ascii="Arial" w:hAnsi="Arial" w:cs="Arial"/>
+          <w:sz w:val="24"/>
+        </w:rPr>
+        <w:t>.</w:t>
+      </w:r>
     </w:p>
     <w:p>
       <w:pPr>
@@ -12409,7 +14366,7 @@
         <w:b/>
         <w:noProof/>
       </w:rPr>
-      <w:t>13</w:t>
+      <w:t>15</w:t>
     </w:r>
     <w:r>
       <w:fldChar w:fldCharType="end"/>
@@ -12537,6 +14494,345 @@
     </w:lvl>
   </w:abstractNum>
   <w:abstractNum w:abstractNumId="1">
+    <w:nsid w:val="14C15D8C"/>
+    <w:multiLevelType w:val="hybridMultilevel"/>
+    <w:tmpl w:val="21FC1938"/>
+    <w:lvl w:ilvl="0" w:tplc="200A0001">
+      <w:start w:val="1"/>
+      <w:numFmt w:val="bullet"/>
+      <w:lvlText w:val=""/>
+      <w:lvlJc w:val="left"/>
+      <w:pPr>
+        <w:ind w:left="720" w:hanging="360"/>
+      </w:pPr>
+      <w:rPr>
+        <w:rFonts w:ascii="Symbol" w:hAnsi="Symbol" w:hint="default"/>
+      </w:rPr>
+    </w:lvl>
+    <w:lvl w:ilvl="1" w:tplc="200A0003" w:tentative="1">
+      <w:start w:val="1"/>
+      <w:numFmt w:val="bullet"/>
+      <w:lvlText w:val="o"/>
+      <w:lvlJc w:val="left"/>
+      <w:pPr>
+        <w:ind w:left="1440" w:hanging="360"/>
+      </w:pPr>
+      <w:rPr>
+        <w:rFonts w:ascii="Courier New" w:hAnsi="Courier New" w:cs="Courier New" w:hint="default"/>
+      </w:rPr>
+    </w:lvl>
+    <w:lvl w:ilvl="2" w:tplc="200A0005" w:tentative="1">
+      <w:start w:val="1"/>
+      <w:numFmt w:val="bullet"/>
+      <w:lvlText w:val=""/>
+      <w:lvlJc w:val="left"/>
+      <w:pPr>
+        <w:ind w:left="2160" w:hanging="360"/>
+      </w:pPr>
+      <w:rPr>
+        <w:rFonts w:ascii="Wingdings" w:hAnsi="Wingdings" w:hint="default"/>
+      </w:rPr>
+    </w:lvl>
+    <w:lvl w:ilvl="3" w:tplc="200A0001" w:tentative="1">
+      <w:start w:val="1"/>
+      <w:numFmt w:val="bullet"/>
+      <w:lvlText w:val=""/>
+      <w:lvlJc w:val="left"/>
+      <w:pPr>
+        <w:ind w:left="2880" w:hanging="360"/>
+      </w:pPr>
+      <w:rPr>
+        <w:rFonts w:ascii="Symbol" w:hAnsi="Symbol" w:hint="default"/>
+      </w:rPr>
+    </w:lvl>
+    <w:lvl w:ilvl="4" w:tplc="200A0003" w:tentative="1">
+      <w:start w:val="1"/>
+      <w:numFmt w:val="bullet"/>
+      <w:lvlText w:val="o"/>
+      <w:lvlJc w:val="left"/>
+      <w:pPr>
+        <w:ind w:left="3600" w:hanging="360"/>
+      </w:pPr>
+      <w:rPr>
+        <w:rFonts w:ascii="Courier New" w:hAnsi="Courier New" w:cs="Courier New" w:hint="default"/>
+      </w:rPr>
+    </w:lvl>
+    <w:lvl w:ilvl="5" w:tplc="200A0005" w:tentative="1">
+      <w:start w:val="1"/>
+      <w:numFmt w:val="bullet"/>
+      <w:lvlText w:val=""/>
+      <w:lvlJc w:val="left"/>
+      <w:pPr>
+        <w:ind w:left="4320" w:hanging="360"/>
+      </w:pPr>
+      <w:rPr>
+        <w:rFonts w:ascii="Wingdings" w:hAnsi="Wingdings" w:hint="default"/>
+      </w:rPr>
+    </w:lvl>
+    <w:lvl w:ilvl="6" w:tplc="200A0001" w:tentative="1">
+      <w:start w:val="1"/>
+      <w:numFmt w:val="bullet"/>
+      <w:lvlText w:val=""/>
+      <w:lvlJc w:val="left"/>
+      <w:pPr>
+        <w:ind w:left="5040" w:hanging="360"/>
+      </w:pPr>
+      <w:rPr>
+        <w:rFonts w:ascii="Symbol" w:hAnsi="Symbol" w:hint="default"/>
+      </w:rPr>
+    </w:lvl>
+    <w:lvl w:ilvl="7" w:tplc="200A0003" w:tentative="1">
+      <w:start w:val="1"/>
+      <w:numFmt w:val="bullet"/>
+      <w:lvlText w:val="o"/>
+      <w:lvlJc w:val="left"/>
+      <w:pPr>
+        <w:ind w:left="5760" w:hanging="360"/>
+      </w:pPr>
+      <w:rPr>
+        <w:rFonts w:ascii="Courier New" w:hAnsi="Courier New" w:cs="Courier New" w:hint="default"/>
+      </w:rPr>
+    </w:lvl>
+    <w:lvl w:ilvl="8" w:tplc="200A0005" w:tentative="1">
+      <w:start w:val="1"/>
+      <w:numFmt w:val="bullet"/>
+      <w:lvlText w:val=""/>
+      <w:lvlJc w:val="left"/>
+      <w:pPr>
+        <w:ind w:left="6480" w:hanging="360"/>
+      </w:pPr>
+      <w:rPr>
+        <w:rFonts w:ascii="Wingdings" w:hAnsi="Wingdings" w:hint="default"/>
+      </w:rPr>
+    </w:lvl>
+  </w:abstractNum>
+  <w:abstractNum w:abstractNumId="2">
+    <w:nsid w:val="21061697"/>
+    <w:multiLevelType w:val="hybridMultilevel"/>
+    <w:tmpl w:val="C85AB358"/>
+    <w:lvl w:ilvl="0" w:tplc="200A0001">
+      <w:start w:val="1"/>
+      <w:numFmt w:val="bullet"/>
+      <w:lvlText w:val=""/>
+      <w:lvlJc w:val="left"/>
+      <w:pPr>
+        <w:ind w:left="720" w:hanging="360"/>
+      </w:pPr>
+      <w:rPr>
+        <w:rFonts w:ascii="Symbol" w:hAnsi="Symbol" w:hint="default"/>
+      </w:rPr>
+    </w:lvl>
+    <w:lvl w:ilvl="1" w:tplc="200A0003" w:tentative="1">
+      <w:start w:val="1"/>
+      <w:numFmt w:val="bullet"/>
+      <w:lvlText w:val="o"/>
+      <w:lvlJc w:val="left"/>
+      <w:pPr>
+        <w:ind w:left="1440" w:hanging="360"/>
+      </w:pPr>
+      <w:rPr>
+        <w:rFonts w:ascii="Courier New" w:hAnsi="Courier New" w:cs="Courier New" w:hint="default"/>
+      </w:rPr>
+    </w:lvl>
+    <w:lvl w:ilvl="2" w:tplc="200A0005" w:tentative="1">
+      <w:start w:val="1"/>
+      <w:numFmt w:val="bullet"/>
+      <w:lvlText w:val=""/>
+      <w:lvlJc w:val="left"/>
+      <w:pPr>
+        <w:ind w:left="2160" w:hanging="360"/>
+      </w:pPr>
+      <w:rPr>
+        <w:rFonts w:ascii="Wingdings" w:hAnsi="Wingdings" w:hint="default"/>
+      </w:rPr>
+    </w:lvl>
+    <w:lvl w:ilvl="3" w:tplc="200A0001" w:tentative="1">
+      <w:start w:val="1"/>
+      <w:numFmt w:val="bullet"/>
+      <w:lvlText w:val=""/>
+      <w:lvlJc w:val="left"/>
+      <w:pPr>
+        <w:ind w:left="2880" w:hanging="360"/>
+      </w:pPr>
+      <w:rPr>
+        <w:rFonts w:ascii="Symbol" w:hAnsi="Symbol" w:hint="default"/>
+      </w:rPr>
+    </w:lvl>
+    <w:lvl w:ilvl="4" w:tplc="200A0003" w:tentative="1">
+      <w:start w:val="1"/>
+      <w:numFmt w:val="bullet"/>
+      <w:lvlText w:val="o"/>
+      <w:lvlJc w:val="left"/>
+      <w:pPr>
+        <w:ind w:left="3600" w:hanging="360"/>
+      </w:pPr>
+      <w:rPr>
+        <w:rFonts w:ascii="Courier New" w:hAnsi="Courier New" w:cs="Courier New" w:hint="default"/>
+      </w:rPr>
+    </w:lvl>
+    <w:lvl w:ilvl="5" w:tplc="200A0005" w:tentative="1">
+      <w:start w:val="1"/>
+      <w:numFmt w:val="bullet"/>
+      <w:lvlText w:val=""/>
+      <w:lvlJc w:val="left"/>
+      <w:pPr>
+        <w:ind w:left="4320" w:hanging="360"/>
+      </w:pPr>
+      <w:rPr>
+        <w:rFonts w:ascii="Wingdings" w:hAnsi="Wingdings" w:hint="default"/>
+      </w:rPr>
+    </w:lvl>
+    <w:lvl w:ilvl="6" w:tplc="200A0001" w:tentative="1">
+      <w:start w:val="1"/>
+      <w:numFmt w:val="bullet"/>
+      <w:lvlText w:val=""/>
+      <w:lvlJc w:val="left"/>
+      <w:pPr>
+        <w:ind w:left="5040" w:hanging="360"/>
+      </w:pPr>
+      <w:rPr>
+        <w:rFonts w:ascii="Symbol" w:hAnsi="Symbol" w:hint="default"/>
+      </w:rPr>
+    </w:lvl>
+    <w:lvl w:ilvl="7" w:tplc="200A0003" w:tentative="1">
+      <w:start w:val="1"/>
+      <w:numFmt w:val="bullet"/>
+      <w:lvlText w:val="o"/>
+      <w:lvlJc w:val="left"/>
+      <w:pPr>
+        <w:ind w:left="5760" w:hanging="360"/>
+      </w:pPr>
+      <w:rPr>
+        <w:rFonts w:ascii="Courier New" w:hAnsi="Courier New" w:cs="Courier New" w:hint="default"/>
+      </w:rPr>
+    </w:lvl>
+    <w:lvl w:ilvl="8" w:tplc="200A0005" w:tentative="1">
+      <w:start w:val="1"/>
+      <w:numFmt w:val="bullet"/>
+      <w:lvlText w:val=""/>
+      <w:lvlJc w:val="left"/>
+      <w:pPr>
+        <w:ind w:left="6480" w:hanging="360"/>
+      </w:pPr>
+      <w:rPr>
+        <w:rFonts w:ascii="Wingdings" w:hAnsi="Wingdings" w:hint="default"/>
+      </w:rPr>
+    </w:lvl>
+  </w:abstractNum>
+  <w:abstractNum w:abstractNumId="3">
+    <w:nsid w:val="279B2D78"/>
+    <w:multiLevelType w:val="hybridMultilevel"/>
+    <w:tmpl w:val="22A2E4AE"/>
+    <w:lvl w:ilvl="0" w:tplc="200A0001">
+      <w:start w:val="1"/>
+      <w:numFmt w:val="bullet"/>
+      <w:lvlText w:val=""/>
+      <w:lvlJc w:val="left"/>
+      <w:pPr>
+        <w:ind w:left="720" w:hanging="360"/>
+      </w:pPr>
+      <w:rPr>
+        <w:rFonts w:ascii="Symbol" w:hAnsi="Symbol" w:hint="default"/>
+      </w:rPr>
+    </w:lvl>
+    <w:lvl w:ilvl="1" w:tplc="200A0003" w:tentative="1">
+      <w:start w:val="1"/>
+      <w:numFmt w:val="bullet"/>
+      <w:lvlText w:val="o"/>
+      <w:lvlJc w:val="left"/>
+      <w:pPr>
+        <w:ind w:left="1440" w:hanging="360"/>
+      </w:pPr>
+      <w:rPr>
+        <w:rFonts w:ascii="Courier New" w:hAnsi="Courier New" w:cs="Courier New" w:hint="default"/>
+      </w:rPr>
+    </w:lvl>
+    <w:lvl w:ilvl="2" w:tplc="200A0005" w:tentative="1">
+      <w:start w:val="1"/>
+      <w:numFmt w:val="bullet"/>
+      <w:lvlText w:val=""/>
+      <w:lvlJc w:val="left"/>
+      <w:pPr>
+        <w:ind w:left="2160" w:hanging="360"/>
+      </w:pPr>
+      <w:rPr>
+        <w:rFonts w:ascii="Wingdings" w:hAnsi="Wingdings" w:hint="default"/>
+      </w:rPr>
+    </w:lvl>
+    <w:lvl w:ilvl="3" w:tplc="200A0001" w:tentative="1">
+      <w:start w:val="1"/>
+      <w:numFmt w:val="bullet"/>
+      <w:lvlText w:val=""/>
+      <w:lvlJc w:val="left"/>
+      <w:pPr>
+        <w:ind w:left="2880" w:hanging="360"/>
+      </w:pPr>
+      <w:rPr>
+        <w:rFonts w:ascii="Symbol" w:hAnsi="Symbol" w:hint="default"/>
+      </w:rPr>
+    </w:lvl>
+    <w:lvl w:ilvl="4" w:tplc="200A0003" w:tentative="1">
+      <w:start w:val="1"/>
+      <w:numFmt w:val="bullet"/>
+      <w:lvlText w:val="o"/>
+      <w:lvlJc w:val="left"/>
+      <w:pPr>
+        <w:ind w:left="3600" w:hanging="360"/>
+      </w:pPr>
+      <w:rPr>
+        <w:rFonts w:ascii="Courier New" w:hAnsi="Courier New" w:cs="Courier New" w:hint="default"/>
+      </w:rPr>
+    </w:lvl>
+    <w:lvl w:ilvl="5" w:tplc="200A0005" w:tentative="1">
+      <w:start w:val="1"/>
+      <w:numFmt w:val="bullet"/>
+      <w:lvlText w:val=""/>
+      <w:lvlJc w:val="left"/>
+      <w:pPr>
+        <w:ind w:left="4320" w:hanging="360"/>
+      </w:pPr>
+      <w:rPr>
+        <w:rFonts w:ascii="Wingdings" w:hAnsi="Wingdings" w:hint="default"/>
+      </w:rPr>
+    </w:lvl>
+    <w:lvl w:ilvl="6" w:tplc="200A0001" w:tentative="1">
+      <w:start w:val="1"/>
+      <w:numFmt w:val="bullet"/>
+      <w:lvlText w:val=""/>
+      <w:lvlJc w:val="left"/>
+      <w:pPr>
+        <w:ind w:left="5040" w:hanging="360"/>
+      </w:pPr>
+      <w:rPr>
+        <w:rFonts w:ascii="Symbol" w:hAnsi="Symbol" w:hint="default"/>
+      </w:rPr>
+    </w:lvl>
+    <w:lvl w:ilvl="7" w:tplc="200A0003" w:tentative="1">
+      <w:start w:val="1"/>
+      <w:numFmt w:val="bullet"/>
+      <w:lvlText w:val="o"/>
+      <w:lvlJc w:val="left"/>
+      <w:pPr>
+        <w:ind w:left="5760" w:hanging="360"/>
+      </w:pPr>
+      <w:rPr>
+        <w:rFonts w:ascii="Courier New" w:hAnsi="Courier New" w:cs="Courier New" w:hint="default"/>
+      </w:rPr>
+    </w:lvl>
+    <w:lvl w:ilvl="8" w:tplc="200A0005" w:tentative="1">
+      <w:start w:val="1"/>
+      <w:numFmt w:val="bullet"/>
+      <w:lvlText w:val=""/>
+      <w:lvlJc w:val="left"/>
+      <w:pPr>
+        <w:ind w:left="6480" w:hanging="360"/>
+      </w:pPr>
+      <w:rPr>
+        <w:rFonts w:ascii="Wingdings" w:hAnsi="Wingdings" w:hint="default"/>
+      </w:rPr>
+    </w:lvl>
+  </w:abstractNum>
+  <w:abstractNum w:abstractNumId="4">
     <w:nsid w:val="30E86BE0"/>
     <w:multiLevelType w:val="multilevel"/>
     <w:tmpl w:val="6504C430"/>
@@ -12649,7 +14945,7 @@
       </w:pPr>
     </w:lvl>
   </w:abstractNum>
-  <w:abstractNum w:abstractNumId="2">
+  <w:abstractNum w:abstractNumId="5">
     <w:nsid w:val="3A952263"/>
     <w:multiLevelType w:val="hybridMultilevel"/>
     <w:tmpl w:val="B13E28E0"/>
@@ -12762,7 +15058,7 @@
       </w:rPr>
     </w:lvl>
   </w:abstractNum>
-  <w:abstractNum w:abstractNumId="3">
+  <w:abstractNum w:abstractNumId="6">
     <w:nsid w:val="3DAF3563"/>
     <w:multiLevelType w:val="hybridMultilevel"/>
     <w:tmpl w:val="B464E0FC"/>
@@ -12875,7 +15171,7 @@
       </w:rPr>
     </w:lvl>
   </w:abstractNum>
-  <w:abstractNum w:abstractNumId="4">
+  <w:abstractNum w:abstractNumId="7">
     <w:nsid w:val="4361261F"/>
     <w:multiLevelType w:val="multilevel"/>
     <w:tmpl w:val="35FEC12E"/>
@@ -12988,7 +15284,7 @@
       </w:rPr>
     </w:lvl>
   </w:abstractNum>
-  <w:abstractNum w:abstractNumId="5">
+  <w:abstractNum w:abstractNumId="8">
     <w:nsid w:val="48DB400C"/>
     <w:multiLevelType w:val="hybridMultilevel"/>
     <w:tmpl w:val="B8C85FD8"/>
@@ -13074,7 +15370,7 @@
       </w:pPr>
     </w:lvl>
   </w:abstractNum>
-  <w:abstractNum w:abstractNumId="6">
+  <w:abstractNum w:abstractNumId="9">
     <w:nsid w:val="4B6E7538"/>
     <w:multiLevelType w:val="hybridMultilevel"/>
     <w:tmpl w:val="7CFA1FEA"/>
@@ -13187,7 +15483,120 @@
       </w:rPr>
     </w:lvl>
   </w:abstractNum>
-  <w:abstractNum w:abstractNumId="7">
+  <w:abstractNum w:abstractNumId="10">
+    <w:nsid w:val="52DA4C11"/>
+    <w:multiLevelType w:val="hybridMultilevel"/>
+    <w:tmpl w:val="D3503968"/>
+    <w:lvl w:ilvl="0" w:tplc="200A0001">
+      <w:start w:val="1"/>
+      <w:numFmt w:val="bullet"/>
+      <w:lvlText w:val=""/>
+      <w:lvlJc w:val="left"/>
+      <w:pPr>
+        <w:ind w:left="720" w:hanging="360"/>
+      </w:pPr>
+      <w:rPr>
+        <w:rFonts w:ascii="Symbol" w:hAnsi="Symbol" w:hint="default"/>
+      </w:rPr>
+    </w:lvl>
+    <w:lvl w:ilvl="1" w:tplc="200A0003" w:tentative="1">
+      <w:start w:val="1"/>
+      <w:numFmt w:val="bullet"/>
+      <w:lvlText w:val="o"/>
+      <w:lvlJc w:val="left"/>
+      <w:pPr>
+        <w:ind w:left="1440" w:hanging="360"/>
+      </w:pPr>
+      <w:rPr>
+        <w:rFonts w:ascii="Courier New" w:hAnsi="Courier New" w:cs="Courier New" w:hint="default"/>
+      </w:rPr>
+    </w:lvl>
+    <w:lvl w:ilvl="2" w:tplc="200A0005" w:tentative="1">
+      <w:start w:val="1"/>
+      <w:numFmt w:val="bullet"/>
+      <w:lvlText w:val=""/>
+      <w:lvlJc w:val="left"/>
+      <w:pPr>
+        <w:ind w:left="2160" w:hanging="360"/>
+      </w:pPr>
+      <w:rPr>
+        <w:rFonts w:ascii="Wingdings" w:hAnsi="Wingdings" w:hint="default"/>
+      </w:rPr>
+    </w:lvl>
+    <w:lvl w:ilvl="3" w:tplc="200A0001" w:tentative="1">
+      <w:start w:val="1"/>
+      <w:numFmt w:val="bullet"/>
+      <w:lvlText w:val=""/>
+      <w:lvlJc w:val="left"/>
+      <w:pPr>
+        <w:ind w:left="2880" w:hanging="360"/>
+      </w:pPr>
+      <w:rPr>
+        <w:rFonts w:ascii="Symbol" w:hAnsi="Symbol" w:hint="default"/>
+      </w:rPr>
+    </w:lvl>
+    <w:lvl w:ilvl="4" w:tplc="200A0003" w:tentative="1">
+      <w:start w:val="1"/>
+      <w:numFmt w:val="bullet"/>
+      <w:lvlText w:val="o"/>
+      <w:lvlJc w:val="left"/>
+      <w:pPr>
+        <w:ind w:left="3600" w:hanging="360"/>
+      </w:pPr>
+      <w:rPr>
+        <w:rFonts w:ascii="Courier New" w:hAnsi="Courier New" w:cs="Courier New" w:hint="default"/>
+      </w:rPr>
+    </w:lvl>
+    <w:lvl w:ilvl="5" w:tplc="200A0005" w:tentative="1">
+      <w:start w:val="1"/>
+      <w:numFmt w:val="bullet"/>
+      <w:lvlText w:val=""/>
+      <w:lvlJc w:val="left"/>
+      <w:pPr>
+        <w:ind w:left="4320" w:hanging="360"/>
+      </w:pPr>
+      <w:rPr>
+        <w:rFonts w:ascii="Wingdings" w:hAnsi="Wingdings" w:hint="default"/>
+      </w:rPr>
+    </w:lvl>
+    <w:lvl w:ilvl="6" w:tplc="200A0001" w:tentative="1">
+      <w:start w:val="1"/>
+      <w:numFmt w:val="bullet"/>
+      <w:lvlText w:val=""/>
+      <w:lvlJc w:val="left"/>
+      <w:pPr>
+        <w:ind w:left="5040" w:hanging="360"/>
+      </w:pPr>
+      <w:rPr>
+        <w:rFonts w:ascii="Symbol" w:hAnsi="Symbol" w:hint="default"/>
+      </w:rPr>
+    </w:lvl>
+    <w:lvl w:ilvl="7" w:tplc="200A0003" w:tentative="1">
+      <w:start w:val="1"/>
+      <w:numFmt w:val="bullet"/>
+      <w:lvlText w:val="o"/>
+      <w:lvlJc w:val="left"/>
+      <w:pPr>
+        <w:ind w:left="5760" w:hanging="360"/>
+      </w:pPr>
+      <w:rPr>
+        <w:rFonts w:ascii="Courier New" w:hAnsi="Courier New" w:cs="Courier New" w:hint="default"/>
+      </w:rPr>
+    </w:lvl>
+    <w:lvl w:ilvl="8" w:tplc="200A0005" w:tentative="1">
+      <w:start w:val="1"/>
+      <w:numFmt w:val="bullet"/>
+      <w:lvlText w:val=""/>
+      <w:lvlJc w:val="left"/>
+      <w:pPr>
+        <w:ind w:left="6480" w:hanging="360"/>
+      </w:pPr>
+      <w:rPr>
+        <w:rFonts w:ascii="Wingdings" w:hAnsi="Wingdings" w:hint="default"/>
+      </w:rPr>
+    </w:lvl>
+  </w:abstractNum>
+  <w:abstractNum w:abstractNumId="11">
     <w:nsid w:val="554C1E83"/>
     <w:multiLevelType w:val="multilevel"/>
     <w:tmpl w:val="7EDA14DA"/>
@@ -13303,7 +15712,7 @@
       </w:pPr>
     </w:lvl>
   </w:abstractNum>
-  <w:abstractNum w:abstractNumId="8">
+  <w:abstractNum w:abstractNumId="12">
     <w:nsid w:val="65BF1094"/>
     <w:multiLevelType w:val="hybridMultilevel"/>
     <w:tmpl w:val="418ABA1E"/>
@@ -13389,7 +15798,7 @@
       </w:pPr>
     </w:lvl>
   </w:abstractNum>
-  <w:abstractNum w:abstractNumId="9">
+  <w:abstractNum w:abstractNumId="13">
     <w:nsid w:val="780C37A5"/>
     <w:multiLevelType w:val="hybridMultilevel"/>
     <w:tmpl w:val="F5B8171C"/>
@@ -13475,7 +15884,7 @@
       </w:pPr>
     </w:lvl>
   </w:abstractNum>
-  <w:abstractNum w:abstractNumId="10">
+  <w:abstractNum w:abstractNumId="14">
     <w:nsid w:val="79266B7B"/>
     <w:multiLevelType w:val="hybridMultilevel"/>
     <w:tmpl w:val="241ED646"/>
@@ -13589,37 +15998,49 @@
     </w:lvl>
   </w:abstractNum>
   <w:num w:numId="1">
-    <w:abstractNumId w:val="2"/>
+    <w:abstractNumId w:val="5"/>
   </w:num>
   <w:num w:numId="2">
+    <w:abstractNumId w:val="9"/>
+  </w:num>
+  <w:num w:numId="3">
     <w:abstractNumId w:val="6"/>
   </w:num>
-  <w:num w:numId="3">
-    <w:abstractNumId w:val="3"/>
+  <w:num w:numId="4">
+    <w:abstractNumId w:val="11"/>
   </w:num>
-  <w:num w:numId="4">
+  <w:num w:numId="5">
+    <w:abstractNumId w:val="4"/>
+  </w:num>
+  <w:num w:numId="6">
     <w:abstractNumId w:val="7"/>
   </w:num>
-  <w:num w:numId="5">
-    <w:abstractNumId w:val="1"/>
-  </w:num>
-  <w:num w:numId="6">
-    <w:abstractNumId w:val="4"/>
-  </w:num>
   <w:num w:numId="7">
-    <w:abstractNumId w:val="9"/>
+    <w:abstractNumId w:val="13"/>
   </w:num>
   <w:num w:numId="8">
-    <w:abstractNumId w:val="8"/>
+    <w:abstractNumId w:val="12"/>
   </w:num>
   <w:num w:numId="9">
     <w:abstractNumId w:val="0"/>
   </w:num>
   <w:num w:numId="10">
+    <w:abstractNumId w:val="14"/>
+  </w:num>
+  <w:num w:numId="11">
+    <w:abstractNumId w:val="8"/>
+  </w:num>
+  <w:num w:numId="12">
+    <w:abstractNumId w:val="2"/>
+  </w:num>
+  <w:num w:numId="13">
+    <w:abstractNumId w:val="3"/>
+  </w:num>
+  <w:num w:numId="14">
     <w:abstractNumId w:val="10"/>
   </w:num>
-  <w:num w:numId="11">
-    <w:abstractNumId w:val="5"/>
+  <w:num w:numId="15">
+    <w:abstractNumId w:val="1"/>
   </w:num>
 </w:numbering>
 </file>
@@ -15209,7 +17630,7 @@
 </file>
 
 <file path=customXml/itemProps1.xml><?xml version="1.0" encoding="utf-8"?>
-<ds:datastoreItem xmlns:ds="http://schemas.openxmlformats.org/officeDocument/2006/customXml" ds:itemID="{C6034100-661B-499E-81B9-9AE5C09EA0AB}">
+<ds:datastoreItem xmlns:ds="http://schemas.openxmlformats.org/officeDocument/2006/customXml" ds:itemID="{67DBA8C8-F390-49FF-BC33-FFE80FC8D60D}">
   <ds:schemaRefs>
     <ds:schemaRef ds:uri="http://schemas.openxmlformats.org/officeDocument/2006/bibliography"/>
   </ds:schemaRefs>

</xml_diff>

<commit_message>
añadiendo referencias al documento
</commit_message>
<xml_diff>
--- a/TEG Grupo 2.docx
+++ b/TEG Grupo 2.docx
@@ -8276,21 +8276,41 @@
         <w:pStyle w:val="APANormal"/>
       </w:pPr>
       <w:r>
-        <w:t xml:space="preserve">- </w:t>
-      </w:r>
-      <w:r>
-        <w:rPr>
-          <w:highlight w:val="magenta"/>
-        </w:rPr>
-        <w:t>Fabricio Bravo G (2008)</w:t>
-      </w:r>
-      <w:r>
-        <w:t xml:space="preserve"> Adelantó un sistema web para el control de gestión del personal de gerencia de AIT Distrito Norte PDVSA Maturín. Estado Monagas. En este afecto trabajo de grado gestado en la universidad de Oriente Núcleo Monagas para optar por el </w:t>
-      </w:r>
-      <w:r>
+        <w:rPr>
+          <w:highlight w:val="yellow"/>
+        </w:rPr>
+        <w:t xml:space="preserve">- Fabricio Bravo G (2008) Adelantó un </w:t>
+      </w:r>
+      <w:commentRangeStart w:id="3"/>
+      <w:r>
+        <w:rPr>
+          <w:highlight w:val="yellow"/>
+        </w:rPr>
+        <w:t xml:space="preserve">sistema web para el control de gestión del personal de gerencia de AIT Distrito Norte PDVSA Maturín. Estado Monagas. </w:t>
+      </w:r>
+      <w:commentRangeEnd w:id="3"/>
+      <w:r>
+        <w:rPr>
+          <w:rStyle w:val="CommentReference"/>
+        </w:rPr>
+        <w:commentReference w:id="3"/>
+      </w:r>
+      <w:r>
+        <w:rPr>
+          <w:highlight w:val="yellow"/>
+        </w:rPr>
+        <w:t xml:space="preserve">En este afecto trabajo de grado gestado en la universidad de Oriente Núcleo Monagas para optar por el </w:t>
+      </w:r>
+      <w:r>
+        <w:rPr>
+          <w:highlight w:val="yellow"/>
+        </w:rPr>
         <w:t>título</w:t>
       </w:r>
       <w:r>
+        <w:rPr>
+          <w:highlight w:val="yellow"/>
+        </w:rPr>
         <w:t xml:space="preserve"> de Ingeniera en Sistema GGA-AIT (Control y gestión  administrativo  de la gerencia de la AIT Distrito Norte), evidentemente esta es una herramienta automatizada que accede al llevar el control de personal asociado a la gerencia de la AIT DTTO Norte y que maneja las funcionalidades de monitoreo de la información carga y actuación de datos, validación de datos, búsquedas de personas y administración del sistema.</w:t>
       </w:r>
     </w:p>
@@ -8358,26 +8378,38 @@
     <w:p>
       <w:pPr>
         <w:pStyle w:val="APANormal"/>
-      </w:pPr>
-      <w:r>
-        <w:rPr>
-          <w:highlight w:val="magenta"/>
-        </w:rPr>
-        <w:t>- Romero R (2013)</w:t>
-      </w:r>
-      <w:r>
-        <w:t xml:space="preserve"> Menciona en su trabajo de investigación, exhibido para optar al título de </w:t>
-      </w:r>
-      <w:r>
+        <w:rPr>
+          <w:highlight w:val="yellow"/>
+        </w:rPr>
+      </w:pPr>
+      <w:r>
+        <w:rPr>
+          <w:highlight w:val="yellow"/>
+        </w:rPr>
+        <w:t xml:space="preserve">- Romero R (2013) Menciona en su trabajo de investigación, exhibido para optar al título de </w:t>
+      </w:r>
+      <w:r>
+        <w:rPr>
+          <w:highlight w:val="yellow"/>
+        </w:rPr>
         <w:t>Informática en</w:t>
       </w:r>
       <w:r>
+        <w:rPr>
+          <w:highlight w:val="yellow"/>
+        </w:rPr>
         <w:t xml:space="preserve"> la Universidad Bolivariana de Venezuela, la ejecución de una aplicación web para la gestión de los procesos externos de la unidad Territorial Monagas (UT-Monagas) en </w:t>
       </w:r>
       <w:r>
+        <w:rPr>
+          <w:highlight w:val="yellow"/>
+        </w:rPr>
         <w:t>Maturín Estado</w:t>
       </w:r>
       <w:r>
+        <w:rPr>
+          <w:highlight w:val="yellow"/>
+        </w:rPr>
         <w:t xml:space="preserve"> Monagas.</w:t>
       </w:r>
     </w:p>
@@ -8386,7 +8418,13 @@
         <w:pStyle w:val="APANormal"/>
       </w:pPr>
       <w:r>
-        <w:t xml:space="preserve">Así pues, su utilización exitosa de esta aplicación. </w:t>
+        <w:rPr>
+          <w:highlight w:val="yellow"/>
+        </w:rPr>
+        <w:t>Así pues, su utilización exitosa de esta aplicación.</w:t>
+      </w:r>
+      <w:r>
+        <w:t xml:space="preserve"> </w:t>
       </w:r>
     </w:p>
     <w:p>
@@ -8394,40 +8432,72 @@
         <w:pStyle w:val="APANormal"/>
       </w:pPr>
       <w:r>
+        <w:rPr>
+          <w:highlight w:val="yellow"/>
+        </w:rPr>
         <w:t xml:space="preserve">- </w:t>
       </w:r>
-      <w:r>
-        <w:rPr>
-          <w:highlight w:val="magenta"/>
-        </w:rPr>
-        <w:t>Miriam I. Janeth F. (2012)</w:t>
-      </w:r>
-      <w:r>
-        <w:t xml:space="preserve"> Expreso en su trabajo de grado, expuesto para la obtención del título de ingeniera en sistemas computacionales en la universidad Técnica del Norte Ibarra Ecuador, Título " Sistema Web de Gestión de Recursos Humanos para el hospital San Vicente de Paúl" para favorecer los procesos vinculados con la gestión y control del personal, permitiendo llevar a cabo, actividades para la manipulación de los datos en tiempo real; empleando herramientas de desarrollo como: PHP, MYSQL y emplear las ventajas de la utilización  del </w:t>
+      <w:commentRangeStart w:id="4"/>
+      <w:r>
+        <w:rPr>
+          <w:highlight w:val="yellow"/>
+        </w:rPr>
+        <w:t xml:space="preserve">Miriam I. Janeth F. </w:t>
+      </w:r>
+      <w:commentRangeEnd w:id="4"/>
+      <w:r>
+        <w:rPr>
+          <w:rStyle w:val="CommentReference"/>
+        </w:rPr>
+        <w:commentReference w:id="4"/>
+      </w:r>
+      <w:r>
+        <w:rPr>
+          <w:highlight w:val="yellow"/>
+        </w:rPr>
+        <w:t xml:space="preserve">(2012) Expreso en su trabajo de grado, expuesto para la obtención del título de ingeniera en sistemas computacionales en la universidad Técnica del Norte Ibarra Ecuador, Título " Sistema Web de Gestión de Recursos Humanos para el hospital San Vicente de Paúl" para favorecer los procesos vinculados con la gestión y control del personal, permitiendo llevar a cabo, actividades para la manipulación de los datos en tiempo real; empleando herramientas de desarrollo como: PHP, MYSQL y emplear las ventajas de la utilización  del </w:t>
       </w:r>
       <w:proofErr w:type="spellStart"/>
       <w:r>
+        <w:rPr>
+          <w:highlight w:val="yellow"/>
+        </w:rPr>
         <w:t>Frame</w:t>
       </w:r>
       <w:proofErr w:type="spellEnd"/>
       <w:r>
+        <w:rPr>
+          <w:highlight w:val="yellow"/>
+        </w:rPr>
         <w:t xml:space="preserve"> Works </w:t>
       </w:r>
       <w:proofErr w:type="spellStart"/>
       <w:r>
+        <w:rPr>
+          <w:highlight w:val="yellow"/>
+        </w:rPr>
         <w:t>Syn</w:t>
       </w:r>
       <w:proofErr w:type="spellEnd"/>
       <w:r>
+        <w:rPr>
+          <w:highlight w:val="yellow"/>
+        </w:rPr>
         <w:t xml:space="preserve"> </w:t>
       </w:r>
       <w:proofErr w:type="spellStart"/>
       <w:r>
+        <w:rPr>
+          <w:highlight w:val="yellow"/>
+        </w:rPr>
         <w:t>Fony</w:t>
       </w:r>
       <w:proofErr w:type="spellEnd"/>
       <w:r>
-        <w:t xml:space="preserve">,  cuyo  fin es incorporar  los procesos de Gestión de asistencia de los empleados a través del dispositivo biométrico, insertando la administración  de sueldos z salarios así como la gestión del personal facilitando  disponibilidad, seguridad z eficiencia en la transacción de los datos en todos los procesos. </w:t>
+        <w:rPr>
+          <w:highlight w:val="yellow"/>
+        </w:rPr>
+        <w:t>,  cuyo  fin es incorporar  los procesos de Gestión de asistencia de los empleados a través del dispositivo biométrico, insertando la administración  de sueldos z salarios así como la gestión del personal facilitando  disponibilidad, seguridad z eficiencia en la transacción de los datos en todos los procesos.</w:t>
       </w:r>
     </w:p>
     <w:p>
@@ -8490,13 +8560,7 @@
         <w:ind w:firstLine="397"/>
       </w:pPr>
       <w:r>
-        <w:t xml:space="preserve">Gracias al desarrollo de las comunicaciones hoy día los estudiantes en cualquier punto de la tierra a través del ordenador pueden recibir información de programas educativos, informativos o de cualquier índole, que nos genere el mundo de la tecnología de la </w:t>
-      </w:r>
-      <w:r>
-        <w:t>informática</w:t>
-      </w:r>
-      <w:r>
-        <w:t xml:space="preserve"> que evoluciona alucinantemente en paralelo con todas las ciencias.</w:t>
+        <w:t>Gracias al desarrollo de las comunicaciones hoy día los estudiantes en cualquier punto de la tierra a través del ordenador pueden recibir información de programas educativos, informativos o de cualquier índole, que nos genere el mundo de la tecnología de la informática que evoluciona alucinantemente en paralelo con todas las ciencias.</w:t>
       </w:r>
     </w:p>
     <w:p>
@@ -8511,13 +8575,7 @@
         <w:t>En el ámbito educativo juega un papel importantísimo en cuanto a que simplifica al estudiante la búsqueda de información para su crecimiento intelectual al respecto señala:</w:t>
       </w:r>
       <w:r>
-        <w:t xml:space="preserve"> José M Esteban Bermúdez en la Enciclopedia Temática de </w:t>
-      </w:r>
-      <w:r>
-        <w:t>Informática</w:t>
-      </w:r>
-      <w:r>
-        <w:t xml:space="preserve"> (1990) </w:t>
+        <w:t xml:space="preserve"> José M Esteban Bermúdez en la Enciclopedia Temática de Informática (1990) </w:t>
       </w:r>
     </w:p>
     <w:p>
@@ -8531,19 +8589,7 @@
         <w:rPr>
           <w:highlight w:val="magenta"/>
         </w:rPr>
-        <w:t xml:space="preserve">El ordenados ha servido para ser mucho </w:t>
-      </w:r>
-      <w:r>
-        <w:rPr>
-          <w:highlight w:val="magenta"/>
-        </w:rPr>
-        <w:t>más</w:t>
-      </w:r>
-      <w:r>
-        <w:rPr>
-          <w:highlight w:val="magenta"/>
-        </w:rPr>
-        <w:t xml:space="preserve"> rápido y a velocidad las tareas a las que antes teníamos que renunciar por falta de tiempo</w:t>
+        <w:t>El ordenados ha servido para ser mucho más rápido y a velocidad las tareas a las que antes teníamos que renunciar por falta de tiempo</w:t>
       </w:r>
       <w:r>
         <w:t>"</w:t>
@@ -8554,13 +8600,7 @@
         <w:pStyle w:val="APANormal"/>
       </w:pPr>
       <w:r>
-        <w:t xml:space="preserve">   Resulta claro que es imprescindible la utilización de la tecnología para enfrentar y buscar soluciones rápidas en el caso de los estudiantes para mejorar su rendimiento académico, como exponemos a través de una aplicación web que ayudara a ensamblar los horarios de clases en el liceo Nacional Miguel José Sanz ubicados en </w:t>
-      </w:r>
-      <w:r>
-        <w:t>Maturín</w:t>
-      </w:r>
-      <w:r>
-        <w:t xml:space="preserve"> estado Monagas</w:t>
+        <w:t xml:space="preserve">   Resulta claro que es imprescindible la utilización de la tecnología para enfrentar y buscar soluciones rápidas en el caso de los estudiantes para mejorar su rendimiento académico, como exponemos a través de una aplicación web que ayudara a ensamblar los horarios de clases en el liceo Nacional Miguel José Sanz ubicados en Maturín estado Monagas</w:t>
       </w:r>
     </w:p>
     <w:p>
@@ -8576,25 +8616,7 @@
         <w:pStyle w:val="APANormal"/>
       </w:pPr>
       <w:r>
-        <w:t xml:space="preserve">Uno de los componentes más importante de este trabajo investigativo de grado corresponde a </w:t>
-      </w:r>
-      <w:r>
-        <w:t>su fundamentación legal inscrita</w:t>
-      </w:r>
-      <w:r>
-        <w:t xml:space="preserve"> en la </w:t>
-      </w:r>
-      <w:r>
-        <w:t>Constitución</w:t>
-      </w:r>
-      <w:r>
-        <w:t xml:space="preserve"> Nacional de la </w:t>
-      </w:r>
-      <w:r>
-        <w:t>República</w:t>
-      </w:r>
-      <w:r>
-        <w:t xml:space="preserve"> Bolivariana de Venezuela, asentado en el </w:t>
+        <w:t xml:space="preserve">Uno de los componentes más importante de este trabajo investigativo de grado corresponde a su fundamentación legal inscrita en la Constitución Nacional de la República Bolivariana de Venezuela, asentado en el </w:t>
       </w:r>
       <w:r>
         <w:rPr>
@@ -8630,25 +8652,7 @@
         <w:rPr>
           <w:highlight w:val="magenta"/>
         </w:rPr>
-        <w:t>Constitución</w:t>
-      </w:r>
-      <w:r>
-        <w:rPr>
-          <w:highlight w:val="magenta"/>
-        </w:rPr>
-        <w:t xml:space="preserve"> Nacional de la </w:t>
-      </w:r>
-      <w:r>
-        <w:rPr>
-          <w:highlight w:val="magenta"/>
-        </w:rPr>
-        <w:t>República</w:t>
-      </w:r>
-      <w:r>
-        <w:rPr>
-          <w:highlight w:val="magenta"/>
-        </w:rPr>
-        <w:t xml:space="preserve"> Bolivariana de Venezuela.</w:t>
+        <w:t>Constitución Nacional de la República Bolivariana de Venezuela.</w:t>
       </w:r>
     </w:p>
     <w:p>
@@ -8686,69 +8690,45 @@
         <w:rPr>
           <w:highlight w:val="magenta"/>
         </w:rPr>
-        <w:t>Artículo</w:t>
+        <w:t>Artículo 03:</w:t>
+      </w:r>
+    </w:p>
+    <w:p>
+      <w:pPr>
+        <w:pStyle w:val="APANormal"/>
+      </w:pPr>
+      <w:r>
+        <w:t>El estado tiene como fines esenciales; la defensa y desarrollo de la persona y el respecto a su dignidad, el ejercicio democrático de la voluntad popular, la construcción de una voluntad justa y amante de la paz, la promoción de la prosperidad y el bienestar del pueblo y la garantía del cumplimiento del derecho y deberes reconocidos y consagrados en esta constitución.</w:t>
+      </w:r>
+    </w:p>
+    <w:p>
+      <w:pPr>
+        <w:pStyle w:val="APANormal"/>
+      </w:pPr>
+      <w:r>
+        <w:t xml:space="preserve">   La educación y el trabajo son los procesos fundamentales para alcanzar dichos fines.</w:t>
+      </w:r>
+    </w:p>
+    <w:p>
+      <w:pPr>
+        <w:pStyle w:val="APANormal"/>
+      </w:pPr>
+      <w:r>
+        <w:t xml:space="preserve">   Lo anterior plantea, que la Constitución Bolivariana de Venezuela que la educación tiene por designio el desarrollo del potencial creativo de cada ser humano y el pleno ejercicio de su personalidad en una sociedad democrática y justa fundamentada en la apreciación ética del trabajo y en la participación activa consiente y solidaria en los procesos de transformación social del mundo actual.</w:t>
+      </w:r>
+    </w:p>
+    <w:p>
+      <w:pPr>
+        <w:pStyle w:val="APANormal"/>
+      </w:pPr>
+      <w:r>
+        <w:t xml:space="preserve">    </w:t>
       </w:r>
       <w:r>
         <w:rPr>
           <w:highlight w:val="magenta"/>
         </w:rPr>
-        <w:t xml:space="preserve"> 03:</w:t>
-      </w:r>
-    </w:p>
-    <w:p>
-      <w:pPr>
-        <w:pStyle w:val="APANormal"/>
-      </w:pPr>
-      <w:r>
-        <w:t xml:space="preserve">El estado tiene como fines esenciales; la defensa y desarrollo de la persona y el respecto a su dignidad, el ejercicio democrático de la voluntad popular, la construcción de una voluntad justa y amante de la paz, la promoción de la prosperidad y el bienestar del pueblo y la garantía del cumplimiento del derecho y deberes reconocidos y consagrados en esta </w:t>
-      </w:r>
-      <w:r>
-        <w:t>constitución</w:t>
-      </w:r>
-      <w:r>
-        <w:t>.</w:t>
-      </w:r>
-    </w:p>
-    <w:p>
-      <w:pPr>
-        <w:pStyle w:val="APANormal"/>
-      </w:pPr>
-      <w:r>
-        <w:t xml:space="preserve">   La educación y el trabajo son los procesos fundamentales para alcanzar dichos fines.</w:t>
-      </w:r>
-    </w:p>
-    <w:p>
-      <w:pPr>
-        <w:pStyle w:val="APANormal"/>
-      </w:pPr>
-      <w:r>
-        <w:t xml:space="preserve">   Lo anterior plantea, que la </w:t>
-      </w:r>
-      <w:r>
-        <w:t>Constitución</w:t>
-      </w:r>
-      <w:r>
-        <w:t xml:space="preserve"> Bolivariana de Venezuela que la educación tiene por designio el desarrollo del potencial creativo de cada ser humano y el pleno ejercicio de su personalidad en una sociedad democrática y justa fundamentada en la apreciación ética del trabajo y en la participación activa consiente y solidaria en los procesos de transformación social del mundo actual.</w:t>
-      </w:r>
-    </w:p>
-    <w:p>
-      <w:pPr>
-        <w:pStyle w:val="APANormal"/>
-      </w:pPr>
-      <w:r>
-        <w:t xml:space="preserve">    </w:t>
-      </w:r>
-      <w:r>
-        <w:rPr>
-          <w:highlight w:val="magenta"/>
-        </w:rPr>
-        <w:t>Artículo</w:t>
-      </w:r>
-      <w:r>
-        <w:rPr>
-          <w:highlight w:val="magenta"/>
-        </w:rPr>
-        <w:t xml:space="preserve"> 110:</w:t>
+        <w:t>Artículo 110:</w:t>
       </w:r>
       <w:r>
         <w:t xml:space="preserve"> El estado reconocerá el interés público en la ciencia, la tecnología, el conocimiento, la innovación y sus aplicaciones y servicios de información necesarios por ser instrumentos fundamentales para el desarrollo económico, social y político del país, así como la seguridad y soberanía nacional.</w:t>
@@ -12623,7 +12603,7 @@
                           </pic:cNvPicPr>
                         </pic:nvPicPr>
                         <pic:blipFill>
-                          <a:blip r:embed="rId11" cstate="print">
+                          <a:blip r:embed="rId15" cstate="print">
                             <a:extLst>
                               <a:ext uri="{28A0092B-C50C-407E-A947-70E740481C1C}">
                                 <a14:useLocalDpi xmlns:a14="http://schemas.microsoft.com/office/drawing/2010/main" val="0"/>
@@ -12697,7 +12677,7 @@
                           </pic:cNvPicPr>
                         </pic:nvPicPr>
                         <pic:blipFill rotWithShape="1">
-                          <a:blip r:embed="rId12" cstate="print">
+                          <a:blip r:embed="rId16" cstate="print">
                             <a:extLst>
                               <a:ext uri="{28A0092B-C50C-407E-A947-70E740481C1C}">
                                 <a14:useLocalDpi xmlns:a14="http://schemas.microsoft.com/office/drawing/2010/main" val="0"/>
@@ -12841,7 +12821,7 @@
                           </pic:cNvPicPr>
                         </pic:nvPicPr>
                         <pic:blipFill>
-                          <a:blip r:embed="rId13" cstate="print"/>
+                          <a:blip r:embed="rId17" cstate="print"/>
                           <a:srcRect/>
                           <a:stretch>
                             <a:fillRect/>
@@ -12917,7 +12897,7 @@
                           </pic:cNvPicPr>
                         </pic:nvPicPr>
                         <pic:blipFill>
-                          <a:blip r:embed="rId14" cstate="print"/>
+                          <a:blip r:embed="rId18" cstate="print"/>
                           <a:srcRect/>
                           <a:stretch>
                             <a:fillRect/>
@@ -13054,7 +13034,7 @@
                           </pic:cNvPicPr>
                         </pic:nvPicPr>
                         <pic:blipFill>
-                          <a:blip r:embed="rId15" cstate="print">
+                          <a:blip r:embed="rId19" cstate="print">
                             <a:extLst>
                               <a:ext uri="{28A0092B-C50C-407E-A947-70E740481C1C}">
                                 <a14:useLocalDpi xmlns:a14="http://schemas.microsoft.com/office/drawing/2010/main" val="0"/>
@@ -13114,13 +13094,7 @@
               <w:t>:</w:t>
             </w:r>
             <w:r>
-              <w:t xml:space="preserve"> Vista Satelital del Liceo</w:t>
-            </w:r>
-            <w:r>
-              <w:t xml:space="preserve"> </w:t>
-            </w:r>
-            <w:r>
-              <w:t>Nacional Miguel José Sanz.</w:t>
+              <w:t xml:space="preserve"> Vista Satelital del Liceo Nacional Miguel José Sanz.</w:t>
             </w:r>
           </w:p>
         </w:tc>
@@ -13216,7 +13190,7 @@
                     </pic:cNvPicPr>
                   </pic:nvPicPr>
                   <pic:blipFill>
-                    <a:blip r:embed="rId15" cstate="print"/>
+                    <a:blip r:embed="rId19" cstate="print"/>
                     <a:srcRect/>
                     <a:stretch>
                       <a:fillRect/>
@@ -13253,6 +13227,64 @@
     </w:sectPr>
   </w:body>
 </w:document>
+</file>
+
+<file path=word/comments.xml><?xml version="1.0" encoding="utf-8"?>
+<w:comments xmlns:wpc="http://schemas.microsoft.com/office/word/2010/wordprocessingCanvas" xmlns:cx="http://schemas.microsoft.com/office/drawing/2014/chartex" xmlns:cx1="http://schemas.microsoft.com/office/drawing/2015/9/8/chartex" xmlns:cx2="http://schemas.microsoft.com/office/drawing/2015/10/21/chartex" xmlns:cx3="http://schemas.microsoft.com/office/drawing/2016/5/9/chartex" xmlns:cx4="http://schemas.microsoft.com/office/drawing/2016/5/10/chartex" xmlns:cx5="http://schemas.microsoft.com/office/drawing/2016/5/11/chartex" xmlns:cx6="http://schemas.microsoft.com/office/drawing/2016/5/12/chartex" xmlns:cx7="http://schemas.microsoft.com/office/drawing/2016/5/13/chartex" xmlns:cx8="http://schemas.microsoft.com/office/drawing/2016/5/14/chartex" xmlns:mc="http://schemas.openxmlformats.org/markup-compatibility/2006" xmlns:aink="http://schemas.microsoft.com/office/drawing/2016/ink" xmlns:am3d="http://schemas.microsoft.com/office/drawing/2017/model3d" xmlns:o="urn:schemas-microsoft-com:office:office" xmlns:r="http://schemas.openxmlformats.org/officeDocument/2006/relationships" xmlns:m="http://schemas.openxmlformats.org/officeDocument/2006/math" xmlns:v="urn:schemas-microsoft-com:vml" xmlns:wp14="http://schemas.microsoft.com/office/word/2010/wordprocessingDrawing" xmlns:wp="http://schemas.openxmlformats.org/drawingml/2006/wordprocessingDrawing" xmlns:w10="urn:schemas-microsoft-com:office:word" xmlns:w="http://schemas.openxmlformats.org/wordprocessingml/2006/main" xmlns:w14="http://schemas.microsoft.com/office/word/2010/wordml" xmlns:w15="http://schemas.microsoft.com/office/word/2012/wordml" xmlns:w16cex="http://schemas.microsoft.com/office/word/2018/wordml/cex" xmlns:w16cid="http://schemas.microsoft.com/office/word/2016/wordml/cid" xmlns:w16="http://schemas.microsoft.com/office/word/2018/wordml" xmlns:w16sdtdh="http://schemas.microsoft.com/office/word/2020/wordml/sdtdatahash" xmlns:w16se="http://schemas.microsoft.com/office/word/2015/wordml/symex" xmlns:wpg="http://schemas.microsoft.com/office/word/2010/wordprocessingGroup" xmlns:wpi="http://schemas.microsoft.com/office/word/2010/wordprocessingInk" xmlns:wne="http://schemas.microsoft.com/office/word/2006/wordml" xmlns:wps="http://schemas.microsoft.com/office/word/2010/wordprocessingShape" mc:Ignorable="w14 w15 w16se w16cid w16 w16cex w16sdtdh wp14">
+  <w:comment w:id="3" w:author="Samir Nayid Ruza" w:date="2023-01-14T19:27:00Z" w:initials="SNR">
+    <w:p>
+      <w:pPr>
+        <w:pStyle w:val="CommentText"/>
+      </w:pPr>
+      <w:r>
+        <w:rPr>
+          <w:rStyle w:val="CommentReference"/>
+        </w:rPr>
+        <w:annotationRef/>
+      </w:r>
+      <w:r>
+        <w:t>Necesito el nombre exacto de la tesis y la universidad que la aprobó</w:t>
+      </w:r>
+    </w:p>
+  </w:comment>
+  <w:comment w:id="4" w:author="Samir Nayid Ruza" w:date="2023-01-14T19:24:00Z" w:initials="SNR">
+    <w:p>
+      <w:pPr>
+        <w:pStyle w:val="CommentText"/>
+      </w:pPr>
+      <w:r>
+        <w:rPr>
+          <w:rStyle w:val="CommentReference"/>
+        </w:rPr>
+        <w:annotationRef/>
+      </w:r>
+      <w:r>
+        <w:t>Necesito los apellidos de estas personas</w:t>
+      </w:r>
+    </w:p>
+  </w:comment>
+</w:comments>
+</file>
+
+<file path=word/commentsExtended.xml><?xml version="1.0" encoding="utf-8"?>
+<w15:commentsEx xmlns:wpc="http://schemas.microsoft.com/office/word/2010/wordprocessingCanvas" xmlns:cx="http://schemas.microsoft.com/office/drawing/2014/chartex" xmlns:cx1="http://schemas.microsoft.com/office/drawing/2015/9/8/chartex" xmlns:cx2="http://schemas.microsoft.com/office/drawing/2015/10/21/chartex" xmlns:cx3="http://schemas.microsoft.com/office/drawing/2016/5/9/chartex" xmlns:cx4="http://schemas.microsoft.com/office/drawing/2016/5/10/chartex" xmlns:cx5="http://schemas.microsoft.com/office/drawing/2016/5/11/chartex" xmlns:cx6="http://schemas.microsoft.com/office/drawing/2016/5/12/chartex" xmlns:cx7="http://schemas.microsoft.com/office/drawing/2016/5/13/chartex" xmlns:cx8="http://schemas.microsoft.com/office/drawing/2016/5/14/chartex" xmlns:mc="http://schemas.openxmlformats.org/markup-compatibility/2006" xmlns:aink="http://schemas.microsoft.com/office/drawing/2016/ink" xmlns:am3d="http://schemas.microsoft.com/office/drawing/2017/model3d" xmlns:o="urn:schemas-microsoft-com:office:office" xmlns:r="http://schemas.openxmlformats.org/officeDocument/2006/relationships" xmlns:m="http://schemas.openxmlformats.org/officeDocument/2006/math" xmlns:v="urn:schemas-microsoft-com:vml" xmlns:wp14="http://schemas.microsoft.com/office/word/2010/wordprocessingDrawing" xmlns:wp="http://schemas.openxmlformats.org/drawingml/2006/wordprocessingDrawing" xmlns:w10="urn:schemas-microsoft-com:office:word" xmlns:w="http://schemas.openxmlformats.org/wordprocessingml/2006/main" xmlns:w14="http://schemas.microsoft.com/office/word/2010/wordml" xmlns:w15="http://schemas.microsoft.com/office/word/2012/wordml" xmlns:w16cex="http://schemas.microsoft.com/office/word/2018/wordml/cex" xmlns:w16cid="http://schemas.microsoft.com/office/word/2016/wordml/cid" xmlns:w16="http://schemas.microsoft.com/office/word/2018/wordml" xmlns:w16sdtdh="http://schemas.microsoft.com/office/word/2020/wordml/sdtdatahash" xmlns:w16se="http://schemas.microsoft.com/office/word/2015/wordml/symex" xmlns:wpg="http://schemas.microsoft.com/office/word/2010/wordprocessingGroup" xmlns:wpi="http://schemas.microsoft.com/office/word/2010/wordprocessingInk" xmlns:wne="http://schemas.microsoft.com/office/word/2006/wordml" xmlns:wps="http://schemas.microsoft.com/office/word/2010/wordprocessingShape" mc:Ignorable="w14 w15 w16se w16cid w16 w16cex w16sdtdh wp14">
+  <w15:commentEx w15:paraId="5815B170" w15:done="0"/>
+  <w15:commentEx w15:paraId="415EFE80" w15:done="0"/>
+</w15:commentsEx>
+</file>
+
+<file path=word/commentsExtensible.xml><?xml version="1.0" encoding="utf-8"?>
+<w16cex:commentsExtensible xmlns:wpc="http://schemas.microsoft.com/office/word/2010/wordprocessingCanvas" xmlns:cx="http://schemas.microsoft.com/office/drawing/2014/chartex" xmlns:cx1="http://schemas.microsoft.com/office/drawing/2015/9/8/chartex" xmlns:cx2="http://schemas.microsoft.com/office/drawing/2015/10/21/chartex" xmlns:cx3="http://schemas.microsoft.com/office/drawing/2016/5/9/chartex" xmlns:cx4="http://schemas.microsoft.com/office/drawing/2016/5/10/chartex" xmlns:cx5="http://schemas.microsoft.com/office/drawing/2016/5/11/chartex" xmlns:cx6="http://schemas.microsoft.com/office/drawing/2016/5/12/chartex" xmlns:cx7="http://schemas.microsoft.com/office/drawing/2016/5/13/chartex" xmlns:cx8="http://schemas.microsoft.com/office/drawing/2016/5/14/chartex" xmlns:mc="http://schemas.openxmlformats.org/markup-compatibility/2006" xmlns:aink="http://schemas.microsoft.com/office/drawing/2016/ink" xmlns:am3d="http://schemas.microsoft.com/office/drawing/2017/model3d" xmlns:o="urn:schemas-microsoft-com:office:office" xmlns:r="http://schemas.openxmlformats.org/officeDocument/2006/relationships" xmlns:m="http://schemas.openxmlformats.org/officeDocument/2006/math" xmlns:v="urn:schemas-microsoft-com:vml" xmlns:wp14="http://schemas.microsoft.com/office/word/2010/wordprocessingDrawing" xmlns:wp="http://schemas.openxmlformats.org/drawingml/2006/wordprocessingDrawing" xmlns:w10="urn:schemas-microsoft-com:office:word" xmlns:w="http://schemas.openxmlformats.org/wordprocessingml/2006/main" xmlns:w14="http://schemas.microsoft.com/office/word/2010/wordml" xmlns:w15="http://schemas.microsoft.com/office/word/2012/wordml" xmlns:w16cex="http://schemas.microsoft.com/office/word/2018/wordml/cex" xmlns:w16cid="http://schemas.microsoft.com/office/word/2016/wordml/cid" xmlns:w16="http://schemas.microsoft.com/office/word/2018/wordml" xmlns:w16sdtdh="http://schemas.microsoft.com/office/word/2020/wordml/sdtdatahash" xmlns:w16se="http://schemas.microsoft.com/office/word/2015/wordml/symex" xmlns:wpg="http://schemas.microsoft.com/office/word/2010/wordprocessingGroup" xmlns:wpi="http://schemas.microsoft.com/office/word/2010/wordprocessingInk" xmlns:wne="http://schemas.microsoft.com/office/word/2006/wordml" xmlns:wps="http://schemas.microsoft.com/office/word/2010/wordprocessingShape" mc:Ignorable="w14 w15 w16se w16cid w16 w16cex w16sdtdh wp14">
+  <w16cex:commentExtensible w16cex:durableId="276D808D" w16cex:dateUtc="2023-01-14T23:27:00Z"/>
+  <w16cex:commentExtensible w16cex:durableId="276D7FE8" w16cex:dateUtc="2023-01-14T23:24:00Z"/>
+</w16cex:commentsExtensible>
+</file>
+
+<file path=word/commentsIds.xml><?xml version="1.0" encoding="utf-8"?>
+<w16cid:commentsIds xmlns:wpc="http://schemas.microsoft.com/office/word/2010/wordprocessingCanvas" xmlns:cx="http://schemas.microsoft.com/office/drawing/2014/chartex" xmlns:cx1="http://schemas.microsoft.com/office/drawing/2015/9/8/chartex" xmlns:cx2="http://schemas.microsoft.com/office/drawing/2015/10/21/chartex" xmlns:cx3="http://schemas.microsoft.com/office/drawing/2016/5/9/chartex" xmlns:cx4="http://schemas.microsoft.com/office/drawing/2016/5/10/chartex" xmlns:cx5="http://schemas.microsoft.com/office/drawing/2016/5/11/chartex" xmlns:cx6="http://schemas.microsoft.com/office/drawing/2016/5/12/chartex" xmlns:cx7="http://schemas.microsoft.com/office/drawing/2016/5/13/chartex" xmlns:cx8="http://schemas.microsoft.com/office/drawing/2016/5/14/chartex" xmlns:mc="http://schemas.openxmlformats.org/markup-compatibility/2006" xmlns:aink="http://schemas.microsoft.com/office/drawing/2016/ink" xmlns:am3d="http://schemas.microsoft.com/office/drawing/2017/model3d" xmlns:o="urn:schemas-microsoft-com:office:office" xmlns:r="http://schemas.openxmlformats.org/officeDocument/2006/relationships" xmlns:m="http://schemas.openxmlformats.org/officeDocument/2006/math" xmlns:v="urn:schemas-microsoft-com:vml" xmlns:wp14="http://schemas.microsoft.com/office/word/2010/wordprocessingDrawing" xmlns:wp="http://schemas.openxmlformats.org/drawingml/2006/wordprocessingDrawing" xmlns:w10="urn:schemas-microsoft-com:office:word" xmlns:w="http://schemas.openxmlformats.org/wordprocessingml/2006/main" xmlns:w14="http://schemas.microsoft.com/office/word/2010/wordml" xmlns:w15="http://schemas.microsoft.com/office/word/2012/wordml" xmlns:w16cex="http://schemas.microsoft.com/office/word/2018/wordml/cex" xmlns:w16cid="http://schemas.microsoft.com/office/word/2016/wordml/cid" xmlns:w16="http://schemas.microsoft.com/office/word/2018/wordml" xmlns:w16sdtdh="http://schemas.microsoft.com/office/word/2020/wordml/sdtdatahash" xmlns:w16se="http://schemas.microsoft.com/office/word/2015/wordml/symex" xmlns:wpg="http://schemas.microsoft.com/office/word/2010/wordprocessingGroup" xmlns:wpi="http://schemas.microsoft.com/office/word/2010/wordprocessingInk" xmlns:wne="http://schemas.microsoft.com/office/word/2006/wordml" xmlns:wps="http://schemas.microsoft.com/office/word/2010/wordprocessingShape" mc:Ignorable="w14 w15 w16se w16cid w16 w16cex w16sdtdh wp14">
+  <w16cid:commentId w16cid:paraId="5815B170" w16cid:durableId="276D808D"/>
+  <w16cid:commentId w16cid:paraId="415EFE80" w16cid:durableId="276D7FE8"/>
+</w16cid:commentsIds>
 </file>
 
 <file path=word/endnotes.xml><?xml version="1.0" encoding="utf-8"?>
@@ -13432,17 +13464,17 @@
   <w:abstractNum w:abstractNumId="1" w15:restartNumberingAfterBreak="0">
     <w:nsid w:val="101A70AB"/>
     <w:multiLevelType w:val="hybridMultilevel"/>
-    <w:tmpl w:val="2ACE8064"/>
-    <w:lvl w:ilvl="0" w:tplc="200A0001">
+    <w:tmpl w:val="C7FA5126"/>
+    <w:lvl w:ilvl="0" w:tplc="200A0009">
       <w:start w:val="1"/>
       <w:numFmt w:val="bullet"/>
-      <w:lvlText w:val=""/>
+      <w:lvlText w:val=""/>
       <w:lvlJc w:val="left"/>
       <w:pPr>
         <w:ind w:left="720" w:hanging="360"/>
       </w:pPr>
       <w:rPr>
-        <w:rFonts w:ascii="Symbol" w:hAnsi="Symbol" w:hint="default"/>
+        <w:rFonts w:ascii="Wingdings" w:hAnsi="Wingdings" w:hint="default"/>
       </w:rPr>
     </w:lvl>
     <w:lvl w:ilvl="1" w:tplc="200A0003">
@@ -16210,6 +16242,14 @@
     <w:abstractNumId w:val="21"/>
   </w:num>
 </w:numbering>
+</file>
+
+<file path=word/people.xml><?xml version="1.0" encoding="utf-8"?>
+<w15:people xmlns:wpc="http://schemas.microsoft.com/office/word/2010/wordprocessingCanvas" xmlns:cx="http://schemas.microsoft.com/office/drawing/2014/chartex" xmlns:cx1="http://schemas.microsoft.com/office/drawing/2015/9/8/chartex" xmlns:cx2="http://schemas.microsoft.com/office/drawing/2015/10/21/chartex" xmlns:cx3="http://schemas.microsoft.com/office/drawing/2016/5/9/chartex" xmlns:cx4="http://schemas.microsoft.com/office/drawing/2016/5/10/chartex" xmlns:cx5="http://schemas.microsoft.com/office/drawing/2016/5/11/chartex" xmlns:cx6="http://schemas.microsoft.com/office/drawing/2016/5/12/chartex" xmlns:cx7="http://schemas.microsoft.com/office/drawing/2016/5/13/chartex" xmlns:cx8="http://schemas.microsoft.com/office/drawing/2016/5/14/chartex" xmlns:mc="http://schemas.openxmlformats.org/markup-compatibility/2006" xmlns:aink="http://schemas.microsoft.com/office/drawing/2016/ink" xmlns:am3d="http://schemas.microsoft.com/office/drawing/2017/model3d" xmlns:o="urn:schemas-microsoft-com:office:office" xmlns:r="http://schemas.openxmlformats.org/officeDocument/2006/relationships" xmlns:m="http://schemas.openxmlformats.org/officeDocument/2006/math" xmlns:v="urn:schemas-microsoft-com:vml" xmlns:wp14="http://schemas.microsoft.com/office/word/2010/wordprocessingDrawing" xmlns:wp="http://schemas.openxmlformats.org/drawingml/2006/wordprocessingDrawing" xmlns:w10="urn:schemas-microsoft-com:office:word" xmlns:w="http://schemas.openxmlformats.org/wordprocessingml/2006/main" xmlns:w14="http://schemas.microsoft.com/office/word/2010/wordml" xmlns:w15="http://schemas.microsoft.com/office/word/2012/wordml" xmlns:w16cex="http://schemas.microsoft.com/office/word/2018/wordml/cex" xmlns:w16cid="http://schemas.microsoft.com/office/word/2016/wordml/cid" xmlns:w16="http://schemas.microsoft.com/office/word/2018/wordml" xmlns:w16sdtdh="http://schemas.microsoft.com/office/word/2020/wordml/sdtdatahash" xmlns:w16se="http://schemas.microsoft.com/office/word/2015/wordml/symex" xmlns:wpg="http://schemas.microsoft.com/office/word/2010/wordprocessingGroup" xmlns:wpi="http://schemas.microsoft.com/office/word/2010/wordprocessingInk" xmlns:wne="http://schemas.microsoft.com/office/word/2006/wordml" xmlns:wps="http://schemas.microsoft.com/office/word/2010/wordprocessingShape" mc:Ignorable="w14 w15 w16se w16cid w16 w16cex w16sdtdh wp14">
+  <w15:person w15:author="Samir Nayid Ruza">
+    <w15:presenceInfo w15:providerId="Windows Live" w15:userId="850e8a7ef5b7903e"/>
+  </w15:person>
+</w15:people>
 </file>
 
 <file path=word/styles.xml><?xml version="1.0" encoding="utf-8"?>
@@ -17951,11 +17991,95 @@
 </file>
 
 <file path=customXml/item1.xml><?xml version="1.0" encoding="utf-8"?>
-<b:Sources xmlns:b="http://schemas.openxmlformats.org/officeDocument/2006/bibliography" xmlns="http://schemas.openxmlformats.org/officeDocument/2006/bibliography" SelectedStyle="\APA.XSL" StyleName="APA"/>
+<b:Sources xmlns:b="http://schemas.openxmlformats.org/officeDocument/2006/bibliography" xmlns="http://schemas.openxmlformats.org/officeDocument/2006/bibliography" SelectedStyle="\APA.XSL" StyleName="APA">
+  <b:Source>
+    <b:Tag>Bra08</b:Tag>
+    <b:SourceType>Book</b:SourceType>
+    <b:Guid>{3D646ACD-E14A-4E2D-A0C6-87F91413ED54}</b:Guid>
+    <b:Title>SISTEMA WEB PARA EL CONTROL DE GESTION DEL PERSONAL DE GERENCIA AIT DISTRITO NORTE PDVSA MATURÍN. ESTADO MONAGAS [ Tesis de Ingenieria en Sistemas ]</b:Title>
+    <b:Year>2008</b:Year>
+    <b:City>Maturín Edo. Monagas</b:City>
+    <b:Publisher>IDK</b:Publisher>
+    <b:LCID>es-VE</b:LCID>
+    <b:Author>
+      <b:Author>
+        <b:NameList>
+          <b:Person>
+            <b:Last>Bravo</b:Last>
+            <b:First>F</b:First>
+          </b:Person>
+        </b:NameList>
+      </b:Author>
+    </b:Author>
+    <b:RefOrder>1</b:RefOrder>
+  </b:Source>
+  <b:Source>
+    <b:Tag>Ser08</b:Tag>
+    <b:SourceType>Book</b:SourceType>
+    <b:Guid>{E44C142A-EFE3-45BF-B8FC-28574FDD41BA}</b:Guid>
+    <b:Title>SISTEMA WEB PARA GESTIÓN ADMINISTRATIVA DEL DEPARTAMENTO DE RECURSOS HUMANOS DEL INSTITUTO NACIONAL DE CAPACITACIÓN Y EDUCACIÓN SOCIALISTA REGIONAL SUCRE (INCES - SUCRE) [ Tesis de Licenciatura en Informatica ]</b:Title>
+    <b:Year>2008</b:Year>
+    <b:Publisher>idk</b:Publisher>
+    <b:Author>
+      <b:Author>
+        <b:NameList>
+          <b:Person>
+            <b:Last>Serrano</b:Last>
+            <b:First>G.</b:First>
+          </b:Person>
+        </b:NameList>
+      </b:Author>
+    </b:Author>
+    <b:RefOrder>2</b:RefOrder>
+  </b:Source>
+  <b:Source>
+    <b:Tag>Rom13</b:Tag>
+    <b:SourceType>Book</b:SourceType>
+    <b:Guid>{28AE2C8A-1AAD-4D27-9468-15D9FD6C366B}</b:Guid>
+    <b:Title>APLICACIÓN WEB PARA LA GESTIÓN DE LOS PROCESOS EXTERNOS DE LA UNIDAD TERRITORIAL MONAGAS (UT-Monagas) [ Tesis de Licenciatura en Informatica para la Gestion Social ]</b:Title>
+    <b:Year>2013</b:Year>
+    <b:Publisher>Universidad Bolivariana de Venezuela</b:Publisher>
+    <b:Author>
+      <b:Author>
+        <b:NameList>
+          <b:Person>
+            <b:Last>Romero</b:Last>
+            <b:First>R.</b:First>
+          </b:Person>
+        </b:NameList>
+      </b:Author>
+    </b:Author>
+    <b:City>Maturín Edo. Monagas</b:City>
+    <b:RefOrder>3</b:RefOrder>
+  </b:Source>
+  <b:Source>
+    <b:Tag>FJa</b:Tag>
+    <b:SourceType>Book</b:SourceType>
+    <b:Guid>{0864C547-DC07-4E06-B711-CA4D02B5C31A}</b:Guid>
+    <b:Author>
+      <b:Author>
+        <b:NameList>
+          <b:Person>
+            <b:Last>F</b:Last>
+            <b:First>Janeth</b:First>
+          </b:Person>
+          <b:Person>
+            <b:Last>I</b:Last>
+            <b:First>Miriam</b:First>
+          </b:Person>
+        </b:NameList>
+      </b:Author>
+    </b:Author>
+    <b:Title>SISTEMA WEB DE GESTIÓN DE RECURSOS HUMANOS PARA EL HOSPITAL SAN VICENTE DE PAÚL [ Tesis de Ingenieria en Sistemas Computacionales ]</b:Title>
+    <b:Year>2012</b:Year>
+    <b:Publisher>Universidad Técnica del Norte Ibarra Ecuador</b:Publisher>
+    <b:RefOrder>4</b:RefOrder>
+  </b:Source>
+</b:Sources>
 </file>
 
 <file path=customXml/itemProps1.xml><?xml version="1.0" encoding="utf-8"?>
-<ds:datastoreItem xmlns:ds="http://schemas.openxmlformats.org/officeDocument/2006/customXml" ds:itemID="{67DBA8C8-F390-49FF-BC33-FFE80FC8D60D}">
+<ds:datastoreItem xmlns:ds="http://schemas.openxmlformats.org/officeDocument/2006/customXml" ds:itemID="{EC2A9C93-7C3D-4A07-9968-D4F3B49A9C94}">
   <ds:schemaRefs>
     <ds:schemaRef ds:uri="http://schemas.openxmlformats.org/officeDocument/2006/bibliography"/>
   </ds:schemaRefs>

</xml_diff>

<commit_message>
cambio de integrantes del grupo
</commit_message>
<xml_diff>
--- a/TEG Grupo 2.docx
+++ b/TEG Grupo 2.docx
@@ -478,6 +478,7 @@
                 </w:p>
                 <w:p>
                   <w:pPr>
+                    <w:jc w:val="left"/>
                     <w:rPr>
                       <w:rFonts w:ascii="Arial" w:hAnsi="Arial" w:cs="Arial"/>
                       <w:sz w:val="24"/>
@@ -492,11 +493,30 @@
                       <w:szCs w:val="24"/>
                       <w:lang w:val="es-ES"/>
                     </w:rPr>
-                    <w:t>Br. Alexander Rodríguez C.I. V-30466786</w:t>
+                    <w:t>Br. Gabriel</w:t>
+                  </w:r>
+                  <w:r>
+                    <w:rPr>
+                      <w:rFonts w:ascii="Arial" w:hAnsi="Arial" w:cs="Arial"/>
+                      <w:sz w:val="24"/>
+                      <w:szCs w:val="24"/>
+                      <w:lang w:val="es-ES"/>
+                    </w:rPr>
+                    <w:t xml:space="preserve"> E.</w:t>
+                  </w:r>
+                  <w:r>
+                    <w:rPr>
+                      <w:rFonts w:ascii="Arial" w:hAnsi="Arial" w:cs="Arial"/>
+                      <w:sz w:val="24"/>
+                      <w:szCs w:val="24"/>
+                      <w:lang w:val="es-ES"/>
+                    </w:rPr>
+                    <w:t xml:space="preserve"> Rodríguez C.I.V-30593688</w:t>
                   </w:r>
                 </w:p>
                 <w:p>
                   <w:pPr>
+                    <w:jc w:val="left"/>
                     <w:rPr>
                       <w:rFonts w:ascii="Arial" w:hAnsi="Arial" w:cs="Arial"/>
                       <w:sz w:val="24"/>
@@ -511,18 +531,8 @@
                       <w:szCs w:val="24"/>
                       <w:lang w:val="es-ES"/>
                     </w:rPr>
-                    <w:t>Br. Diego Rivas C.I. V-29913871</w:t>
+                    <w:t xml:space="preserve">Br. </w:t>
                   </w:r>
-                </w:p>
-                <w:p>
-                  <w:pPr>
-                    <w:rPr>
-                      <w:rFonts w:ascii="Arial" w:hAnsi="Arial" w:cs="Arial"/>
-                      <w:sz w:val="24"/>
-                      <w:szCs w:val="24"/>
-                      <w:lang w:val="es-ES"/>
-                    </w:rPr>
-                  </w:pPr>
                   <w:r>
                     <w:rPr>
                       <w:rFonts w:ascii="Arial" w:hAnsi="Arial" w:cs="Arial"/>
@@ -530,11 +540,48 @@
                       <w:szCs w:val="24"/>
                       <w:lang w:val="es-ES"/>
                     </w:rPr>
-                    <w:t>Br. Gabriel Rodríguez C.I.V-30593688</w:t>
+                    <w:t xml:space="preserve">Ismael </w:t>
+                  </w:r>
+                  <w:r>
+                    <w:rPr>
+                      <w:rFonts w:ascii="Arial" w:hAnsi="Arial" w:cs="Arial"/>
+                      <w:sz w:val="24"/>
+                      <w:szCs w:val="24"/>
+                      <w:lang w:val="es-ES"/>
+                    </w:rPr>
+                    <w:t xml:space="preserve">J. </w:t>
+                  </w:r>
+                  <w:r>
+                    <w:rPr>
+                      <w:rFonts w:ascii="Arial" w:hAnsi="Arial" w:cs="Arial"/>
+                      <w:sz w:val="24"/>
+                      <w:szCs w:val="24"/>
+                      <w:lang w:val="es-ES"/>
+                    </w:rPr>
+                    <w:t xml:space="preserve">Avendaño </w:t>
+                  </w:r>
+                  <w:r>
+                    <w:rPr>
+                      <w:rFonts w:ascii="Arial" w:hAnsi="Arial" w:cs="Arial"/>
+                      <w:sz w:val="24"/>
+                      <w:szCs w:val="24"/>
+                      <w:lang w:val="es-ES"/>
+                    </w:rPr>
+                    <w:t>C.I V-</w:t>
+                  </w:r>
+                  <w:r>
+                    <w:rPr>
+                      <w:rFonts w:ascii="Arial" w:hAnsi="Arial" w:cs="Arial"/>
+                      <w:sz w:val="24"/>
+                      <w:szCs w:val="24"/>
+                      <w:lang w:val="es-ES"/>
+                    </w:rPr>
+                    <w:t>30537701</w:t>
                   </w:r>
                 </w:p>
                 <w:p>
                   <w:pPr>
+                    <w:jc w:val="left"/>
                     <w:rPr>
                       <w:rFonts w:ascii="Arial" w:hAnsi="Arial" w:cs="Arial"/>
                       <w:sz w:val="24"/>
@@ -554,6 +601,7 @@
                 </w:p>
                 <w:p>
                   <w:pPr>
+                    <w:jc w:val="left"/>
                     <w:rPr>
                       <w:rFonts w:ascii="Arial" w:hAnsi="Arial" w:cs="Arial"/>
                       <w:sz w:val="24"/>
@@ -12368,22 +12416,21 @@
     </w:p>
     <w:sdt>
       <w:sdtPr>
+        <w:rPr>
+          <w:rFonts w:ascii="Arial" w:eastAsiaTheme="minorEastAsia" w:hAnsi="Arial" w:cs="Arial"/>
+          <w:b w:val="0"/>
+          <w:bCs w:val="0"/>
+          <w:color w:val="auto"/>
+          <w:sz w:val="24"/>
+          <w:szCs w:val="24"/>
+        </w:rPr>
         <w:id w:val="1387059495"/>
         <w:docPartObj>
           <w:docPartGallery w:val="Bibliographies"/>
           <w:docPartUnique/>
         </w:docPartObj>
       </w:sdtPr>
-      <w:sdtEndPr>
-        <w:rPr>
-          <w:rFonts w:ascii="Arial" w:eastAsiaTheme="minorEastAsia" w:hAnsi="Arial" w:cs="Arial"/>
-          <w:b w:val="0"/>
-          <w:bCs w:val="0"/>
-          <w:color w:val="auto"/>
-          <w:sz w:val="24"/>
-          <w:szCs w:val="24"/>
-        </w:rPr>
-      </w:sdtEndPr>
+      <w:sdtEndPr/>
       <w:sdtContent>
         <w:p>
           <w:pPr>
@@ -12411,6 +12458,7 @@
             <w:id w:val="111145805"/>
             <w:bibliography/>
           </w:sdtPr>
+          <w:sdtEndPr/>
           <w:sdtContent>
             <w:p>
               <w:pPr>

</xml_diff>